<commit_message>
TS 3.1 - 3.5 Tamil PP corrections - 21/08/2021
</commit_message>
<xml_diff>
--- a/TS-Padam/TS-3.1/TS 3.1 Tamil Pada Paatam Corrections.docx
+++ b/TS-Padam/TS-3.1/TS 3.1 Tamil Pada Paatam Corrections.docx
@@ -1,6 +1,6 @@
 
 <file path=word/document.xml><?xml version="1.0" encoding="utf-8"?>
-<w:document xmlns:wpc="http://schemas.microsoft.com/office/word/2010/wordprocessingCanvas" xmlns:cx="http://schemas.microsoft.com/office/drawing/2014/chartex" xmlns:cx1="http://schemas.microsoft.com/office/drawing/2015/9/8/chartex" xmlns:mc="http://schemas.openxmlformats.org/markup-compatibility/2006" xmlns:o="urn:schemas-microsoft-com:office:office" xmlns:r="http://schemas.openxmlformats.org/officeDocument/2006/relationships" xmlns:m="http://schemas.openxmlformats.org/officeDocument/2006/math" xmlns:v="urn:schemas-microsoft-com:vml" xmlns:wp14="http://schemas.microsoft.com/office/word/2010/wordprocessingDrawing" xmlns:wp="http://schemas.openxmlformats.org/drawingml/2006/wordprocessingDrawing" xmlns:w10="urn:schemas-microsoft-com:office:word" xmlns:w="http://schemas.openxmlformats.org/wordprocessingml/2006/main" xmlns:w14="http://schemas.microsoft.com/office/word/2010/wordml" xmlns:w15="http://schemas.microsoft.com/office/word/2012/wordml" xmlns:w16se="http://schemas.microsoft.com/office/word/2015/wordml/symex" xmlns:wpg="http://schemas.microsoft.com/office/word/2010/wordprocessingGroup" xmlns:wpi="http://schemas.microsoft.com/office/word/2010/wordprocessingInk" xmlns:wne="http://schemas.microsoft.com/office/word/2006/wordml" xmlns:wps="http://schemas.microsoft.com/office/word/2010/wordprocessingShape" mc:Ignorable="w14 w15 w16se wp14">
+<w:document xmlns:wpc="http://schemas.microsoft.com/office/word/2010/wordprocessingCanvas" xmlns:cx="http://schemas.microsoft.com/office/drawing/2014/chartex" xmlns:cx1="http://schemas.microsoft.com/office/drawing/2015/9/8/chartex" xmlns:cx2="http://schemas.microsoft.com/office/drawing/2015/10/21/chartex" xmlns:cx3="http://schemas.microsoft.com/office/drawing/2016/5/9/chartex" xmlns:cx4="http://schemas.microsoft.com/office/drawing/2016/5/10/chartex" xmlns:cx5="http://schemas.microsoft.com/office/drawing/2016/5/11/chartex" xmlns:cx6="http://schemas.microsoft.com/office/drawing/2016/5/12/chartex" xmlns:cx7="http://schemas.microsoft.com/office/drawing/2016/5/13/chartex" xmlns:cx8="http://schemas.microsoft.com/office/drawing/2016/5/14/chartex" xmlns:mc="http://schemas.openxmlformats.org/markup-compatibility/2006" xmlns:aink="http://schemas.microsoft.com/office/drawing/2016/ink" xmlns:am3d="http://schemas.microsoft.com/office/drawing/2017/model3d" xmlns:o="urn:schemas-microsoft-com:office:office" xmlns:r="http://schemas.openxmlformats.org/officeDocument/2006/relationships" xmlns:m="http://schemas.openxmlformats.org/officeDocument/2006/math" xmlns:v="urn:schemas-microsoft-com:vml" xmlns:wp14="http://schemas.microsoft.com/office/word/2010/wordprocessingDrawing" xmlns:wp="http://schemas.openxmlformats.org/drawingml/2006/wordprocessingDrawing" xmlns:w10="urn:schemas-microsoft-com:office:word" xmlns:w="http://schemas.openxmlformats.org/wordprocessingml/2006/main" xmlns:w14="http://schemas.microsoft.com/office/word/2010/wordml" xmlns:w15="http://schemas.microsoft.com/office/word/2012/wordml" xmlns:w16cex="http://schemas.microsoft.com/office/word/2018/wordml/cex" xmlns:w16cid="http://schemas.microsoft.com/office/word/2016/wordml/cid" xmlns:w16="http://schemas.microsoft.com/office/word/2018/wordml" xmlns:w16sdtdh="http://schemas.microsoft.com/office/word/2020/wordml/sdtdatahash" xmlns:w16se="http://schemas.microsoft.com/office/word/2015/wordml/symex" xmlns:wpg="http://schemas.microsoft.com/office/word/2010/wordprocessingGroup" xmlns:wpi="http://schemas.microsoft.com/office/word/2010/wordprocessingInk" xmlns:wne="http://schemas.microsoft.com/office/word/2006/wordml" xmlns:wps="http://schemas.microsoft.com/office/word/2010/wordprocessingShape" mc:Ignorable="w14 w15 w16se w16cid w16 w16cex w16sdtdh wp14">
   <w:body>
     <w:p>
       <w:pPr>
@@ -21,9 +21,8 @@
           <w:szCs w:val="32"/>
           <w:u w:val="single"/>
         </w:rPr>
-        <w:t xml:space="preserve">TS </w:t>
+        <w:t xml:space="preserve">TS Pada Paatam – TS 3.1 </w:t>
       </w:r>
-      <w:proofErr w:type="spellStart"/>
       <w:r>
         <w:rPr>
           <w:b/>
@@ -32,9 +31,8 @@
           <w:szCs w:val="32"/>
           <w:u w:val="single"/>
         </w:rPr>
-        <w:t>Pada</w:t>
+        <w:t>Tamil</w:t>
       </w:r>
-      <w:proofErr w:type="spellEnd"/>
       <w:r>
         <w:rPr>
           <w:b/>
@@ -43,29 +41,7 @@
           <w:szCs w:val="32"/>
           <w:u w:val="single"/>
         </w:rPr>
-        <w:t xml:space="preserve"> </w:t>
-      </w:r>
-      <w:proofErr w:type="spellStart"/>
-      <w:r>
-        <w:rPr>
-          <w:b/>
-          <w:bCs/>
-          <w:sz w:val="32"/>
-          <w:szCs w:val="32"/>
-          <w:u w:val="single"/>
-        </w:rPr>
-        <w:t>Paatam</w:t>
-      </w:r>
-      <w:proofErr w:type="spellEnd"/>
-      <w:r>
-        <w:rPr>
-          <w:b/>
-          <w:bCs/>
-          <w:sz w:val="32"/>
-          <w:szCs w:val="32"/>
-          <w:u w:val="single"/>
-        </w:rPr>
-        <w:t xml:space="preserve"> – TS 3.1 Sanskrit corrections – Observed </w:t>
+        <w:t xml:space="preserve"> corrections – Observed </w:t>
       </w:r>
       <w:proofErr w:type="gramStart"/>
       <w:r>
@@ -143,12 +119,16 @@
               <w:spacing w:before="0" w:line="240" w:lineRule="auto"/>
               <w:jc w:val="center"/>
               <w:rPr>
+                <w:b/>
+                <w:bCs/>
                 <w:sz w:val="32"/>
                 <w:szCs w:val="32"/>
               </w:rPr>
             </w:pPr>
             <w:r>
               <w:rPr>
+                <w:b/>
+                <w:bCs/>
                 <w:sz w:val="32"/>
                 <w:szCs w:val="32"/>
               </w:rPr>
@@ -160,12 +140,16 @@
               <w:spacing w:before="0" w:line="240" w:lineRule="auto"/>
               <w:jc w:val="center"/>
               <w:rPr>
+                <w:b/>
+                <w:bCs/>
                 <w:sz w:val="32"/>
                 <w:szCs w:val="32"/>
               </w:rPr>
             </w:pPr>
             <w:r>
               <w:rPr>
+                <w:b/>
+                <w:bCs/>
                 <w:sz w:val="32"/>
                 <w:szCs w:val="32"/>
               </w:rPr>
@@ -189,12 +173,16 @@
               <w:spacing w:before="0" w:line="240" w:lineRule="auto"/>
               <w:jc w:val="center"/>
               <w:rPr>
+                <w:b/>
+                <w:bCs/>
                 <w:sz w:val="32"/>
                 <w:szCs w:val="32"/>
               </w:rPr>
             </w:pPr>
             <w:r>
               <w:rPr>
+                <w:b/>
+                <w:bCs/>
                 <w:sz w:val="32"/>
                 <w:szCs w:val="32"/>
               </w:rPr>
@@ -219,672 +207,21 @@
               <w:ind w:right="-18"/>
               <w:jc w:val="center"/>
               <w:rPr>
+                <w:b/>
+                <w:bCs/>
                 <w:sz w:val="32"/>
                 <w:szCs w:val="32"/>
               </w:rPr>
             </w:pPr>
             <w:r>
               <w:rPr>
+                <w:b/>
+                <w:bCs/>
                 <w:sz w:val="32"/>
                 <w:szCs w:val="32"/>
               </w:rPr>
               <w:t>To be read as or corrected as</w:t>
             </w:r>
-          </w:p>
-        </w:tc>
-      </w:tr>
-      <w:tr>
-        <w:trPr>
-          <w:trHeight w:val="1233"/>
-        </w:trPr>
-        <w:tc>
-          <w:tcPr>
-            <w:tcW w:w="3027" w:type="dxa"/>
-            <w:tcBorders>
-              <w:top w:val="single" w:sz="4" w:space="0" w:color="000000"/>
-              <w:left w:val="single" w:sz="4" w:space="0" w:color="000000"/>
-              <w:bottom w:val="single" w:sz="4" w:space="0" w:color="auto"/>
-              <w:right w:val="single" w:sz="4" w:space="0" w:color="000000"/>
-            </w:tcBorders>
-            <w:hideMark/>
-          </w:tcPr>
-          <w:p>
-            <w:pPr>
-              <w:widowControl w:val="0"/>
-              <w:autoSpaceDE w:val="0"/>
-              <w:autoSpaceDN w:val="0"/>
-              <w:adjustRightInd w:val="0"/>
-              <w:spacing w:before="0" w:line="264" w:lineRule="auto"/>
-              <w:ind w:right="-320"/>
-              <w:jc w:val="both"/>
-              <w:rPr>
-                <w:rFonts w:eastAsia="Times New Roman" w:cs="Arial"/>
-                <w:b/>
-                <w:sz w:val="28"/>
-                <w:szCs w:val="28"/>
-                <w:lang w:eastAsia="en-IN" w:bidi="ml-IN"/>
-              </w:rPr>
-            </w:pPr>
-            <w:r>
-              <w:rPr>
-                <w:rFonts w:eastAsia="Times New Roman" w:cs="Arial"/>
-                <w:b/>
-                <w:sz w:val="28"/>
-                <w:szCs w:val="28"/>
-                <w:lang w:eastAsia="en-IN" w:bidi="ml-IN"/>
-              </w:rPr>
-              <w:t xml:space="preserve">TS 3.1.6.1 - </w:t>
-            </w:r>
-            <w:proofErr w:type="spellStart"/>
-            <w:r>
-              <w:rPr>
-                <w:rFonts w:eastAsia="Times New Roman" w:cs="Arial"/>
-                <w:b/>
-                <w:sz w:val="28"/>
-                <w:szCs w:val="28"/>
-                <w:lang w:eastAsia="en-IN" w:bidi="ml-IN"/>
-              </w:rPr>
-              <w:t>Vaakyam</w:t>
-            </w:r>
-            <w:proofErr w:type="spellEnd"/>
-          </w:p>
-          <w:p>
-            <w:pPr>
-              <w:widowControl w:val="0"/>
-              <w:autoSpaceDE w:val="0"/>
-              <w:autoSpaceDN w:val="0"/>
-              <w:adjustRightInd w:val="0"/>
-              <w:spacing w:before="0" w:line="264" w:lineRule="auto"/>
-              <w:ind w:right="-320"/>
-              <w:jc w:val="both"/>
-              <w:rPr>
-                <w:rFonts w:eastAsia="Times New Roman" w:cs="Arial"/>
-                <w:b/>
-                <w:sz w:val="28"/>
-                <w:szCs w:val="28"/>
-                <w:lang w:eastAsia="en-IN" w:bidi="ml-IN"/>
-              </w:rPr>
-            </w:pPr>
-            <w:r>
-              <w:rPr>
-                <w:rFonts w:eastAsia="Times New Roman" w:cs="Arial"/>
-                <w:b/>
-                <w:sz w:val="28"/>
-                <w:szCs w:val="28"/>
-                <w:lang w:eastAsia="en-IN" w:bidi="ml-IN"/>
-              </w:rPr>
-              <w:t>Line No. - 3</w:t>
-            </w:r>
-          </w:p>
-          <w:p>
-            <w:pPr>
-              <w:widowControl w:val="0"/>
-              <w:autoSpaceDE w:val="0"/>
-              <w:autoSpaceDN w:val="0"/>
-              <w:adjustRightInd w:val="0"/>
-              <w:spacing w:before="0" w:line="264" w:lineRule="auto"/>
-              <w:ind w:right="-320"/>
-              <w:jc w:val="both"/>
-              <w:rPr>
-                <w:rFonts w:eastAsia="Times New Roman" w:cs="Arial"/>
-                <w:b/>
-                <w:sz w:val="28"/>
-                <w:szCs w:val="28"/>
-                <w:lang w:eastAsia="en-IN" w:bidi="ml-IN"/>
-              </w:rPr>
-            </w:pPr>
-            <w:proofErr w:type="spellStart"/>
-            <w:r>
-              <w:rPr>
-                <w:rFonts w:eastAsia="Times New Roman" w:cs="Arial"/>
-                <w:b/>
-                <w:sz w:val="28"/>
-                <w:szCs w:val="28"/>
-                <w:lang w:eastAsia="en-IN" w:bidi="ml-IN"/>
-              </w:rPr>
-              <w:t>Panchaati</w:t>
-            </w:r>
-            <w:proofErr w:type="spellEnd"/>
-            <w:r>
-              <w:rPr>
-                <w:rFonts w:eastAsia="Times New Roman" w:cs="Arial"/>
-                <w:b/>
-                <w:sz w:val="28"/>
-                <w:szCs w:val="28"/>
-                <w:lang w:eastAsia="en-IN" w:bidi="ml-IN"/>
-              </w:rPr>
-              <w:t xml:space="preserve"> No. - 17</w:t>
-            </w:r>
-          </w:p>
-        </w:tc>
-        <w:tc>
-          <w:tcPr>
-            <w:tcW w:w="5528" w:type="dxa"/>
-            <w:tcBorders>
-              <w:top w:val="single" w:sz="4" w:space="0" w:color="000000"/>
-              <w:left w:val="single" w:sz="4" w:space="0" w:color="000000"/>
-              <w:bottom w:val="single" w:sz="4" w:space="0" w:color="auto"/>
-              <w:right w:val="single" w:sz="4" w:space="0" w:color="000000"/>
-            </w:tcBorders>
-            <w:hideMark/>
-          </w:tcPr>
-          <w:p>
-            <w:pPr>
-              <w:spacing w:before="0" w:line="240" w:lineRule="auto"/>
-              <w:rPr>
-                <w:rFonts w:ascii="BRH Devanagari Extra" w:hAnsi="BRH Devanagari Extra" w:cs="BRH Devanagari Extra"/>
-                <w:sz w:val="40"/>
-                <w:szCs w:val="40"/>
-              </w:rPr>
-            </w:pPr>
-            <w:proofErr w:type="spellStart"/>
-            <w:r>
-              <w:rPr>
-                <w:rFonts w:ascii="BRH Devanagari Extra" w:hAnsi="BRH Devanagari Extra" w:cs="BRH Devanagari Extra"/>
-                <w:sz w:val="40"/>
-                <w:szCs w:val="40"/>
-              </w:rPr>
-              <w:t>ÅÅ</w:t>
-            </w:r>
-            <w:r>
-              <w:rPr>
-                <w:rFonts w:ascii="BRH Devanagari Extra" w:hAnsi="BRH Devanagari Extra" w:cs="BRH Devanagari Extra"/>
-                <w:sz w:val="40"/>
-                <w:szCs w:val="40"/>
-                <w:highlight w:val="yellow"/>
-              </w:rPr>
-              <w:t>alÉÏ</w:t>
-            </w:r>
-            <w:r>
-              <w:rPr>
-                <w:rFonts w:ascii="BRH Devanagari Extra" w:hAnsi="BRH Devanagari Extra" w:cs="BRH Devanagari Extra"/>
-                <w:color w:val="000000"/>
-                <w:sz w:val="40"/>
-                <w:szCs w:val="40"/>
-              </w:rPr>
-              <w:t>Sè</w:t>
-            </w:r>
-            <w:r>
-              <w:rPr>
-                <w:rFonts w:ascii="BRH Devanagari Extra" w:hAnsi="BRH Devanagari Extra" w:cs="BRH Devanagari Extra"/>
-                <w:sz w:val="40"/>
-                <w:szCs w:val="40"/>
-              </w:rPr>
-              <w:t>kÉëqÉ</w:t>
-            </w:r>
-            <w:proofErr w:type="spellEnd"/>
-            <w:r>
-              <w:rPr>
-                <w:rFonts w:ascii="BRH Malayalam Extra" w:hAnsi="BRH Malayalam Extra" w:cs="BRH Devanagari Extra"/>
-                <w:sz w:val="34"/>
-                <w:szCs w:val="40"/>
-              </w:rPr>
-              <w:t>–</w:t>
-            </w:r>
-            <w:proofErr w:type="spellStart"/>
-            <w:r>
-              <w:rPr>
-                <w:rFonts w:ascii="BRH Devanagari Extra" w:hAnsi="BRH Devanagari Extra" w:cs="BRH Devanagari Extra"/>
-                <w:sz w:val="40"/>
-                <w:szCs w:val="40"/>
-              </w:rPr>
-              <w:t>ÍpÉ</w:t>
-            </w:r>
-            <w:proofErr w:type="spellEnd"/>
-            <w:r>
-              <w:rPr>
-                <w:rFonts w:ascii="BRH Devanagari Extra" w:hAnsi="BRH Devanagari Extra" w:cs="BRH Devanagari Extra"/>
-                <w:sz w:val="40"/>
-                <w:szCs w:val="40"/>
-              </w:rPr>
-              <w:t xml:space="preserve"> </w:t>
-            </w:r>
-            <w:proofErr w:type="spellStart"/>
-            <w:r>
-              <w:rPr>
-                <w:rFonts w:ascii="BRH Devanagari Extra" w:hAnsi="BRH Devanagari Extra" w:cs="BRH Devanagari Extra"/>
-                <w:sz w:val="40"/>
-                <w:szCs w:val="40"/>
-              </w:rPr>
-              <w:t>qÉ×þzÉåSè</w:t>
-            </w:r>
-            <w:proofErr w:type="spellEnd"/>
-          </w:p>
-        </w:tc>
-        <w:tc>
-          <w:tcPr>
-            <w:tcW w:w="5529" w:type="dxa"/>
-            <w:tcBorders>
-              <w:top w:val="single" w:sz="4" w:space="0" w:color="000000"/>
-              <w:left w:val="single" w:sz="4" w:space="0" w:color="000000"/>
-              <w:bottom w:val="single" w:sz="4" w:space="0" w:color="auto"/>
-              <w:right w:val="single" w:sz="4" w:space="0" w:color="000000"/>
-            </w:tcBorders>
-            <w:hideMark/>
-          </w:tcPr>
-          <w:p>
-            <w:pPr>
-              <w:spacing w:before="0" w:line="252" w:lineRule="auto"/>
-              <w:rPr>
-                <w:rFonts w:ascii="BRH Devanagari Extra" w:hAnsi="BRH Devanagari Extra" w:cs="BRH Devanagari Extra"/>
-                <w:sz w:val="40"/>
-                <w:szCs w:val="40"/>
-              </w:rPr>
-            </w:pPr>
-            <w:proofErr w:type="spellStart"/>
-            <w:r>
-              <w:rPr>
-                <w:rFonts w:ascii="BRH Devanagari Extra" w:hAnsi="BRH Devanagari Extra" w:cs="BRH Devanagari Extra"/>
-                <w:sz w:val="40"/>
-                <w:szCs w:val="40"/>
-              </w:rPr>
-              <w:t>ÅÅ</w:t>
-            </w:r>
-            <w:r>
-              <w:rPr>
-                <w:rFonts w:ascii="BRH Devanagari Extra" w:hAnsi="BRH Devanagari Extra" w:cs="BRH Devanagari Extra"/>
-                <w:sz w:val="40"/>
-                <w:szCs w:val="40"/>
-                <w:highlight w:val="green"/>
-              </w:rPr>
-              <w:t>alÉÏÿ</w:t>
-            </w:r>
-            <w:r>
-              <w:rPr>
-                <w:rFonts w:ascii="BRH Devanagari Extra" w:hAnsi="BRH Devanagari Extra" w:cs="BRH Devanagari Extra"/>
-                <w:color w:val="000000"/>
-                <w:sz w:val="40"/>
-                <w:szCs w:val="40"/>
-              </w:rPr>
-              <w:t>Sè</w:t>
-            </w:r>
-            <w:r>
-              <w:rPr>
-                <w:rFonts w:ascii="BRH Devanagari Extra" w:hAnsi="BRH Devanagari Extra" w:cs="BRH Devanagari Extra"/>
-                <w:sz w:val="40"/>
-                <w:szCs w:val="40"/>
-              </w:rPr>
-              <w:t>kÉëqÉ</w:t>
-            </w:r>
-            <w:proofErr w:type="spellEnd"/>
-            <w:r>
-              <w:rPr>
-                <w:rFonts w:ascii="BRH Malayalam Extra" w:hAnsi="BRH Malayalam Extra" w:cs="BRH Devanagari Extra"/>
-                <w:sz w:val="34"/>
-                <w:szCs w:val="40"/>
-              </w:rPr>
-              <w:t>–</w:t>
-            </w:r>
-            <w:proofErr w:type="spellStart"/>
-            <w:r>
-              <w:rPr>
-                <w:rFonts w:ascii="BRH Devanagari Extra" w:hAnsi="BRH Devanagari Extra" w:cs="BRH Devanagari Extra"/>
-                <w:sz w:val="40"/>
-                <w:szCs w:val="40"/>
-              </w:rPr>
-              <w:t>ÍpÉ</w:t>
-            </w:r>
-            <w:proofErr w:type="spellEnd"/>
-            <w:r>
-              <w:rPr>
-                <w:rFonts w:ascii="BRH Devanagari Extra" w:hAnsi="BRH Devanagari Extra" w:cs="BRH Devanagari Extra"/>
-                <w:sz w:val="40"/>
-                <w:szCs w:val="40"/>
-              </w:rPr>
-              <w:t xml:space="preserve"> </w:t>
-            </w:r>
-            <w:proofErr w:type="spellStart"/>
-            <w:r>
-              <w:rPr>
-                <w:rFonts w:ascii="BRH Devanagari Extra" w:hAnsi="BRH Devanagari Extra" w:cs="BRH Devanagari Extra"/>
-                <w:sz w:val="40"/>
-                <w:szCs w:val="40"/>
-              </w:rPr>
-              <w:t>qÉ×þzÉåSè</w:t>
-            </w:r>
-            <w:proofErr w:type="spellEnd"/>
-          </w:p>
-        </w:tc>
-      </w:tr>
-      <w:tr>
-        <w:trPr>
-          <w:trHeight w:val="1233"/>
-        </w:trPr>
-        <w:tc>
-          <w:tcPr>
-            <w:tcW w:w="3027" w:type="dxa"/>
-            <w:tcBorders>
-              <w:top w:val="single" w:sz="4" w:space="0" w:color="000000"/>
-              <w:left w:val="single" w:sz="4" w:space="0" w:color="000000"/>
-              <w:bottom w:val="single" w:sz="4" w:space="0" w:color="auto"/>
-              <w:right w:val="single" w:sz="4" w:space="0" w:color="000000"/>
-            </w:tcBorders>
-            <w:hideMark/>
-          </w:tcPr>
-          <w:p>
-            <w:pPr>
-              <w:widowControl w:val="0"/>
-              <w:autoSpaceDE w:val="0"/>
-              <w:autoSpaceDN w:val="0"/>
-              <w:adjustRightInd w:val="0"/>
-              <w:spacing w:before="0" w:line="264" w:lineRule="auto"/>
-              <w:ind w:right="-320"/>
-              <w:jc w:val="both"/>
-              <w:rPr>
-                <w:rFonts w:eastAsia="Times New Roman" w:cs="Arial"/>
-                <w:b/>
-                <w:sz w:val="28"/>
-                <w:szCs w:val="28"/>
-                <w:lang w:eastAsia="en-IN" w:bidi="ml-IN"/>
-              </w:rPr>
-            </w:pPr>
-            <w:r>
-              <w:rPr>
-                <w:rFonts w:eastAsia="Times New Roman" w:cs="Arial"/>
-                <w:b/>
-                <w:sz w:val="28"/>
-                <w:szCs w:val="28"/>
-                <w:lang w:eastAsia="en-IN" w:bidi="ml-IN"/>
-              </w:rPr>
-              <w:t xml:space="preserve">TS 3.1.11.4 - </w:t>
-            </w:r>
-            <w:proofErr w:type="spellStart"/>
-            <w:r>
-              <w:rPr>
-                <w:rFonts w:eastAsia="Times New Roman" w:cs="Arial"/>
-                <w:b/>
-                <w:sz w:val="28"/>
-                <w:szCs w:val="28"/>
-                <w:lang w:eastAsia="en-IN" w:bidi="ml-IN"/>
-              </w:rPr>
-              <w:t>Vaakyam</w:t>
-            </w:r>
-            <w:proofErr w:type="spellEnd"/>
-          </w:p>
-          <w:p>
-            <w:pPr>
-              <w:widowControl w:val="0"/>
-              <w:autoSpaceDE w:val="0"/>
-              <w:autoSpaceDN w:val="0"/>
-              <w:adjustRightInd w:val="0"/>
-              <w:spacing w:before="0" w:line="264" w:lineRule="auto"/>
-              <w:ind w:right="-320"/>
-              <w:jc w:val="both"/>
-              <w:rPr>
-                <w:rFonts w:eastAsia="Times New Roman" w:cs="Arial"/>
-                <w:b/>
-                <w:sz w:val="28"/>
-                <w:szCs w:val="28"/>
-                <w:lang w:eastAsia="en-IN" w:bidi="ml-IN"/>
-              </w:rPr>
-            </w:pPr>
-            <w:r>
-              <w:rPr>
-                <w:rFonts w:eastAsia="Times New Roman" w:cs="Arial"/>
-                <w:b/>
-                <w:sz w:val="28"/>
-                <w:szCs w:val="28"/>
-                <w:lang w:eastAsia="en-IN" w:bidi="ml-IN"/>
-              </w:rPr>
-              <w:t>Line No. - 3</w:t>
-            </w:r>
-          </w:p>
-          <w:p>
-            <w:pPr>
-              <w:widowControl w:val="0"/>
-              <w:autoSpaceDE w:val="0"/>
-              <w:autoSpaceDN w:val="0"/>
-              <w:adjustRightInd w:val="0"/>
-              <w:spacing w:before="0" w:line="264" w:lineRule="auto"/>
-              <w:ind w:right="-320"/>
-              <w:jc w:val="both"/>
-              <w:rPr>
-                <w:rFonts w:eastAsia="Times New Roman" w:cs="Arial"/>
-                <w:b/>
-                <w:sz w:val="28"/>
-                <w:szCs w:val="28"/>
-                <w:lang w:eastAsia="en-IN" w:bidi="ml-IN"/>
-              </w:rPr>
-            </w:pPr>
-            <w:proofErr w:type="spellStart"/>
-            <w:r>
-              <w:rPr>
-                <w:rFonts w:eastAsia="Times New Roman" w:cs="Arial"/>
-                <w:b/>
-                <w:sz w:val="28"/>
-                <w:szCs w:val="28"/>
-                <w:lang w:eastAsia="en-IN" w:bidi="ml-IN"/>
-              </w:rPr>
-              <w:t>Panchaati</w:t>
-            </w:r>
-            <w:proofErr w:type="spellEnd"/>
-            <w:r>
-              <w:rPr>
-                <w:rFonts w:eastAsia="Times New Roman" w:cs="Arial"/>
-                <w:b/>
-                <w:sz w:val="28"/>
-                <w:szCs w:val="28"/>
-                <w:lang w:eastAsia="en-IN" w:bidi="ml-IN"/>
-              </w:rPr>
-              <w:t xml:space="preserve"> No. - 38</w:t>
-            </w:r>
-          </w:p>
-        </w:tc>
-        <w:tc>
-          <w:tcPr>
-            <w:tcW w:w="5528" w:type="dxa"/>
-            <w:tcBorders>
-              <w:top w:val="single" w:sz="4" w:space="0" w:color="000000"/>
-              <w:left w:val="single" w:sz="4" w:space="0" w:color="000000"/>
-              <w:bottom w:val="single" w:sz="4" w:space="0" w:color="auto"/>
-              <w:right w:val="single" w:sz="4" w:space="0" w:color="000000"/>
-            </w:tcBorders>
-            <w:hideMark/>
-          </w:tcPr>
-          <w:p>
-            <w:pPr>
-              <w:spacing w:before="0" w:line="240" w:lineRule="auto"/>
-              <w:rPr>
-                <w:rFonts w:ascii="BRH Devanagari Extra" w:hAnsi="BRH Devanagari Extra" w:cs="BRH Devanagari Extra"/>
-                <w:sz w:val="40"/>
-                <w:szCs w:val="40"/>
-              </w:rPr>
-            </w:pPr>
-            <w:proofErr w:type="spellStart"/>
-            <w:r>
-              <w:rPr>
-                <w:rFonts w:ascii="BRH Devanagari Extra" w:hAnsi="BRH Devanagari Extra" w:cs="BRH Devanagari Extra"/>
-                <w:sz w:val="40"/>
-                <w:szCs w:val="40"/>
-              </w:rPr>
-              <w:t>iÉ</w:t>
-            </w:r>
-            <w:r>
-              <w:rPr>
-                <w:rFonts w:ascii="BRH Devanagari Extra" w:hAnsi="BRH Devanagari Extra" w:cs="BRH Devanagari Extra"/>
-                <w:sz w:val="40"/>
-                <w:szCs w:val="40"/>
-                <w:highlight w:val="yellow"/>
-              </w:rPr>
-              <w:t>xrÉæÿ</w:t>
-            </w:r>
-            <w:proofErr w:type="spellEnd"/>
-            <w:r>
-              <w:rPr>
-                <w:rFonts w:ascii="BRH Devanagari Extra" w:hAnsi="BRH Devanagari Extra" w:cs="BRH Devanagari Extra"/>
-                <w:sz w:val="40"/>
-                <w:szCs w:val="40"/>
-              </w:rPr>
-              <w:t xml:space="preserve"> </w:t>
-            </w:r>
-            <w:proofErr w:type="spellStart"/>
-            <w:r>
-              <w:rPr>
-                <w:rFonts w:ascii="BRH Devanagari Extra" w:hAnsi="BRH Devanagari Extra" w:cs="BRH Devanagari Extra"/>
-                <w:sz w:val="40"/>
-                <w:szCs w:val="40"/>
-              </w:rPr>
-              <w:t>ÌuÉ</w:t>
-            </w:r>
-            <w:proofErr w:type="spellEnd"/>
-            <w:r>
-              <w:rPr>
-                <w:rFonts w:ascii="BRH Malayalam Extra" w:hAnsi="BRH Malayalam Extra" w:cs="BRH Devanagari Extra"/>
-                <w:sz w:val="34"/>
-                <w:szCs w:val="40"/>
-              </w:rPr>
-              <w:t>–</w:t>
-            </w:r>
-            <w:proofErr w:type="spellStart"/>
-            <w:r>
-              <w:rPr>
-                <w:rFonts w:ascii="BRH Devanagari Extra" w:hAnsi="BRH Devanagari Extra" w:cs="BRH Devanagari Extra"/>
-                <w:sz w:val="40"/>
-                <w:szCs w:val="40"/>
-              </w:rPr>
-              <w:t>zmÉÌ¦ÉþrÉæ</w:t>
-            </w:r>
-            <w:proofErr w:type="spellEnd"/>
-            <w:r>
-              <w:rPr>
-                <w:rFonts w:ascii="BRH Devanagari Extra" w:hAnsi="BRH Devanagari Extra" w:cs="BRH Devanagari Extra"/>
-                <w:sz w:val="40"/>
-                <w:szCs w:val="40"/>
-              </w:rPr>
-              <w:t xml:space="preserve"> </w:t>
-            </w:r>
-            <w:proofErr w:type="spellStart"/>
-            <w:r>
-              <w:rPr>
-                <w:rFonts w:ascii="BRH Devanagari Extra" w:hAnsi="BRH Devanagari Extra" w:cs="BRH Devanagari Extra"/>
-                <w:sz w:val="40"/>
-                <w:szCs w:val="40"/>
-              </w:rPr>
-              <w:t>Wû</w:t>
-            </w:r>
-            <w:proofErr w:type="spellEnd"/>
-            <w:r>
-              <w:rPr>
-                <w:rFonts w:ascii="BRH Malayalam Extra" w:hAnsi="BRH Malayalam Extra" w:cs="BRH Devanagari Extra"/>
-                <w:sz w:val="34"/>
-                <w:szCs w:val="40"/>
-              </w:rPr>
-              <w:t>–</w:t>
-            </w:r>
-            <w:proofErr w:type="spellStart"/>
-            <w:r>
-              <w:rPr>
-                <w:rFonts w:ascii="BRH Devanagari Extra" w:hAnsi="BRH Devanagari Extra" w:cs="BRH Devanagari Extra"/>
-                <w:sz w:val="40"/>
-                <w:szCs w:val="40"/>
-              </w:rPr>
-              <w:t>ÌuÉÈ</w:t>
-            </w:r>
-            <w:proofErr w:type="spellEnd"/>
-          </w:p>
-        </w:tc>
-        <w:tc>
-          <w:tcPr>
-            <w:tcW w:w="5529" w:type="dxa"/>
-            <w:tcBorders>
-              <w:top w:val="single" w:sz="4" w:space="0" w:color="000000"/>
-              <w:left w:val="single" w:sz="4" w:space="0" w:color="000000"/>
-              <w:bottom w:val="single" w:sz="4" w:space="0" w:color="auto"/>
-              <w:right w:val="single" w:sz="4" w:space="0" w:color="000000"/>
-            </w:tcBorders>
-            <w:hideMark/>
-          </w:tcPr>
-          <w:p>
-            <w:pPr>
-              <w:spacing w:before="0" w:line="252" w:lineRule="auto"/>
-              <w:rPr>
-                <w:rFonts w:ascii="BRH Devanagari Extra" w:hAnsi="BRH Devanagari Extra" w:cs="BRH Devanagari Extra"/>
-                <w:sz w:val="40"/>
-                <w:szCs w:val="40"/>
-              </w:rPr>
-            </w:pPr>
-            <w:proofErr w:type="spellStart"/>
-            <w:r>
-              <w:rPr>
-                <w:rFonts w:ascii="BRH Devanagari Extra" w:hAnsi="BRH Devanagari Extra" w:cs="BRH Devanagari Extra"/>
-                <w:sz w:val="40"/>
-                <w:szCs w:val="40"/>
-              </w:rPr>
-              <w:t>iÉxrÉæþ</w:t>
-            </w:r>
-            <w:proofErr w:type="spellEnd"/>
-            <w:r>
-              <w:rPr>
-                <w:rFonts w:ascii="BRH Devanagari Extra" w:hAnsi="BRH Devanagari Extra" w:cs="BRH Devanagari Extra"/>
-                <w:sz w:val="40"/>
-                <w:szCs w:val="40"/>
-              </w:rPr>
-              <w:t xml:space="preserve"> </w:t>
-            </w:r>
-            <w:proofErr w:type="spellStart"/>
-            <w:r>
-              <w:rPr>
-                <w:rFonts w:ascii="BRH Devanagari Extra" w:hAnsi="BRH Devanagari Extra" w:cs="BRH Devanagari Extra"/>
-                <w:sz w:val="40"/>
-                <w:szCs w:val="40"/>
-              </w:rPr>
-              <w:t>ÌuÉ</w:t>
-            </w:r>
-            <w:proofErr w:type="spellEnd"/>
-            <w:r>
-              <w:rPr>
-                <w:rFonts w:ascii="BRH Malayalam Extra" w:hAnsi="BRH Malayalam Extra" w:cs="BRH Devanagari Extra"/>
-                <w:sz w:val="34"/>
-                <w:szCs w:val="40"/>
-              </w:rPr>
-              <w:t>–</w:t>
-            </w:r>
-            <w:proofErr w:type="spellStart"/>
-            <w:r>
-              <w:rPr>
-                <w:rFonts w:ascii="BRH Devanagari Extra" w:hAnsi="BRH Devanagari Extra" w:cs="BRH Devanagari Extra"/>
-                <w:sz w:val="40"/>
-                <w:szCs w:val="40"/>
-              </w:rPr>
-              <w:t>zmÉÌ¦ÉþrÉæ</w:t>
-            </w:r>
-            <w:proofErr w:type="spellEnd"/>
-            <w:r>
-              <w:rPr>
-                <w:rFonts w:ascii="BRH Devanagari Extra" w:hAnsi="BRH Devanagari Extra" w:cs="BRH Devanagari Extra"/>
-                <w:sz w:val="40"/>
-                <w:szCs w:val="40"/>
-              </w:rPr>
-              <w:t xml:space="preserve"> </w:t>
-            </w:r>
-            <w:proofErr w:type="spellStart"/>
-            <w:r>
-              <w:rPr>
-                <w:rFonts w:ascii="BRH Devanagari Extra" w:hAnsi="BRH Devanagari Extra" w:cs="BRH Devanagari Extra"/>
-                <w:sz w:val="40"/>
-                <w:szCs w:val="40"/>
-              </w:rPr>
-              <w:t>Wû</w:t>
-            </w:r>
-            <w:proofErr w:type="spellEnd"/>
-            <w:r>
-              <w:rPr>
-                <w:rFonts w:ascii="BRH Malayalam Extra" w:hAnsi="BRH Malayalam Extra" w:cs="BRH Devanagari Extra"/>
-                <w:sz w:val="34"/>
-                <w:szCs w:val="40"/>
-              </w:rPr>
-              <w:t>–</w:t>
-            </w:r>
-            <w:proofErr w:type="spellStart"/>
-            <w:r>
-              <w:rPr>
-                <w:rFonts w:ascii="BRH Devanagari Extra" w:hAnsi="BRH Devanagari Extra" w:cs="BRH Devanagari Extra"/>
-                <w:sz w:val="40"/>
-                <w:szCs w:val="40"/>
-              </w:rPr>
-              <w:t>ÌuÉÈ</w:t>
-            </w:r>
-            <w:proofErr w:type="spellEnd"/>
           </w:p>
         </w:tc>
       </w:tr>
@@ -928,29 +265,7 @@
                 <w:szCs w:val="28"/>
                 <w:lang w:eastAsia="en-IN" w:bidi="ml-IN"/>
               </w:rPr>
-              <w:t xml:space="preserve">TS 3.1.10.2 – </w:t>
-            </w:r>
-            <w:proofErr w:type="spellStart"/>
-            <w:r>
-              <w:rPr>
-                <w:rFonts w:eastAsia="Times New Roman" w:cs="Arial"/>
-                <w:b/>
-                <w:sz w:val="28"/>
-                <w:szCs w:val="28"/>
-                <w:lang w:eastAsia="en-IN" w:bidi="ml-IN"/>
-              </w:rPr>
-              <w:t>Padam</w:t>
-            </w:r>
-            <w:proofErr w:type="spellEnd"/>
-            <w:r>
-              <w:rPr>
-                <w:rFonts w:eastAsia="Times New Roman" w:cs="Arial"/>
-                <w:b/>
-                <w:sz w:val="28"/>
-                <w:szCs w:val="28"/>
-                <w:lang w:eastAsia="en-IN" w:bidi="ml-IN"/>
-              </w:rPr>
-              <w:t xml:space="preserve"> </w:t>
+              <w:t xml:space="preserve">TS 3.1.10.2 – Padam </w:t>
             </w:r>
           </w:p>
           <w:p>
@@ -970,27 +285,15 @@
                 <w:lang w:eastAsia="en-IN" w:bidi="ml-IN"/>
               </w:rPr>
             </w:pPr>
-            <w:proofErr w:type="spellStart"/>
-            <w:r>
-              <w:rPr>
-                <w:rFonts w:eastAsia="Times New Roman" w:cs="Arial"/>
-                <w:b/>
-                <w:sz w:val="28"/>
-                <w:szCs w:val="28"/>
-                <w:lang w:eastAsia="en-IN" w:bidi="ml-IN"/>
-              </w:rPr>
-              <w:t>Padam</w:t>
-            </w:r>
-            <w:proofErr w:type="spellEnd"/>
-            <w:r>
-              <w:rPr>
-                <w:rFonts w:eastAsia="Times New Roman" w:cs="Arial"/>
-                <w:b/>
-                <w:sz w:val="28"/>
-                <w:szCs w:val="28"/>
-                <w:lang w:eastAsia="en-IN" w:bidi="ml-IN"/>
-              </w:rPr>
-              <w:t xml:space="preserve"> No. 16</w:t>
+            <w:r>
+              <w:rPr>
+                <w:rFonts w:eastAsia="Times New Roman" w:cs="Arial"/>
+                <w:b/>
+                <w:sz w:val="28"/>
+                <w:szCs w:val="28"/>
+                <w:lang w:eastAsia="en-IN" w:bidi="ml-IN"/>
+              </w:rPr>
+              <w:t>Padam No. 16</w:t>
             </w:r>
           </w:p>
           <w:p>
@@ -1009,27 +312,15 @@
                 <w:lang w:eastAsia="en-IN" w:bidi="ml-IN"/>
               </w:rPr>
             </w:pPr>
-            <w:proofErr w:type="spellStart"/>
-            <w:r>
-              <w:rPr>
-                <w:rFonts w:eastAsia="Times New Roman" w:cs="Arial"/>
-                <w:b/>
-                <w:sz w:val="28"/>
-                <w:szCs w:val="28"/>
-                <w:lang w:eastAsia="en-IN" w:bidi="ml-IN"/>
-              </w:rPr>
-              <w:t>Panchaati</w:t>
-            </w:r>
-            <w:proofErr w:type="spellEnd"/>
-            <w:r>
-              <w:rPr>
-                <w:rFonts w:eastAsia="Times New Roman" w:cs="Arial"/>
-                <w:b/>
-                <w:sz w:val="28"/>
-                <w:szCs w:val="28"/>
-                <w:lang w:eastAsia="en-IN" w:bidi="ml-IN"/>
-              </w:rPr>
-              <w:t xml:space="preserve"> No. </w:t>
+            <w:r>
+              <w:rPr>
+                <w:rFonts w:eastAsia="Times New Roman" w:cs="Arial"/>
+                <w:b/>
+                <w:sz w:val="28"/>
+                <w:szCs w:val="28"/>
+                <w:lang w:eastAsia="en-IN" w:bidi="ml-IN"/>
+              </w:rPr>
+              <w:t xml:space="preserve">Panchaati No. </w:t>
             </w:r>
             <w:r>
               <w:rPr>
@@ -1068,120 +359,254 @@
                 <w:szCs w:val="40"/>
               </w:rPr>
             </w:pPr>
-            <w:proofErr w:type="spellStart"/>
-            <w:r>
-              <w:rPr>
-                <w:rFonts w:ascii="BRH Devanagari Extra" w:hAnsi="BRH Devanagari Extra" w:cs="BRH Devanagari Extra"/>
-                <w:sz w:val="40"/>
-                <w:szCs w:val="40"/>
-              </w:rPr>
-              <w:t>xuÉÉWûÉþM×üiÉ</w:t>
-            </w:r>
-            <w:proofErr w:type="spellEnd"/>
-            <w:r>
-              <w:rPr>
-                <w:rFonts w:ascii="BRH Malayalam Extra" w:hAnsi="BRH Malayalam Extra" w:cs="BRH Devanagari Extra"/>
-                <w:sz w:val="34"/>
-                <w:szCs w:val="40"/>
-              </w:rPr>
-              <w:t>–</w:t>
-            </w:r>
-            <w:r>
-              <w:rPr>
-                <w:rFonts w:ascii="BRH Devanagari Extra" w:hAnsi="BRH Devanagari Extra" w:cs="BRH Devanagari Extra"/>
-                <w:sz w:val="40"/>
-                <w:szCs w:val="40"/>
+            <w:r>
+              <w:rPr>
+                <w:rFonts w:ascii="Latha" w:hAnsi="Latha" w:cs="Latha"/>
+                <w:sz w:val="28"/>
+                <w:szCs w:val="28"/>
+                <w:cs/>
+                <w:lang w:bidi="ta-IN"/>
+              </w:rPr>
+              <w:t>ஸ்வாஹா</w:t>
+            </w:r>
+            <w:r>
+              <w:rPr>
+                <w:rFonts w:ascii="BRH Tamil Tab Extra" w:hAnsi="BRH Tamil Tab Extra" w:cs="Latha"/>
+                <w:b/>
+                <w:sz w:val="36"/>
+                <w:szCs w:val="28"/>
+              </w:rPr>
+              <w:t>†</w:t>
+            </w:r>
+            <w:r>
+              <w:rPr>
+                <w:rFonts w:ascii="Latha" w:hAnsi="Latha" w:cs="Latha"/>
+                <w:sz w:val="28"/>
+                <w:szCs w:val="28"/>
+                <w:cs/>
+                <w:lang w:bidi="ta-IN"/>
+              </w:rPr>
+              <w:t>க்</w:t>
+            </w:r>
+            <w:r>
+              <w:rPr>
+                <w:rFonts w:ascii="Latha" w:hAnsi="Latha" w:cs="Latha"/>
+                <w:b/>
+                <w:bCs/>
+                <w:i/>
+                <w:iCs/>
+                <w:sz w:val="28"/>
+                <w:szCs w:val="28"/>
+                <w:cs/>
+                <w:lang w:bidi="ta-IN"/>
+              </w:rPr>
+              <w:t>ரு</w:t>
+            </w:r>
+            <w:r>
+              <w:rPr>
+                <w:rFonts w:ascii="Latha" w:hAnsi="Latha" w:cs="Latha"/>
+                <w:sz w:val="28"/>
+                <w:szCs w:val="28"/>
+                <w:cs/>
+                <w:lang w:bidi="ta-IN"/>
+              </w:rPr>
+              <w:t>த</w:t>
+            </w:r>
+            <w:r>
+              <w:rPr>
+                <w:rFonts w:ascii="BRH Tamil Tab Extra" w:hAnsi="BRH Tamil Tab Extra" w:cs="Latha"/>
+                <w:b/>
+                <w:sz w:val="36"/>
+                <w:szCs w:val="28"/>
+              </w:rPr>
+              <w:t>…</w:t>
+            </w:r>
+            <w:r>
+              <w:rPr>
+                <w:rFonts w:ascii="Latha" w:hAnsi="Latha" w:cs="Latha"/>
+                <w:sz w:val="28"/>
+                <w:szCs w:val="28"/>
               </w:rPr>
               <w:t xml:space="preserve"> </w:t>
             </w:r>
-            <w:proofErr w:type="spellStart"/>
-            <w:r>
-              <w:rPr>
-                <w:rFonts w:ascii="BRH Devanagari Extra" w:hAnsi="BRH Devanagari Extra" w:cs="BRH Devanagari Extra"/>
-                <w:sz w:val="40"/>
-                <w:szCs w:val="40"/>
-              </w:rPr>
-              <w:t>C</w:t>
-            </w:r>
-            <w:r>
-              <w:rPr>
-                <w:rFonts w:ascii="BRH Devanagari Extra" w:hAnsi="BRH Devanagari Extra" w:cs="BRH Devanagari Extra"/>
-                <w:sz w:val="40"/>
-                <w:szCs w:val="40"/>
+            <w:r>
+              <w:rPr>
+                <w:rFonts w:ascii="Latha" w:hAnsi="Latha" w:cs="Latha"/>
+                <w:sz w:val="28"/>
+                <w:szCs w:val="28"/>
+                <w:cs/>
+                <w:lang w:bidi="ta-IN"/>
+              </w:rPr>
+              <w:t>இ</w:t>
+            </w:r>
+            <w:r>
+              <w:rPr>
+                <w:rFonts w:ascii="Latha" w:hAnsi="Latha" w:cs="Latha"/>
+                <w:sz w:val="28"/>
+                <w:szCs w:val="28"/>
                 <w:highlight w:val="yellow"/>
-              </w:rPr>
-              <w:t>ÌiÉ</w:t>
-            </w:r>
-            <w:proofErr w:type="spellEnd"/>
-            <w:r>
-              <w:rPr>
-                <w:rFonts w:ascii="BRH Devanagari Extra" w:hAnsi="BRH Devanagari Extra" w:cs="BRH Devanagari Extra"/>
-                <w:sz w:val="40"/>
-                <w:szCs w:val="40"/>
+                <w:cs/>
+                <w:lang w:bidi="ta-IN"/>
+              </w:rPr>
+              <w:t>தி</w:t>
+            </w:r>
+            <w:r>
+              <w:rPr>
+                <w:rFonts w:ascii="Latha" w:hAnsi="Latha" w:cs="Latha"/>
+                <w:sz w:val="28"/>
+                <w:szCs w:val="28"/>
+                <w:cs/>
+                <w:lang w:bidi="ta-IN"/>
+              </w:rPr>
+              <w:t xml:space="preserve"> ஸ்வாஹா</w:t>
+            </w:r>
+            <w:r>
+              <w:rPr>
+                <w:rFonts w:ascii="BRH Tamil Tab Extra" w:hAnsi="BRH Tamil Tab Extra" w:cs="Latha"/>
+                <w:b/>
+                <w:sz w:val="36"/>
+                <w:szCs w:val="28"/>
+              </w:rPr>
+              <w:t>‡</w:t>
+            </w:r>
+            <w:r>
+              <w:rPr>
+                <w:rFonts w:ascii="Latha" w:hAnsi="Latha" w:cs="Latha"/>
+                <w:sz w:val="28"/>
+                <w:szCs w:val="28"/>
+              </w:rPr>
+              <w:t xml:space="preserve"> -- </w:t>
+            </w:r>
+            <w:r>
+              <w:rPr>
+                <w:rFonts w:ascii="Latha" w:hAnsi="Latha" w:cs="Latha"/>
+                <w:sz w:val="28"/>
+                <w:szCs w:val="28"/>
+                <w:cs/>
+                <w:lang w:bidi="ta-IN"/>
+              </w:rPr>
+              <w:t>க்</w:t>
+            </w:r>
+            <w:r>
+              <w:rPr>
+                <w:rFonts w:ascii="Latha" w:hAnsi="Latha" w:cs="Latha"/>
+                <w:b/>
+                <w:bCs/>
+                <w:i/>
+                <w:iCs/>
+                <w:sz w:val="28"/>
+                <w:szCs w:val="28"/>
+                <w:cs/>
+                <w:lang w:bidi="ta-IN"/>
+              </w:rPr>
+              <w:t>ரு</w:t>
+            </w:r>
+            <w:r>
+              <w:rPr>
+                <w:rFonts w:ascii="BRH Tamil Tab Extra" w:hAnsi="BRH Tamil Tab Extra" w:cs="Latha"/>
+                <w:b/>
+                <w:sz w:val="36"/>
+                <w:szCs w:val="28"/>
+              </w:rPr>
+              <w:t>…</w:t>
+            </w:r>
+            <w:r>
+              <w:rPr>
+                <w:rFonts w:ascii="Latha" w:hAnsi="Latha" w:cs="Latha"/>
+                <w:sz w:val="28"/>
+                <w:szCs w:val="28"/>
+                <w:cs/>
+                <w:lang w:bidi="ta-IN"/>
+              </w:rPr>
+              <w:t>த</w:t>
+            </w:r>
+            <w:r>
+              <w:rPr>
+                <w:rFonts w:ascii="BRH Tamil Tab Extra" w:hAnsi="BRH Tamil Tab Extra" w:cs="Latha"/>
+                <w:b/>
+                <w:sz w:val="36"/>
+                <w:szCs w:val="28"/>
+              </w:rPr>
+              <w:t>…</w:t>
+            </w:r>
+            <w:r>
+              <w:rPr>
+                <w:rFonts w:ascii="Latha" w:hAnsi="Latha" w:cs="Latha"/>
+                <w:b/>
+                <w:bCs/>
+                <w:sz w:val="32"/>
+                <w:szCs w:val="32"/>
+                <w:cs/>
+                <w:lang w:bidi="ta-IN"/>
+              </w:rPr>
+              <w:t>:</w:t>
+            </w:r>
+            <w:r>
+              <w:rPr>
+                <w:rFonts w:ascii="Latha" w:hAnsi="Latha" w:cs="Latha"/>
+                <w:sz w:val="28"/>
+                <w:szCs w:val="28"/>
+                <w:cs/>
+                <w:lang w:bidi="ta-IN"/>
               </w:rPr>
               <w:t xml:space="preserve"> </w:t>
             </w:r>
-            <w:proofErr w:type="spellStart"/>
-            <w:r>
-              <w:rPr>
-                <w:rFonts w:ascii="BRH Devanagari Extra" w:hAnsi="BRH Devanagari Extra" w:cs="BRH Devanagari Extra"/>
-                <w:sz w:val="40"/>
-                <w:szCs w:val="40"/>
-              </w:rPr>
-              <w:t>xuÉÉWûÉÿ-M×ü</w:t>
-            </w:r>
-            <w:proofErr w:type="spellEnd"/>
-            <w:r>
-              <w:rPr>
-                <w:rFonts w:ascii="BRH Malayalam Extra" w:hAnsi="BRH Malayalam Extra" w:cs="BRH Devanagari Extra"/>
-                <w:sz w:val="34"/>
-                <w:szCs w:val="40"/>
-              </w:rPr>
-              <w:t>–</w:t>
-            </w:r>
-            <w:proofErr w:type="spellStart"/>
-            <w:r>
-              <w:rPr>
-                <w:rFonts w:ascii="BRH Devanagari Extra" w:hAnsi="BRH Devanagari Extra" w:cs="BRH Devanagari Extra"/>
-                <w:sz w:val="40"/>
-                <w:szCs w:val="40"/>
-              </w:rPr>
-              <w:t>iÉ</w:t>
-            </w:r>
-            <w:proofErr w:type="spellEnd"/>
-            <w:r>
-              <w:rPr>
-                <w:rFonts w:ascii="BRH Malayalam Extra" w:hAnsi="BRH Malayalam Extra" w:cs="BRH Devanagari Extra"/>
-                <w:sz w:val="34"/>
-                <w:szCs w:val="40"/>
-              </w:rPr>
-              <w:t>–</w:t>
-            </w:r>
-            <w:r>
-              <w:rPr>
-                <w:rFonts w:ascii="BRH Devanagari Extra" w:hAnsi="BRH Devanagari Extra" w:cs="BRH Devanagari Extra"/>
-                <w:sz w:val="40"/>
-                <w:szCs w:val="40"/>
-              </w:rPr>
-              <w:t xml:space="preserve">È | </w:t>
-            </w:r>
-            <w:proofErr w:type="spellStart"/>
-            <w:r>
-              <w:rPr>
-                <w:rFonts w:ascii="BRH Devanagari Extra" w:hAnsi="BRH Devanagari Extra" w:cs="BRH Devanagari Extra"/>
-                <w:sz w:val="40"/>
-                <w:szCs w:val="40"/>
-              </w:rPr>
-              <w:t>mÉÑlÉþÈ</w:t>
-            </w:r>
-            <w:proofErr w:type="spellEnd"/>
-            <w:r>
-              <w:rPr>
-                <w:rFonts w:ascii="BRH Devanagari Extra" w:hAnsi="BRH Devanagari Extra" w:cs="BRH Devanagari Extra"/>
-                <w:sz w:val="40"/>
-                <w:szCs w:val="40"/>
-              </w:rPr>
-              <w:t xml:space="preserve"> |</w:t>
+            <w:r>
+              <w:rPr>
+                <w:rFonts w:ascii="Latha" w:hAnsi="Latha" w:cs="Latha"/>
+                <w:sz w:val="28"/>
+                <w:szCs w:val="28"/>
+              </w:rPr>
+              <w:t xml:space="preserve">| </w:t>
+            </w:r>
+            <w:r>
+              <w:rPr>
+                <w:rFonts w:ascii="Latha" w:hAnsi="Latha" w:cs="Latha"/>
+                <w:sz w:val="28"/>
+                <w:szCs w:val="28"/>
+                <w:cs/>
+                <w:lang w:bidi="ta-IN"/>
+              </w:rPr>
+              <w:t>புன</w:t>
+            </w:r>
+            <w:r>
+              <w:rPr>
+                <w:rFonts w:ascii="BRH Tamil Tab Extra" w:hAnsi="BRH Tamil Tab Extra" w:cs="Latha"/>
+                <w:b/>
+                <w:sz w:val="36"/>
+                <w:szCs w:val="28"/>
+              </w:rPr>
+              <w:t>†</w:t>
+            </w:r>
+            <w:r>
+              <w:rPr>
+                <w:rFonts w:ascii="Latha" w:hAnsi="Latha" w:cs="Latha"/>
+                <w:b/>
+                <w:bCs/>
+                <w:sz w:val="32"/>
+                <w:szCs w:val="32"/>
+                <w:cs/>
+                <w:lang w:bidi="ta-IN"/>
+              </w:rPr>
+              <w:t>:</w:t>
+            </w:r>
+            <w:r>
+              <w:rPr>
+                <w:rFonts w:ascii="Latha" w:hAnsi="Latha" w:cs="Latha"/>
+                <w:sz w:val="28"/>
+                <w:szCs w:val="28"/>
+                <w:cs/>
+                <w:lang w:bidi="ta-IN"/>
+              </w:rPr>
+              <w:t xml:space="preserve"> </w:t>
+            </w:r>
+            <w:r>
+              <w:rPr>
+                <w:rFonts w:ascii="Latha" w:hAnsi="Latha" w:cs="Latha"/>
+                <w:sz w:val="28"/>
+                <w:szCs w:val="28"/>
+              </w:rPr>
+              <w:t>|</w:t>
             </w:r>
           </w:p>
         </w:tc>
@@ -1206,128 +631,263 @@
                 <w:szCs w:val="40"/>
               </w:rPr>
             </w:pPr>
-            <w:proofErr w:type="spellStart"/>
-            <w:r>
-              <w:rPr>
-                <w:rFonts w:ascii="BRH Devanagari Extra" w:hAnsi="BRH Devanagari Extra" w:cs="BRH Devanagari Extra"/>
-                <w:sz w:val="40"/>
-                <w:szCs w:val="40"/>
-              </w:rPr>
-              <w:t>xuÉÉWûÉþM×üiÉ</w:t>
-            </w:r>
-            <w:proofErr w:type="spellEnd"/>
-            <w:r>
-              <w:rPr>
-                <w:rFonts w:ascii="BRH Malayalam Extra" w:hAnsi="BRH Malayalam Extra" w:cs="BRH Devanagari Extra"/>
-                <w:sz w:val="34"/>
-                <w:szCs w:val="40"/>
-              </w:rPr>
-              <w:t>–</w:t>
-            </w:r>
-            <w:r>
-              <w:rPr>
-                <w:rFonts w:ascii="BRH Devanagari Extra" w:hAnsi="BRH Devanagari Extra" w:cs="BRH Devanagari Extra"/>
-                <w:sz w:val="40"/>
-                <w:szCs w:val="40"/>
+            <w:r>
+              <w:rPr>
+                <w:rFonts w:ascii="Latha" w:hAnsi="Latha" w:cs="Latha"/>
+                <w:sz w:val="28"/>
+                <w:szCs w:val="28"/>
+                <w:cs/>
+                <w:lang w:bidi="ta-IN"/>
+              </w:rPr>
+              <w:t>ஸ்வாஹா</w:t>
+            </w:r>
+            <w:r>
+              <w:rPr>
+                <w:rFonts w:ascii="BRH Tamil Tab Extra" w:hAnsi="BRH Tamil Tab Extra" w:cs="Latha"/>
+                <w:b/>
+                <w:sz w:val="36"/>
+                <w:szCs w:val="28"/>
+              </w:rPr>
+              <w:t>†</w:t>
+            </w:r>
+            <w:r>
+              <w:rPr>
+                <w:rFonts w:ascii="Latha" w:hAnsi="Latha" w:cs="Latha"/>
+                <w:sz w:val="28"/>
+                <w:szCs w:val="28"/>
+                <w:cs/>
+                <w:lang w:bidi="ta-IN"/>
+              </w:rPr>
+              <w:t>க்</w:t>
+            </w:r>
+            <w:r>
+              <w:rPr>
+                <w:rFonts w:ascii="Latha" w:hAnsi="Latha" w:cs="Latha"/>
+                <w:b/>
+                <w:bCs/>
+                <w:i/>
+                <w:iCs/>
+                <w:sz w:val="28"/>
+                <w:szCs w:val="28"/>
+                <w:cs/>
+                <w:lang w:bidi="ta-IN"/>
+              </w:rPr>
+              <w:t>ரு</w:t>
+            </w:r>
+            <w:r>
+              <w:rPr>
+                <w:rFonts w:ascii="Latha" w:hAnsi="Latha" w:cs="Latha"/>
+                <w:sz w:val="28"/>
+                <w:szCs w:val="28"/>
+                <w:cs/>
+                <w:lang w:bidi="ta-IN"/>
+              </w:rPr>
+              <w:t>த</w:t>
+            </w:r>
+            <w:r>
+              <w:rPr>
+                <w:rFonts w:ascii="BRH Tamil Tab Extra" w:hAnsi="BRH Tamil Tab Extra" w:cs="Latha"/>
+                <w:b/>
+                <w:sz w:val="36"/>
+                <w:szCs w:val="28"/>
+              </w:rPr>
+              <w:t>…</w:t>
+            </w:r>
+            <w:r>
+              <w:rPr>
+                <w:rFonts w:ascii="Latha" w:hAnsi="Latha" w:cs="Latha"/>
+                <w:sz w:val="28"/>
+                <w:szCs w:val="28"/>
               </w:rPr>
               <w:t xml:space="preserve"> </w:t>
             </w:r>
-            <w:proofErr w:type="spellStart"/>
-            <w:r>
-              <w:rPr>
-                <w:rFonts w:ascii="BRH Devanagari Extra" w:hAnsi="BRH Devanagari Extra" w:cs="BRH Devanagari Extra"/>
-                <w:sz w:val="40"/>
-                <w:szCs w:val="40"/>
-              </w:rPr>
-              <w:t>C</w:t>
-            </w:r>
-            <w:r>
-              <w:rPr>
-                <w:rFonts w:ascii="BRH Devanagari Extra" w:hAnsi="BRH Devanagari Extra" w:cs="BRH Devanagari Extra"/>
-                <w:sz w:val="40"/>
-                <w:szCs w:val="40"/>
+            <w:r>
+              <w:rPr>
+                <w:rFonts w:ascii="Latha" w:hAnsi="Latha" w:cs="Latha"/>
+                <w:sz w:val="28"/>
+                <w:szCs w:val="28"/>
+                <w:cs/>
+                <w:lang w:bidi="ta-IN"/>
+              </w:rPr>
+              <w:t>இ</w:t>
+            </w:r>
+            <w:r>
+              <w:rPr>
+                <w:rFonts w:ascii="Latha" w:hAnsi="Latha" w:cs="Latha"/>
+                <w:sz w:val="28"/>
+                <w:szCs w:val="28"/>
                 <w:highlight w:val="green"/>
-              </w:rPr>
-              <w:t>ÌiÉ</w:t>
-            </w:r>
-            <w:proofErr w:type="spellEnd"/>
-            <w:r>
-              <w:rPr>
-                <w:rFonts w:ascii="BRH Malayalam Extra" w:hAnsi="BRH Malayalam Extra" w:cs="BRH Devanagari Extra"/>
-                <w:sz w:val="34"/>
-                <w:szCs w:val="40"/>
-              </w:rPr>
-              <w:t>–</w:t>
-            </w:r>
-            <w:r>
-              <w:rPr>
-                <w:rFonts w:ascii="BRH Devanagari Extra" w:hAnsi="BRH Devanagari Extra" w:cs="BRH Devanagari Extra"/>
-                <w:sz w:val="40"/>
-                <w:szCs w:val="40"/>
+                <w:cs/>
+                <w:lang w:bidi="ta-IN"/>
+              </w:rPr>
+              <w:t>தி</w:t>
+            </w:r>
+            <w:r>
+              <w:rPr>
+                <w:rFonts w:ascii="BRH Tamil Tab Extra" w:hAnsi="BRH Tamil Tab Extra" w:cs="Latha"/>
+                <w:b/>
+                <w:sz w:val="36"/>
+                <w:szCs w:val="28"/>
+              </w:rPr>
+              <w:t>…</w:t>
+            </w:r>
+            <w:r>
+              <w:rPr>
+                <w:rFonts w:ascii="Latha" w:hAnsi="Latha" w:cs="Latha"/>
+                <w:sz w:val="28"/>
+                <w:szCs w:val="28"/>
+                <w:cs/>
+                <w:lang w:bidi="ta-IN"/>
+              </w:rPr>
+              <w:t xml:space="preserve"> ஸ்வாஹா</w:t>
+            </w:r>
+            <w:r>
+              <w:rPr>
+                <w:rFonts w:ascii="BRH Tamil Tab Extra" w:hAnsi="BRH Tamil Tab Extra" w:cs="Latha"/>
+                <w:b/>
+                <w:sz w:val="36"/>
+                <w:szCs w:val="28"/>
+              </w:rPr>
+              <w:t>‡</w:t>
+            </w:r>
+            <w:r>
+              <w:rPr>
+                <w:rFonts w:ascii="Latha" w:hAnsi="Latha" w:cs="Latha"/>
+                <w:sz w:val="28"/>
+                <w:szCs w:val="28"/>
+              </w:rPr>
+              <w:t xml:space="preserve"> -- </w:t>
+            </w:r>
+            <w:r>
+              <w:rPr>
+                <w:rFonts w:ascii="Latha" w:hAnsi="Latha" w:cs="Latha"/>
+                <w:sz w:val="28"/>
+                <w:szCs w:val="28"/>
+                <w:cs/>
+                <w:lang w:bidi="ta-IN"/>
+              </w:rPr>
+              <w:t>க்</w:t>
+            </w:r>
+            <w:r>
+              <w:rPr>
+                <w:rFonts w:ascii="Latha" w:hAnsi="Latha" w:cs="Latha"/>
+                <w:b/>
+                <w:bCs/>
+                <w:i/>
+                <w:iCs/>
+                <w:sz w:val="28"/>
+                <w:szCs w:val="28"/>
+                <w:cs/>
+                <w:lang w:bidi="ta-IN"/>
+              </w:rPr>
+              <w:t>ரு</w:t>
+            </w:r>
+            <w:r>
+              <w:rPr>
+                <w:rFonts w:ascii="BRH Tamil Tab Extra" w:hAnsi="BRH Tamil Tab Extra" w:cs="Latha"/>
+                <w:b/>
+                <w:sz w:val="36"/>
+                <w:szCs w:val="28"/>
+              </w:rPr>
+              <w:t>…</w:t>
+            </w:r>
+            <w:r>
+              <w:rPr>
+                <w:rFonts w:ascii="Latha" w:hAnsi="Latha" w:cs="Latha"/>
+                <w:sz w:val="28"/>
+                <w:szCs w:val="28"/>
+                <w:cs/>
+                <w:lang w:bidi="ta-IN"/>
+              </w:rPr>
+              <w:t>த</w:t>
+            </w:r>
+            <w:r>
+              <w:rPr>
+                <w:rFonts w:ascii="BRH Tamil Tab Extra" w:hAnsi="BRH Tamil Tab Extra" w:cs="Latha"/>
+                <w:b/>
+                <w:sz w:val="36"/>
+                <w:szCs w:val="28"/>
+              </w:rPr>
+              <w:t>…</w:t>
+            </w:r>
+            <w:r>
+              <w:rPr>
+                <w:rFonts w:ascii="Latha" w:hAnsi="Latha" w:cs="Latha"/>
+                <w:b/>
+                <w:bCs/>
+                <w:sz w:val="32"/>
+                <w:szCs w:val="32"/>
+                <w:cs/>
+                <w:lang w:bidi="ta-IN"/>
+              </w:rPr>
+              <w:t>:</w:t>
+            </w:r>
+            <w:r>
+              <w:rPr>
+                <w:rFonts w:ascii="Latha" w:hAnsi="Latha" w:cs="Latha"/>
+                <w:sz w:val="28"/>
+                <w:szCs w:val="28"/>
+                <w:cs/>
+                <w:lang w:bidi="ta-IN"/>
               </w:rPr>
               <w:t xml:space="preserve"> </w:t>
             </w:r>
-            <w:proofErr w:type="spellStart"/>
-            <w:r>
-              <w:rPr>
-                <w:rFonts w:ascii="BRH Devanagari Extra" w:hAnsi="BRH Devanagari Extra" w:cs="BRH Devanagari Extra"/>
-                <w:sz w:val="40"/>
-                <w:szCs w:val="40"/>
-              </w:rPr>
-              <w:t>xuÉÉWûÉÿ-M×ü</w:t>
-            </w:r>
-            <w:proofErr w:type="spellEnd"/>
-            <w:r>
-              <w:rPr>
-                <w:rFonts w:ascii="BRH Malayalam Extra" w:hAnsi="BRH Malayalam Extra" w:cs="BRH Devanagari Extra"/>
-                <w:sz w:val="34"/>
-                <w:szCs w:val="40"/>
-              </w:rPr>
-              <w:t>–</w:t>
-            </w:r>
-            <w:proofErr w:type="spellStart"/>
-            <w:r>
-              <w:rPr>
-                <w:rFonts w:ascii="BRH Devanagari Extra" w:hAnsi="BRH Devanagari Extra" w:cs="BRH Devanagari Extra"/>
-                <w:sz w:val="40"/>
-                <w:szCs w:val="40"/>
-              </w:rPr>
-              <w:t>iÉ</w:t>
-            </w:r>
-            <w:proofErr w:type="spellEnd"/>
-            <w:r>
-              <w:rPr>
-                <w:rFonts w:ascii="BRH Malayalam Extra" w:hAnsi="BRH Malayalam Extra" w:cs="BRH Devanagari Extra"/>
-                <w:sz w:val="34"/>
-                <w:szCs w:val="40"/>
-              </w:rPr>
-              <w:t>–</w:t>
-            </w:r>
-            <w:r>
-              <w:rPr>
-                <w:rFonts w:ascii="BRH Devanagari Extra" w:hAnsi="BRH Devanagari Extra" w:cs="BRH Devanagari Extra"/>
-                <w:sz w:val="40"/>
-                <w:szCs w:val="40"/>
-              </w:rPr>
-              <w:t xml:space="preserve">È | </w:t>
-            </w:r>
-            <w:proofErr w:type="spellStart"/>
-            <w:r>
-              <w:rPr>
-                <w:rFonts w:ascii="BRH Devanagari Extra" w:hAnsi="BRH Devanagari Extra" w:cs="BRH Devanagari Extra"/>
-                <w:sz w:val="40"/>
-                <w:szCs w:val="40"/>
-              </w:rPr>
-              <w:t>mÉÑlÉþÈ</w:t>
-            </w:r>
-            <w:proofErr w:type="spellEnd"/>
-            <w:r>
-              <w:rPr>
-                <w:rFonts w:ascii="BRH Devanagari Extra" w:hAnsi="BRH Devanagari Extra" w:cs="BRH Devanagari Extra"/>
-                <w:sz w:val="40"/>
-                <w:szCs w:val="40"/>
-              </w:rPr>
-              <w:t xml:space="preserve"> |</w:t>
+            <w:r>
+              <w:rPr>
+                <w:rFonts w:ascii="Latha" w:hAnsi="Latha" w:cs="Latha"/>
+                <w:sz w:val="28"/>
+                <w:szCs w:val="28"/>
+              </w:rPr>
+              <w:t xml:space="preserve">| </w:t>
+            </w:r>
+            <w:r>
+              <w:rPr>
+                <w:rFonts w:ascii="Latha" w:hAnsi="Latha" w:cs="Latha"/>
+                <w:sz w:val="28"/>
+                <w:szCs w:val="28"/>
+                <w:cs/>
+                <w:lang w:bidi="ta-IN"/>
+              </w:rPr>
+              <w:t>புன</w:t>
+            </w:r>
+            <w:r>
+              <w:rPr>
+                <w:rFonts w:ascii="BRH Tamil Tab Extra" w:hAnsi="BRH Tamil Tab Extra" w:cs="Latha"/>
+                <w:b/>
+                <w:sz w:val="36"/>
+                <w:szCs w:val="28"/>
+              </w:rPr>
+              <w:t>†</w:t>
+            </w:r>
+            <w:r>
+              <w:rPr>
+                <w:rFonts w:ascii="Latha" w:hAnsi="Latha" w:cs="Latha"/>
+                <w:b/>
+                <w:bCs/>
+                <w:sz w:val="32"/>
+                <w:szCs w:val="32"/>
+                <w:cs/>
+                <w:lang w:bidi="ta-IN"/>
+              </w:rPr>
+              <w:t>:</w:t>
+            </w:r>
+            <w:r>
+              <w:rPr>
+                <w:rFonts w:ascii="Latha" w:hAnsi="Latha" w:cs="Latha"/>
+                <w:sz w:val="28"/>
+                <w:szCs w:val="28"/>
+                <w:cs/>
+                <w:lang w:bidi="ta-IN"/>
+              </w:rPr>
+              <w:t xml:space="preserve"> </w:t>
+            </w:r>
+            <w:r>
+              <w:rPr>
+                <w:rFonts w:ascii="Latha" w:hAnsi="Latha" w:cs="Latha"/>
+                <w:sz w:val="28"/>
+                <w:szCs w:val="28"/>
+              </w:rPr>
+              <w:t>|</w:t>
             </w:r>
           </w:p>
         </w:tc>
@@ -1344,8 +904,30 @@
           <w:u w:val="single"/>
         </w:rPr>
       </w:pPr>
-      <w:bookmarkStart w:id="0" w:name="_GoBack"/>
-      <w:bookmarkEnd w:id="0"/>
+    </w:p>
+    <w:p>
+      <w:pPr>
+        <w:jc w:val="center"/>
+        <w:rPr>
+          <w:b/>
+          <w:bCs/>
+          <w:sz w:val="32"/>
+          <w:szCs w:val="32"/>
+          <w:u w:val="single"/>
+        </w:rPr>
+      </w:pPr>
+    </w:p>
+    <w:p>
+      <w:pPr>
+        <w:jc w:val="center"/>
+        <w:rPr>
+          <w:b/>
+          <w:bCs/>
+          <w:sz w:val="32"/>
+          <w:szCs w:val="32"/>
+          <w:u w:val="single"/>
+        </w:rPr>
+      </w:pPr>
     </w:p>
     <w:p>
       <w:pPr>
@@ -1390,51 +972,7 @@
           <w:szCs w:val="32"/>
           <w:u w:val="single"/>
         </w:rPr>
-        <w:t xml:space="preserve">TS </w:t>
-      </w:r>
-      <w:proofErr w:type="spellStart"/>
-      <w:r>
-        <w:rPr>
-          <w:b/>
-          <w:bCs/>
-          <w:sz w:val="32"/>
-          <w:szCs w:val="32"/>
-          <w:u w:val="single"/>
-        </w:rPr>
-        <w:t>Pada</w:t>
-      </w:r>
-      <w:proofErr w:type="spellEnd"/>
-      <w:r>
-        <w:rPr>
-          <w:b/>
-          <w:bCs/>
-          <w:sz w:val="32"/>
-          <w:szCs w:val="32"/>
-          <w:u w:val="single"/>
-        </w:rPr>
-        <w:t xml:space="preserve"> </w:t>
-      </w:r>
-      <w:proofErr w:type="spellStart"/>
-      <w:r>
-        <w:rPr>
-          <w:b/>
-          <w:bCs/>
-          <w:sz w:val="32"/>
-          <w:szCs w:val="32"/>
-          <w:u w:val="single"/>
-        </w:rPr>
-        <w:t>Paatam</w:t>
-      </w:r>
-      <w:proofErr w:type="spellEnd"/>
-      <w:r>
-        <w:rPr>
-          <w:b/>
-          <w:bCs/>
-          <w:sz w:val="32"/>
-          <w:szCs w:val="32"/>
-          <w:u w:val="single"/>
-        </w:rPr>
-        <w:t xml:space="preserve"> – TS 3.1 Tamil corrections –Observed till 31st </w:t>
+        <w:t xml:space="preserve">TS Pada Paatam – TS 3.1 Tamil corrections –Observed till 31st </w:t>
       </w:r>
       <w:r>
         <w:rPr>
@@ -1695,7 +1233,6 @@
                 <w:lang w:eastAsia="en-IN" w:bidi="ml-IN"/>
               </w:rPr>
             </w:pPr>
-            <w:proofErr w:type="spellStart"/>
             <w:r>
               <w:rPr>
                 <w:rFonts w:eastAsia="Times New Roman" w:cs="Arial"/>
@@ -1705,19 +1242,7 @@
                 <w:szCs w:val="28"/>
                 <w:lang w:eastAsia="en-IN" w:bidi="ml-IN"/>
               </w:rPr>
-              <w:t>Panchaati</w:t>
-            </w:r>
-            <w:proofErr w:type="spellEnd"/>
-            <w:r>
-              <w:rPr>
-                <w:rFonts w:eastAsia="Times New Roman" w:cs="Arial"/>
-                <w:b/>
-                <w:bCs/>
-                <w:sz w:val="28"/>
-                <w:szCs w:val="28"/>
-                <w:lang w:eastAsia="en-IN" w:bidi="ml-IN"/>
-              </w:rPr>
-              <w:t xml:space="preserve"> No. 16</w:t>
+              <w:t>Panchaati No. 16</w:t>
             </w:r>
           </w:p>
         </w:tc>
@@ -2397,7 +1922,6 @@
                 <w:lang w:eastAsia="en-IN" w:bidi="ml-IN"/>
               </w:rPr>
             </w:pPr>
-            <w:proofErr w:type="spellStart"/>
             <w:r>
               <w:rPr>
                 <w:rFonts w:eastAsia="Times New Roman" w:cs="Arial"/>
@@ -2407,19 +1931,7 @@
                 <w:szCs w:val="28"/>
                 <w:lang w:eastAsia="en-IN" w:bidi="ml-IN"/>
               </w:rPr>
-              <w:t>Panchaati</w:t>
-            </w:r>
-            <w:proofErr w:type="spellEnd"/>
-            <w:r>
-              <w:rPr>
-                <w:rFonts w:eastAsia="Times New Roman" w:cs="Arial"/>
-                <w:b/>
-                <w:bCs/>
-                <w:sz w:val="28"/>
-                <w:szCs w:val="28"/>
-                <w:lang w:eastAsia="en-IN" w:bidi="ml-IN"/>
-              </w:rPr>
-              <w:t xml:space="preserve"> No. 34</w:t>
+              <w:t>Panchaati No. 34</w:t>
             </w:r>
           </w:p>
         </w:tc>
@@ -2894,9 +2406,8 @@
                 <w:sz w:val="28"/>
                 <w:szCs w:val="28"/>
               </w:rPr>
-              <w:t xml:space="preserve"> - </w:t>
-            </w:r>
-            <w:proofErr w:type="spellStart"/>
+              <w:t xml:space="preserve"> - Padam</w:t>
+            </w:r>
             <w:r>
               <w:rPr>
                 <w:rFonts w:cs="Arial"/>
@@ -2905,40 +2416,8 @@
                 <w:sz w:val="28"/>
                 <w:szCs w:val="28"/>
               </w:rPr>
-              <w:t>Padam</w:t>
-            </w:r>
-            <w:proofErr w:type="spellEnd"/>
-            <w:r>
-              <w:rPr>
-                <w:rFonts w:cs="Arial"/>
-                <w:b/>
-                <w:bCs/>
-                <w:sz w:val="28"/>
-                <w:szCs w:val="28"/>
-              </w:rPr>
               <w:br/>
-            </w:r>
-            <w:proofErr w:type="spellStart"/>
-            <w:r>
-              <w:rPr>
-                <w:rFonts w:cs="Arial"/>
-                <w:b/>
-                <w:bCs/>
-                <w:sz w:val="28"/>
-                <w:szCs w:val="28"/>
-              </w:rPr>
-              <w:t>Panchaati</w:t>
-            </w:r>
-            <w:proofErr w:type="spellEnd"/>
-            <w:r>
-              <w:rPr>
-                <w:rFonts w:cs="Arial"/>
-                <w:b/>
-                <w:bCs/>
-                <w:sz w:val="28"/>
-                <w:szCs w:val="28"/>
-              </w:rPr>
-              <w:t xml:space="preserve"> 34</w:t>
+              <w:t>Panchaati 34</w:t>
             </w:r>
           </w:p>
           <w:p>
@@ -3350,25 +2829,7 @@
                 <w:sz w:val="28"/>
                 <w:szCs w:val="28"/>
               </w:rPr>
-              <w:t xml:space="preserve">(end of mantra so double </w:t>
-            </w:r>
-            <w:proofErr w:type="spellStart"/>
-            <w:r>
-              <w:rPr>
-                <w:rFonts w:ascii="Latha" w:hAnsi="Latha" w:cs="Latha"/>
-                <w:sz w:val="28"/>
-                <w:szCs w:val="28"/>
-              </w:rPr>
-              <w:t>Ruk</w:t>
-            </w:r>
-            <w:proofErr w:type="spellEnd"/>
-            <w:r>
-              <w:rPr>
-                <w:rFonts w:ascii="Latha" w:hAnsi="Latha" w:cs="Latha"/>
-                <w:sz w:val="28"/>
-                <w:szCs w:val="28"/>
-              </w:rPr>
-              <w:t>)</w:t>
+              <w:t>(end of mantra so double Ruk)</w:t>
             </w:r>
           </w:p>
         </w:tc>
@@ -3707,19 +3168,8 @@
                 <w:szCs w:val="28"/>
                 <w:lang w:eastAsia="en-IN" w:bidi="ml-IN"/>
               </w:rPr>
-              <w:t xml:space="preserve">th </w:t>
-            </w:r>
-            <w:proofErr w:type="spellStart"/>
-            <w:r>
-              <w:rPr>
-                <w:rFonts w:eastAsia="Times New Roman" w:cs="Arial"/>
-                <w:sz w:val="28"/>
-                <w:szCs w:val="28"/>
-                <w:lang w:eastAsia="en-IN" w:bidi="ml-IN"/>
-              </w:rPr>
-              <w:t>Panchaati</w:t>
-            </w:r>
-            <w:proofErr w:type="spellEnd"/>
+              <w:t>th Panchaati</w:t>
+            </w:r>
           </w:p>
           <w:p>
             <w:pPr>
@@ -4399,19 +3849,8 @@
                 <w:szCs w:val="28"/>
                 <w:lang w:eastAsia="en-IN" w:bidi="ml-IN"/>
               </w:rPr>
-              <w:t xml:space="preserve">th </w:t>
-            </w:r>
-            <w:proofErr w:type="spellStart"/>
-            <w:r>
-              <w:rPr>
-                <w:rFonts w:eastAsia="Times New Roman" w:cs="Arial"/>
-                <w:sz w:val="28"/>
-                <w:szCs w:val="28"/>
-                <w:lang w:eastAsia="en-IN" w:bidi="ml-IN"/>
-              </w:rPr>
-              <w:t>Panchaati</w:t>
-            </w:r>
-            <w:proofErr w:type="spellEnd"/>
+              <w:t>th Panchaati</w:t>
+            </w:r>
           </w:p>
           <w:p>
             <w:pPr>
@@ -5246,19 +4685,8 @@
                 <w:szCs w:val="28"/>
                 <w:lang w:eastAsia="en-IN" w:bidi="ml-IN"/>
               </w:rPr>
-              <w:t xml:space="preserve">th </w:t>
-            </w:r>
-            <w:proofErr w:type="spellStart"/>
-            <w:r>
-              <w:rPr>
-                <w:rFonts w:eastAsia="Times New Roman" w:cs="Arial"/>
-                <w:sz w:val="28"/>
-                <w:szCs w:val="28"/>
-                <w:lang w:eastAsia="en-IN" w:bidi="ml-IN"/>
-              </w:rPr>
-              <w:t>Panchaati</w:t>
-            </w:r>
-            <w:proofErr w:type="spellEnd"/>
+              <w:t>th Panchaati</w:t>
+            </w:r>
           </w:p>
           <w:p>
             <w:pPr>
@@ -5775,19 +5203,8 @@
                 <w:szCs w:val="28"/>
                 <w:lang w:eastAsia="en-IN" w:bidi="ml-IN"/>
               </w:rPr>
-              <w:t xml:space="preserve">th </w:t>
-            </w:r>
-            <w:proofErr w:type="spellStart"/>
-            <w:r>
-              <w:rPr>
-                <w:rFonts w:eastAsia="Times New Roman" w:cs="Arial"/>
-                <w:sz w:val="28"/>
-                <w:szCs w:val="28"/>
-                <w:lang w:eastAsia="en-IN" w:bidi="ml-IN"/>
-              </w:rPr>
-              <w:t>Panchaati</w:t>
-            </w:r>
-            <w:proofErr w:type="spellEnd"/>
+              <w:t>th Panchaati</w:t>
+            </w:r>
           </w:p>
           <w:p>
             <w:pPr>
@@ -6462,19 +5879,8 @@
                 <w:szCs w:val="28"/>
                 <w:lang w:eastAsia="en-IN" w:bidi="ml-IN"/>
               </w:rPr>
-              <w:t xml:space="preserve">th </w:t>
-            </w:r>
-            <w:proofErr w:type="spellStart"/>
-            <w:r>
-              <w:rPr>
-                <w:rFonts w:eastAsia="Times New Roman" w:cs="Arial"/>
-                <w:sz w:val="28"/>
-                <w:szCs w:val="28"/>
-                <w:lang w:eastAsia="en-IN" w:bidi="ml-IN"/>
-              </w:rPr>
-              <w:t>Panchaati</w:t>
-            </w:r>
-            <w:proofErr w:type="spellEnd"/>
+              <w:t>th Panchaati</w:t>
+            </w:r>
           </w:p>
           <w:p>
             <w:pPr>
@@ -7175,19 +6581,8 @@
                 <w:szCs w:val="28"/>
                 <w:lang w:eastAsia="en-IN" w:bidi="ml-IN"/>
               </w:rPr>
-              <w:t xml:space="preserve">18th </w:t>
-            </w:r>
-            <w:proofErr w:type="spellStart"/>
-            <w:r>
-              <w:rPr>
-                <w:rFonts w:eastAsia="Times New Roman" w:cs="Arial"/>
-                <w:sz w:val="28"/>
-                <w:szCs w:val="28"/>
-                <w:lang w:eastAsia="en-IN" w:bidi="ml-IN"/>
-              </w:rPr>
-              <w:t>Panchaati</w:t>
-            </w:r>
-            <w:proofErr w:type="spellEnd"/>
+              <w:t>18th Panchaati</w:t>
+            </w:r>
           </w:p>
           <w:p>
             <w:pPr>
@@ -8051,19 +7446,8 @@
                 <w:szCs w:val="28"/>
                 <w:lang w:eastAsia="en-IN" w:bidi="ml-IN"/>
               </w:rPr>
-              <w:t xml:space="preserve">18th </w:t>
-            </w:r>
-            <w:proofErr w:type="spellStart"/>
-            <w:r>
-              <w:rPr>
-                <w:rFonts w:eastAsia="Times New Roman" w:cs="Arial"/>
-                <w:sz w:val="28"/>
-                <w:szCs w:val="28"/>
-                <w:lang w:eastAsia="en-IN" w:bidi="ml-IN"/>
-              </w:rPr>
-              <w:t>Panchaati</w:t>
-            </w:r>
-            <w:proofErr w:type="spellEnd"/>
+              <w:t>18th Panchaati</w:t>
+            </w:r>
           </w:p>
           <w:p>
             <w:pPr>
@@ -8689,19 +8073,8 @@
                 <w:szCs w:val="28"/>
                 <w:lang w:eastAsia="en-IN" w:bidi="ml-IN"/>
               </w:rPr>
-              <w:t xml:space="preserve">th </w:t>
-            </w:r>
-            <w:proofErr w:type="spellStart"/>
-            <w:r>
-              <w:rPr>
-                <w:rFonts w:eastAsia="Times New Roman" w:cs="Arial"/>
-                <w:sz w:val="28"/>
-                <w:szCs w:val="28"/>
-                <w:lang w:eastAsia="en-IN" w:bidi="ml-IN"/>
-              </w:rPr>
-              <w:t>Panchaati</w:t>
-            </w:r>
-            <w:proofErr w:type="spellEnd"/>
+              <w:t>th Panchaati</w:t>
+            </w:r>
           </w:p>
         </w:tc>
         <w:tc>
@@ -9093,19 +8466,8 @@
                 <w:szCs w:val="28"/>
                 <w:lang w:eastAsia="en-IN" w:bidi="ml-IN"/>
               </w:rPr>
-              <w:t xml:space="preserve">th </w:t>
-            </w:r>
-            <w:proofErr w:type="spellStart"/>
-            <w:r>
-              <w:rPr>
-                <w:rFonts w:eastAsia="Times New Roman" w:cs="Arial"/>
-                <w:sz w:val="28"/>
-                <w:szCs w:val="28"/>
-                <w:lang w:eastAsia="en-IN" w:bidi="ml-IN"/>
-              </w:rPr>
-              <w:t>Panchaati</w:t>
-            </w:r>
-            <w:proofErr w:type="spellEnd"/>
+              <w:t>th Panchaati</w:t>
+            </w:r>
           </w:p>
         </w:tc>
         <w:tc>
@@ -10130,19 +9492,8 @@
                 <w:szCs w:val="28"/>
                 <w:lang w:eastAsia="en-IN" w:bidi="ml-IN"/>
               </w:rPr>
-              <w:t xml:space="preserve">th </w:t>
-            </w:r>
-            <w:proofErr w:type="spellStart"/>
-            <w:r>
-              <w:rPr>
-                <w:rFonts w:eastAsia="Times New Roman" w:cs="Arial"/>
-                <w:sz w:val="28"/>
-                <w:szCs w:val="28"/>
-                <w:lang w:eastAsia="en-IN" w:bidi="ml-IN"/>
-              </w:rPr>
-              <w:t>Panchaati</w:t>
-            </w:r>
-            <w:proofErr w:type="spellEnd"/>
+              <w:t>th Panchaati</w:t>
+            </w:r>
           </w:p>
         </w:tc>
         <w:tc>
@@ -10581,19 +9932,8 @@
                 <w:szCs w:val="28"/>
                 <w:lang w:eastAsia="en-IN" w:bidi="ml-IN"/>
               </w:rPr>
-              <w:t xml:space="preserve">th </w:t>
-            </w:r>
-            <w:proofErr w:type="spellStart"/>
-            <w:r>
-              <w:rPr>
-                <w:rFonts w:eastAsia="Times New Roman" w:cs="Arial"/>
-                <w:sz w:val="28"/>
-                <w:szCs w:val="28"/>
-                <w:lang w:eastAsia="en-IN" w:bidi="ml-IN"/>
-              </w:rPr>
-              <w:t>Panchaati</w:t>
-            </w:r>
-            <w:proofErr w:type="spellEnd"/>
+              <w:t>th Panchaati</w:t>
+            </w:r>
           </w:p>
         </w:tc>
         <w:tc>
@@ -11126,19 +10466,8 @@
                 <w:szCs w:val="28"/>
                 <w:lang w:eastAsia="en-IN" w:bidi="ml-IN"/>
               </w:rPr>
-              <w:t xml:space="preserve">th </w:t>
-            </w:r>
-            <w:proofErr w:type="spellStart"/>
-            <w:r>
-              <w:rPr>
-                <w:rFonts w:eastAsia="Times New Roman" w:cs="Arial"/>
-                <w:sz w:val="28"/>
-                <w:szCs w:val="28"/>
-                <w:lang w:eastAsia="en-IN" w:bidi="ml-IN"/>
-              </w:rPr>
-              <w:t>Panchaati</w:t>
-            </w:r>
-            <w:proofErr w:type="spellEnd"/>
+              <w:t>th Panchaati</w:t>
+            </w:r>
           </w:p>
         </w:tc>
         <w:tc>
@@ -11868,19 +11197,8 @@
                 <w:szCs w:val="28"/>
                 <w:lang w:eastAsia="en-IN" w:bidi="ml-IN"/>
               </w:rPr>
-              <w:t xml:space="preserve"> </w:t>
-            </w:r>
-            <w:proofErr w:type="spellStart"/>
-            <w:r>
-              <w:rPr>
-                <w:rFonts w:eastAsia="Times New Roman" w:cs="Arial"/>
-                <w:sz w:val="28"/>
-                <w:szCs w:val="28"/>
-                <w:lang w:eastAsia="en-IN" w:bidi="ml-IN"/>
-              </w:rPr>
-              <w:t>Panchaati</w:t>
-            </w:r>
-            <w:proofErr w:type="spellEnd"/>
+              <w:t xml:space="preserve"> Panchaati</w:t>
+            </w:r>
           </w:p>
         </w:tc>
         <w:tc>
@@ -12417,19 +11735,8 @@
                 <w:szCs w:val="28"/>
                 <w:lang w:eastAsia="en-IN" w:bidi="ml-IN"/>
               </w:rPr>
-              <w:t xml:space="preserve"> </w:t>
-            </w:r>
-            <w:proofErr w:type="spellStart"/>
-            <w:r>
-              <w:rPr>
-                <w:rFonts w:eastAsia="Times New Roman" w:cs="Arial"/>
-                <w:sz w:val="28"/>
-                <w:szCs w:val="28"/>
-                <w:lang w:eastAsia="en-IN" w:bidi="ml-IN"/>
-              </w:rPr>
-              <w:t>Panchaati</w:t>
-            </w:r>
-            <w:proofErr w:type="spellEnd"/>
+              <w:t xml:space="preserve"> Panchaati</w:t>
+            </w:r>
           </w:p>
         </w:tc>
         <w:tc>
@@ -13365,7 +12672,7 @@
 </file>
 
 <file path=word/endnotes.xml><?xml version="1.0" encoding="utf-8"?>
-<w:endnotes xmlns:wpc="http://schemas.microsoft.com/office/word/2010/wordprocessingCanvas" xmlns:cx="http://schemas.microsoft.com/office/drawing/2014/chartex" xmlns:cx1="http://schemas.microsoft.com/office/drawing/2015/9/8/chartex" xmlns:mc="http://schemas.openxmlformats.org/markup-compatibility/2006" xmlns:o="urn:schemas-microsoft-com:office:office" xmlns:r="http://schemas.openxmlformats.org/officeDocument/2006/relationships" xmlns:m="http://schemas.openxmlformats.org/officeDocument/2006/math" xmlns:v="urn:schemas-microsoft-com:vml" xmlns:wp14="http://schemas.microsoft.com/office/word/2010/wordprocessingDrawing" xmlns:wp="http://schemas.openxmlformats.org/drawingml/2006/wordprocessingDrawing" xmlns:w10="urn:schemas-microsoft-com:office:word" xmlns:w="http://schemas.openxmlformats.org/wordprocessingml/2006/main" xmlns:w14="http://schemas.microsoft.com/office/word/2010/wordml" xmlns:w15="http://schemas.microsoft.com/office/word/2012/wordml" xmlns:w16se="http://schemas.microsoft.com/office/word/2015/wordml/symex" xmlns:wpg="http://schemas.microsoft.com/office/word/2010/wordprocessingGroup" xmlns:wpi="http://schemas.microsoft.com/office/word/2010/wordprocessingInk" xmlns:wne="http://schemas.microsoft.com/office/word/2006/wordml" xmlns:wps="http://schemas.microsoft.com/office/word/2010/wordprocessingShape" mc:Ignorable="w14 w15 w16se wp14">
+<w:endnotes xmlns:wpc="http://schemas.microsoft.com/office/word/2010/wordprocessingCanvas" xmlns:cx="http://schemas.microsoft.com/office/drawing/2014/chartex" xmlns:cx1="http://schemas.microsoft.com/office/drawing/2015/9/8/chartex" xmlns:cx2="http://schemas.microsoft.com/office/drawing/2015/10/21/chartex" xmlns:cx3="http://schemas.microsoft.com/office/drawing/2016/5/9/chartex" xmlns:cx4="http://schemas.microsoft.com/office/drawing/2016/5/10/chartex" xmlns:cx5="http://schemas.microsoft.com/office/drawing/2016/5/11/chartex" xmlns:cx6="http://schemas.microsoft.com/office/drawing/2016/5/12/chartex" xmlns:cx7="http://schemas.microsoft.com/office/drawing/2016/5/13/chartex" xmlns:cx8="http://schemas.microsoft.com/office/drawing/2016/5/14/chartex" xmlns:mc="http://schemas.openxmlformats.org/markup-compatibility/2006" xmlns:aink="http://schemas.microsoft.com/office/drawing/2016/ink" xmlns:am3d="http://schemas.microsoft.com/office/drawing/2017/model3d" xmlns:o="urn:schemas-microsoft-com:office:office" xmlns:r="http://schemas.openxmlformats.org/officeDocument/2006/relationships" xmlns:m="http://schemas.openxmlformats.org/officeDocument/2006/math" xmlns:v="urn:schemas-microsoft-com:vml" xmlns:wp14="http://schemas.microsoft.com/office/word/2010/wordprocessingDrawing" xmlns:wp="http://schemas.openxmlformats.org/drawingml/2006/wordprocessingDrawing" xmlns:w10="urn:schemas-microsoft-com:office:word" xmlns:w="http://schemas.openxmlformats.org/wordprocessingml/2006/main" xmlns:w14="http://schemas.microsoft.com/office/word/2010/wordml" xmlns:w15="http://schemas.microsoft.com/office/word/2012/wordml" xmlns:w16cex="http://schemas.microsoft.com/office/word/2018/wordml/cex" xmlns:w16cid="http://schemas.microsoft.com/office/word/2016/wordml/cid" xmlns:w16="http://schemas.microsoft.com/office/word/2018/wordml" xmlns:w16sdtdh="http://schemas.microsoft.com/office/word/2020/wordml/sdtdatahash" xmlns:w16se="http://schemas.microsoft.com/office/word/2015/wordml/symex" xmlns:wpg="http://schemas.microsoft.com/office/word/2010/wordprocessingGroup" xmlns:wpi="http://schemas.microsoft.com/office/word/2010/wordprocessingInk" xmlns:wne="http://schemas.microsoft.com/office/word/2006/wordml" xmlns:wps="http://schemas.microsoft.com/office/word/2010/wordprocessingShape" mc:Ignorable="w14 w15 w16se w16cid w16 w16cex w16sdtdh wp14">
   <w:endnote w:type="separator" w:id="-1">
     <w:p>
       <w:pPr>
@@ -13390,7 +12697,7 @@
 </file>
 
 <file path=word/footer1.xml><?xml version="1.0" encoding="utf-8"?>
-<w:ftr xmlns:wpc="http://schemas.microsoft.com/office/word/2010/wordprocessingCanvas" xmlns:cx="http://schemas.microsoft.com/office/drawing/2014/chartex" xmlns:cx1="http://schemas.microsoft.com/office/drawing/2015/9/8/chartex" xmlns:mc="http://schemas.openxmlformats.org/markup-compatibility/2006" xmlns:o="urn:schemas-microsoft-com:office:office" xmlns:r="http://schemas.openxmlformats.org/officeDocument/2006/relationships" xmlns:m="http://schemas.openxmlformats.org/officeDocument/2006/math" xmlns:v="urn:schemas-microsoft-com:vml" xmlns:wp14="http://schemas.microsoft.com/office/word/2010/wordprocessingDrawing" xmlns:wp="http://schemas.openxmlformats.org/drawingml/2006/wordprocessingDrawing" xmlns:w10="urn:schemas-microsoft-com:office:word" xmlns:w="http://schemas.openxmlformats.org/wordprocessingml/2006/main" xmlns:w14="http://schemas.microsoft.com/office/word/2010/wordml" xmlns:w15="http://schemas.microsoft.com/office/word/2012/wordml" xmlns:w16se="http://schemas.microsoft.com/office/word/2015/wordml/symex" xmlns:wpg="http://schemas.microsoft.com/office/word/2010/wordprocessingGroup" xmlns:wpi="http://schemas.microsoft.com/office/word/2010/wordprocessingInk" xmlns:wne="http://schemas.microsoft.com/office/word/2006/wordml" xmlns:wps="http://schemas.microsoft.com/office/word/2010/wordprocessingShape" mc:Ignorable="w14 w15 w16se wp14">
+<w:ftr xmlns:wpc="http://schemas.microsoft.com/office/word/2010/wordprocessingCanvas" xmlns:cx="http://schemas.microsoft.com/office/drawing/2014/chartex" xmlns:cx1="http://schemas.microsoft.com/office/drawing/2015/9/8/chartex" xmlns:cx2="http://schemas.microsoft.com/office/drawing/2015/10/21/chartex" xmlns:cx3="http://schemas.microsoft.com/office/drawing/2016/5/9/chartex" xmlns:cx4="http://schemas.microsoft.com/office/drawing/2016/5/10/chartex" xmlns:cx5="http://schemas.microsoft.com/office/drawing/2016/5/11/chartex" xmlns:cx6="http://schemas.microsoft.com/office/drawing/2016/5/12/chartex" xmlns:cx7="http://schemas.microsoft.com/office/drawing/2016/5/13/chartex" xmlns:cx8="http://schemas.microsoft.com/office/drawing/2016/5/14/chartex" xmlns:mc="http://schemas.openxmlformats.org/markup-compatibility/2006" xmlns:aink="http://schemas.microsoft.com/office/drawing/2016/ink" xmlns:am3d="http://schemas.microsoft.com/office/drawing/2017/model3d" xmlns:o="urn:schemas-microsoft-com:office:office" xmlns:r="http://schemas.openxmlformats.org/officeDocument/2006/relationships" xmlns:m="http://schemas.openxmlformats.org/officeDocument/2006/math" xmlns:v="urn:schemas-microsoft-com:vml" xmlns:wp14="http://schemas.microsoft.com/office/word/2010/wordprocessingDrawing" xmlns:wp="http://schemas.openxmlformats.org/drawingml/2006/wordprocessingDrawing" xmlns:w10="urn:schemas-microsoft-com:office:word" xmlns:w="http://schemas.openxmlformats.org/wordprocessingml/2006/main" xmlns:w14="http://schemas.microsoft.com/office/word/2010/wordml" xmlns:w15="http://schemas.microsoft.com/office/word/2012/wordml" xmlns:w16cex="http://schemas.microsoft.com/office/word/2018/wordml/cex" xmlns:w16cid="http://schemas.microsoft.com/office/word/2016/wordml/cid" xmlns:w16="http://schemas.microsoft.com/office/word/2018/wordml" xmlns:w16sdtdh="http://schemas.microsoft.com/office/word/2020/wordml/sdtdatahash" xmlns:w16se="http://schemas.microsoft.com/office/word/2015/wordml/symex" xmlns:wpg="http://schemas.microsoft.com/office/word/2010/wordprocessingGroup" xmlns:wpi="http://schemas.microsoft.com/office/word/2010/wordprocessingInk" xmlns:wne="http://schemas.microsoft.com/office/word/2006/wordml" xmlns:wps="http://schemas.microsoft.com/office/word/2010/wordprocessingShape" mc:Ignorable="w14 w15 w16se w16cid w16 w16cex w16sdtdh wp14">
   <w:p>
     <w:pPr>
       <w:pBdr>
@@ -13585,7 +12892,7 @@
 </file>
 
 <file path=word/footnotes.xml><?xml version="1.0" encoding="utf-8"?>
-<w:footnotes xmlns:wpc="http://schemas.microsoft.com/office/word/2010/wordprocessingCanvas" xmlns:cx="http://schemas.microsoft.com/office/drawing/2014/chartex" xmlns:cx1="http://schemas.microsoft.com/office/drawing/2015/9/8/chartex" xmlns:mc="http://schemas.openxmlformats.org/markup-compatibility/2006" xmlns:o="urn:schemas-microsoft-com:office:office" xmlns:r="http://schemas.openxmlformats.org/officeDocument/2006/relationships" xmlns:m="http://schemas.openxmlformats.org/officeDocument/2006/math" xmlns:v="urn:schemas-microsoft-com:vml" xmlns:wp14="http://schemas.microsoft.com/office/word/2010/wordprocessingDrawing" xmlns:wp="http://schemas.openxmlformats.org/drawingml/2006/wordprocessingDrawing" xmlns:w10="urn:schemas-microsoft-com:office:word" xmlns:w="http://schemas.openxmlformats.org/wordprocessingml/2006/main" xmlns:w14="http://schemas.microsoft.com/office/word/2010/wordml" xmlns:w15="http://schemas.microsoft.com/office/word/2012/wordml" xmlns:w16se="http://schemas.microsoft.com/office/word/2015/wordml/symex" xmlns:wpg="http://schemas.microsoft.com/office/word/2010/wordprocessingGroup" xmlns:wpi="http://schemas.microsoft.com/office/word/2010/wordprocessingInk" xmlns:wne="http://schemas.microsoft.com/office/word/2006/wordml" xmlns:wps="http://schemas.microsoft.com/office/word/2010/wordprocessingShape" mc:Ignorable="w14 w15 w16se wp14">
+<w:footnotes xmlns:wpc="http://schemas.microsoft.com/office/word/2010/wordprocessingCanvas" xmlns:cx="http://schemas.microsoft.com/office/drawing/2014/chartex" xmlns:cx1="http://schemas.microsoft.com/office/drawing/2015/9/8/chartex" xmlns:cx2="http://schemas.microsoft.com/office/drawing/2015/10/21/chartex" xmlns:cx3="http://schemas.microsoft.com/office/drawing/2016/5/9/chartex" xmlns:cx4="http://schemas.microsoft.com/office/drawing/2016/5/10/chartex" xmlns:cx5="http://schemas.microsoft.com/office/drawing/2016/5/11/chartex" xmlns:cx6="http://schemas.microsoft.com/office/drawing/2016/5/12/chartex" xmlns:cx7="http://schemas.microsoft.com/office/drawing/2016/5/13/chartex" xmlns:cx8="http://schemas.microsoft.com/office/drawing/2016/5/14/chartex" xmlns:mc="http://schemas.openxmlformats.org/markup-compatibility/2006" xmlns:aink="http://schemas.microsoft.com/office/drawing/2016/ink" xmlns:am3d="http://schemas.microsoft.com/office/drawing/2017/model3d" xmlns:o="urn:schemas-microsoft-com:office:office" xmlns:r="http://schemas.openxmlformats.org/officeDocument/2006/relationships" xmlns:m="http://schemas.openxmlformats.org/officeDocument/2006/math" xmlns:v="urn:schemas-microsoft-com:vml" xmlns:wp14="http://schemas.microsoft.com/office/word/2010/wordprocessingDrawing" xmlns:wp="http://schemas.openxmlformats.org/drawingml/2006/wordprocessingDrawing" xmlns:w10="urn:schemas-microsoft-com:office:word" xmlns:w="http://schemas.openxmlformats.org/wordprocessingml/2006/main" xmlns:w14="http://schemas.microsoft.com/office/word/2010/wordml" xmlns:w15="http://schemas.microsoft.com/office/word/2012/wordml" xmlns:w16cex="http://schemas.microsoft.com/office/word/2018/wordml/cex" xmlns:w16cid="http://schemas.microsoft.com/office/word/2016/wordml/cid" xmlns:w16="http://schemas.microsoft.com/office/word/2018/wordml" xmlns:w16sdtdh="http://schemas.microsoft.com/office/word/2020/wordml/sdtdatahash" xmlns:w16se="http://schemas.microsoft.com/office/word/2015/wordml/symex" xmlns:wpg="http://schemas.microsoft.com/office/word/2010/wordprocessingGroup" xmlns:wpi="http://schemas.microsoft.com/office/word/2010/wordprocessingInk" xmlns:wne="http://schemas.microsoft.com/office/word/2006/wordml" xmlns:wps="http://schemas.microsoft.com/office/word/2010/wordprocessingShape" mc:Ignorable="w14 w15 w16se w16cid w16 w16cex w16sdtdh wp14">
   <w:footnote w:type="separator" w:id="-1">
     <w:p>
       <w:pPr>
@@ -13610,7 +12917,7 @@
 </file>
 
 <file path=word/header1.xml><?xml version="1.0" encoding="utf-8"?>
-<w:hdr xmlns:wpc="http://schemas.microsoft.com/office/word/2010/wordprocessingCanvas" xmlns:cx="http://schemas.microsoft.com/office/drawing/2014/chartex" xmlns:cx1="http://schemas.microsoft.com/office/drawing/2015/9/8/chartex" xmlns:mc="http://schemas.openxmlformats.org/markup-compatibility/2006" xmlns:o="urn:schemas-microsoft-com:office:office" xmlns:r="http://schemas.openxmlformats.org/officeDocument/2006/relationships" xmlns:m="http://schemas.openxmlformats.org/officeDocument/2006/math" xmlns:v="urn:schemas-microsoft-com:vml" xmlns:wp14="http://schemas.microsoft.com/office/word/2010/wordprocessingDrawing" xmlns:wp="http://schemas.openxmlformats.org/drawingml/2006/wordprocessingDrawing" xmlns:w10="urn:schemas-microsoft-com:office:word" xmlns:w="http://schemas.openxmlformats.org/wordprocessingml/2006/main" xmlns:w14="http://schemas.microsoft.com/office/word/2010/wordml" xmlns:w15="http://schemas.microsoft.com/office/word/2012/wordml" xmlns:w16se="http://schemas.microsoft.com/office/word/2015/wordml/symex" xmlns:wpg="http://schemas.microsoft.com/office/word/2010/wordprocessingGroup" xmlns:wpi="http://schemas.microsoft.com/office/word/2010/wordprocessingInk" xmlns:wne="http://schemas.microsoft.com/office/word/2006/wordml" xmlns:wps="http://schemas.microsoft.com/office/word/2010/wordprocessingShape" mc:Ignorable="w14 w15 w16se wp14">
+<w:hdr xmlns:wpc="http://schemas.microsoft.com/office/word/2010/wordprocessingCanvas" xmlns:cx="http://schemas.microsoft.com/office/drawing/2014/chartex" xmlns:cx1="http://schemas.microsoft.com/office/drawing/2015/9/8/chartex" xmlns:cx2="http://schemas.microsoft.com/office/drawing/2015/10/21/chartex" xmlns:cx3="http://schemas.microsoft.com/office/drawing/2016/5/9/chartex" xmlns:cx4="http://schemas.microsoft.com/office/drawing/2016/5/10/chartex" xmlns:cx5="http://schemas.microsoft.com/office/drawing/2016/5/11/chartex" xmlns:cx6="http://schemas.microsoft.com/office/drawing/2016/5/12/chartex" xmlns:cx7="http://schemas.microsoft.com/office/drawing/2016/5/13/chartex" xmlns:cx8="http://schemas.microsoft.com/office/drawing/2016/5/14/chartex" xmlns:mc="http://schemas.openxmlformats.org/markup-compatibility/2006" xmlns:aink="http://schemas.microsoft.com/office/drawing/2016/ink" xmlns:am3d="http://schemas.microsoft.com/office/drawing/2017/model3d" xmlns:o="urn:schemas-microsoft-com:office:office" xmlns:r="http://schemas.openxmlformats.org/officeDocument/2006/relationships" xmlns:m="http://schemas.openxmlformats.org/officeDocument/2006/math" xmlns:v="urn:schemas-microsoft-com:vml" xmlns:wp14="http://schemas.microsoft.com/office/word/2010/wordprocessingDrawing" xmlns:wp="http://schemas.openxmlformats.org/drawingml/2006/wordprocessingDrawing" xmlns:w10="urn:schemas-microsoft-com:office:word" xmlns:w="http://schemas.openxmlformats.org/wordprocessingml/2006/main" xmlns:w14="http://schemas.microsoft.com/office/word/2010/wordml" xmlns:w15="http://schemas.microsoft.com/office/word/2012/wordml" xmlns:w16cex="http://schemas.microsoft.com/office/word/2018/wordml/cex" xmlns:w16cid="http://schemas.microsoft.com/office/word/2016/wordml/cid" xmlns:w16="http://schemas.microsoft.com/office/word/2018/wordml" xmlns:w16sdtdh="http://schemas.microsoft.com/office/word/2020/wordml/sdtdatahash" xmlns:w16se="http://schemas.microsoft.com/office/word/2015/wordml/symex" xmlns:wpg="http://schemas.microsoft.com/office/word/2010/wordprocessingGroup" xmlns:wpi="http://schemas.microsoft.com/office/word/2010/wordprocessingInk" xmlns:wne="http://schemas.microsoft.com/office/word/2006/wordml" xmlns:wps="http://schemas.microsoft.com/office/word/2010/wordprocessingShape" mc:Ignorable="w14 w15 w16se w16cid w16 w16cex w16sdtdh wp14">
   <w:p>
     <w:pPr>
       <w:pStyle w:val="Header"/>
@@ -13623,7 +12930,7 @@
 </file>
 
 <file path=word/styles.xml><?xml version="1.0" encoding="utf-8"?>
-<w:styles xmlns:mc="http://schemas.openxmlformats.org/markup-compatibility/2006" xmlns:r="http://schemas.openxmlformats.org/officeDocument/2006/relationships" xmlns:w="http://schemas.openxmlformats.org/wordprocessingml/2006/main" xmlns:w14="http://schemas.microsoft.com/office/word/2010/wordml" xmlns:w15="http://schemas.microsoft.com/office/word/2012/wordml" xmlns:w16se="http://schemas.microsoft.com/office/word/2015/wordml/symex" mc:Ignorable="w14 w15 w16se">
+<w:styles xmlns:mc="http://schemas.openxmlformats.org/markup-compatibility/2006" xmlns:r="http://schemas.openxmlformats.org/officeDocument/2006/relationships" xmlns:w="http://schemas.openxmlformats.org/wordprocessingml/2006/main" xmlns:w14="http://schemas.microsoft.com/office/word/2010/wordml" xmlns:w15="http://schemas.microsoft.com/office/word/2012/wordml" xmlns:w16cex="http://schemas.microsoft.com/office/word/2018/wordml/cex" xmlns:w16cid="http://schemas.microsoft.com/office/word/2016/wordml/cid" xmlns:w16="http://schemas.microsoft.com/office/word/2018/wordml" xmlns:w16sdtdh="http://schemas.microsoft.com/office/word/2020/wordml/sdtdatahash" xmlns:w16se="http://schemas.microsoft.com/office/word/2015/wordml/symex" mc:Ignorable="w14 w15 w16se w16cid w16 w16cex w16sdtdh">
   <w:docDefaults>
     <w:rPrDefault>
       <w:rPr>
@@ -13633,7 +12940,7 @@
     </w:rPrDefault>
     <w:pPrDefault/>
   </w:docDefaults>
-  <w:latentStyles w:defLockedState="0" w:defUIPriority="99" w:defSemiHidden="0" w:defUnhideWhenUsed="0" w:defQFormat="0" w:count="371">
+  <w:latentStyles w:defLockedState="0" w:defUIPriority="99" w:defSemiHidden="0" w:defUnhideWhenUsed="0" w:defQFormat="0" w:count="376">
     <w:lsdException w:name="Normal" w:uiPriority="0" w:qFormat="1"/>
     <w:lsdException w:name="heading 1" w:uiPriority="9" w:qFormat="1"/>
     <w:lsdException w:name="heading 2" w:semiHidden="1" w:uiPriority="9" w:unhideWhenUsed="1" w:qFormat="1"/>
@@ -13739,7 +13046,6 @@
     <w:lsdException w:name="HTML Sample" w:semiHidden="1" w:unhideWhenUsed="1"/>
     <w:lsdException w:name="HTML Typewriter" w:semiHidden="1" w:unhideWhenUsed="1"/>
     <w:lsdException w:name="HTML Variable" w:semiHidden="1" w:unhideWhenUsed="1"/>
-    <w:lsdException w:name="Normal Table" w:semiHidden="1" w:unhideWhenUsed="1"/>
     <w:lsdException w:name="annotation subject" w:semiHidden="1" w:unhideWhenUsed="1"/>
     <w:lsdException w:name="No List" w:semiHidden="1" w:unhideWhenUsed="1"/>
     <w:lsdException w:name="Outline List 1" w:semiHidden="1" w:unhideWhenUsed="1"/>
@@ -13782,11 +13088,8 @@
     <w:lsdException w:name="Table Contemporary" w:semiHidden="1" w:unhideWhenUsed="1"/>
     <w:lsdException w:name="Table Elegant" w:semiHidden="1" w:unhideWhenUsed="1"/>
     <w:lsdException w:name="Table Professional" w:semiHidden="1" w:unhideWhenUsed="1"/>
-    <w:lsdException w:name="Table Subtle 1" w:semiHidden="1" w:unhideWhenUsed="1"/>
     <w:lsdException w:name="Table Subtle 2" w:semiHidden="1" w:unhideWhenUsed="1"/>
     <w:lsdException w:name="Table Web 1" w:semiHidden="1" w:unhideWhenUsed="1"/>
-    <w:lsdException w:name="Table Web 2" w:semiHidden="1" w:unhideWhenUsed="1"/>
-    <w:lsdException w:name="Table Web 3" w:semiHidden="1" w:unhideWhenUsed="1"/>
     <w:lsdException w:name="Balloon Text" w:semiHidden="1" w:unhideWhenUsed="1"/>
     <w:lsdException w:name="Table Grid" w:uiPriority="59"/>
     <w:lsdException w:name="Table Theme" w:semiHidden="1" w:unhideWhenUsed="1"/>
@@ -14005,6 +13308,11 @@
     <w:lsdException w:name="List Table 5 Dark Accent 6" w:uiPriority="50"/>
     <w:lsdException w:name="List Table 6 Colorful Accent 6" w:uiPriority="51"/>
     <w:lsdException w:name="List Table 7 Colorful Accent 6" w:uiPriority="52"/>
+    <w:lsdException w:name="Mention" w:semiHidden="1" w:unhideWhenUsed="1"/>
+    <w:lsdException w:name="Smart Hyperlink" w:semiHidden="1" w:unhideWhenUsed="1"/>
+    <w:lsdException w:name="Hashtag" w:semiHidden="1" w:unhideWhenUsed="1"/>
+    <w:lsdException w:name="Unresolved Mention" w:semiHidden="1" w:unhideWhenUsed="1"/>
+    <w:lsdException w:name="Smart Link" w:semiHidden="1" w:unhideWhenUsed="1"/>
   </w:latentStyles>
   <w:style w:type="paragraph" w:default="1" w:styleId="Normal">
     <w:name w:val="Normal"/>

</xml_diff>

<commit_message>
TS Pada Paata corrections - Sethu - 28/08/2022
</commit_message>
<xml_diff>
--- a/TS-Padam/TS-3.1/TS 3.1 Tamil Pada Paatam Corrections.docx
+++ b/TS-Padam/TS-3.1/TS 3.1 Tamil Pada Paatam Corrections.docx
@@ -1,6 +1,6 @@
 
 <file path=word/document.xml><?xml version="1.0" encoding="utf-8"?>
-<w:document xmlns:wpc="http://schemas.microsoft.com/office/word/2010/wordprocessingCanvas" xmlns:cx="http://schemas.microsoft.com/office/drawing/2014/chartex" xmlns:cx1="http://schemas.microsoft.com/office/drawing/2015/9/8/chartex" xmlns:cx2="http://schemas.microsoft.com/office/drawing/2015/10/21/chartex" xmlns:cx3="http://schemas.microsoft.com/office/drawing/2016/5/9/chartex" xmlns:cx4="http://schemas.microsoft.com/office/drawing/2016/5/10/chartex" xmlns:cx5="http://schemas.microsoft.com/office/drawing/2016/5/11/chartex" xmlns:cx6="http://schemas.microsoft.com/office/drawing/2016/5/12/chartex" xmlns:cx7="http://schemas.microsoft.com/office/drawing/2016/5/13/chartex" xmlns:cx8="http://schemas.microsoft.com/office/drawing/2016/5/14/chartex" xmlns:mc="http://schemas.openxmlformats.org/markup-compatibility/2006" xmlns:aink="http://schemas.microsoft.com/office/drawing/2016/ink" xmlns:am3d="http://schemas.microsoft.com/office/drawing/2017/model3d" xmlns:o="urn:schemas-microsoft-com:office:office" xmlns:r="http://schemas.openxmlformats.org/officeDocument/2006/relationships" xmlns:m="http://schemas.openxmlformats.org/officeDocument/2006/math" xmlns:v="urn:schemas-microsoft-com:vml" xmlns:wp14="http://schemas.microsoft.com/office/word/2010/wordprocessingDrawing" xmlns:wp="http://schemas.openxmlformats.org/drawingml/2006/wordprocessingDrawing" xmlns:w10="urn:schemas-microsoft-com:office:word" xmlns:w="http://schemas.openxmlformats.org/wordprocessingml/2006/main" xmlns:w14="http://schemas.microsoft.com/office/word/2010/wordml" xmlns:w15="http://schemas.microsoft.com/office/word/2012/wordml" xmlns:w16cex="http://schemas.microsoft.com/office/word/2018/wordml/cex" xmlns:w16cid="http://schemas.microsoft.com/office/word/2016/wordml/cid" xmlns:w16="http://schemas.microsoft.com/office/word/2018/wordml" xmlns:w16sdtdh="http://schemas.microsoft.com/office/word/2020/wordml/sdtdatahash" xmlns:w16se="http://schemas.microsoft.com/office/word/2015/wordml/symex" xmlns:wpg="http://schemas.microsoft.com/office/word/2010/wordprocessingGroup" xmlns:wpi="http://schemas.microsoft.com/office/word/2010/wordprocessingInk" xmlns:wne="http://schemas.microsoft.com/office/word/2006/wordml" xmlns:wps="http://schemas.microsoft.com/office/word/2010/wordprocessingShape" mc:Ignorable="w14 w15 w16se w16cid w16 w16cex w16sdtdh wp14">
+<w:document xmlns:wpc="http://schemas.microsoft.com/office/word/2010/wordprocessingCanvas" xmlns:cx="http://schemas.microsoft.com/office/drawing/2014/chartex" xmlns:cx1="http://schemas.microsoft.com/office/drawing/2015/9/8/chartex" xmlns:cx2="http://schemas.microsoft.com/office/drawing/2015/10/21/chartex" xmlns:cx3="http://schemas.microsoft.com/office/drawing/2016/5/9/chartex" xmlns:cx4="http://schemas.microsoft.com/office/drawing/2016/5/10/chartex" xmlns:cx5="http://schemas.microsoft.com/office/drawing/2016/5/11/chartex" xmlns:cx6="http://schemas.microsoft.com/office/drawing/2016/5/12/chartex" xmlns:cx7="http://schemas.microsoft.com/office/drawing/2016/5/13/chartex" xmlns:cx8="http://schemas.microsoft.com/office/drawing/2016/5/14/chartex" xmlns:mc="http://schemas.openxmlformats.org/markup-compatibility/2006" xmlns:aink="http://schemas.microsoft.com/office/drawing/2016/ink" xmlns:am3d="http://schemas.microsoft.com/office/drawing/2017/model3d" xmlns:o="urn:schemas-microsoft-com:office:office" xmlns:oel="http://schemas.microsoft.com/office/2019/extlst" xmlns:r="http://schemas.openxmlformats.org/officeDocument/2006/relationships" xmlns:m="http://schemas.openxmlformats.org/officeDocument/2006/math" xmlns:v="urn:schemas-microsoft-com:vml" xmlns:wp14="http://schemas.microsoft.com/office/word/2010/wordprocessingDrawing" xmlns:wp="http://schemas.openxmlformats.org/drawingml/2006/wordprocessingDrawing" xmlns:w10="urn:schemas-microsoft-com:office:word" xmlns:w="http://schemas.openxmlformats.org/wordprocessingml/2006/main" xmlns:w14="http://schemas.microsoft.com/office/word/2010/wordml" xmlns:w15="http://schemas.microsoft.com/office/word/2012/wordml" xmlns:w16cex="http://schemas.microsoft.com/office/word/2018/wordml/cex" xmlns:w16cid="http://schemas.microsoft.com/office/word/2016/wordml/cid" xmlns:w16="http://schemas.microsoft.com/office/word/2018/wordml" xmlns:w16sdtdh="http://schemas.microsoft.com/office/word/2020/wordml/sdtdatahash" xmlns:w16se="http://schemas.microsoft.com/office/word/2015/wordml/symex" xmlns:wpg="http://schemas.microsoft.com/office/word/2010/wordprocessingGroup" xmlns:wpi="http://schemas.microsoft.com/office/word/2010/wordprocessingInk" xmlns:wne="http://schemas.microsoft.com/office/word/2006/wordml" xmlns:wps="http://schemas.microsoft.com/office/word/2010/wordprocessingShape" mc:Ignorable="w14 w15 w16se w16cid w16 w16cex w16sdtdh wp14">
   <w:body>
     <w:p>
       <w:pPr>
@@ -3660,12 +3660,16 @@
               <w:spacing w:before="0" w:line="240" w:lineRule="auto"/>
               <w:jc w:val="center"/>
               <w:rPr>
+                <w:b/>
+                <w:bCs/>
                 <w:sz w:val="32"/>
                 <w:szCs w:val="32"/>
               </w:rPr>
             </w:pPr>
             <w:r>
               <w:rPr>
+                <w:b/>
+                <w:bCs/>
                 <w:sz w:val="32"/>
                 <w:szCs w:val="32"/>
               </w:rPr>
@@ -3677,12 +3681,16 @@
               <w:spacing w:before="0" w:line="240" w:lineRule="auto"/>
               <w:jc w:val="center"/>
               <w:rPr>
+                <w:b/>
+                <w:bCs/>
                 <w:sz w:val="32"/>
                 <w:szCs w:val="32"/>
               </w:rPr>
             </w:pPr>
             <w:r>
               <w:rPr>
+                <w:b/>
+                <w:bCs/>
                 <w:sz w:val="32"/>
                 <w:szCs w:val="32"/>
               </w:rPr>
@@ -3699,12 +3707,16 @@
               <w:spacing w:before="0" w:line="240" w:lineRule="auto"/>
               <w:jc w:val="center"/>
               <w:rPr>
+                <w:b/>
+                <w:bCs/>
                 <w:sz w:val="32"/>
                 <w:szCs w:val="32"/>
               </w:rPr>
             </w:pPr>
             <w:r>
               <w:rPr>
+                <w:b/>
+                <w:bCs/>
                 <w:sz w:val="32"/>
                 <w:szCs w:val="32"/>
               </w:rPr>
@@ -3722,12 +3734,16 @@
               <w:ind w:right="-18"/>
               <w:jc w:val="center"/>
               <w:rPr>
+                <w:b/>
+                <w:bCs/>
                 <w:sz w:val="32"/>
                 <w:szCs w:val="32"/>
               </w:rPr>
             </w:pPr>
             <w:r>
               <w:rPr>
+                <w:b/>
+                <w:bCs/>
                 <w:sz w:val="32"/>
                 <w:szCs w:val="32"/>
               </w:rPr>
@@ -4383,27 +4399,7 @@
                 <w:szCs w:val="32"/>
                 <w:lang w:val="en-IN" w:eastAsia="en-IN"/>
               </w:rPr>
-              <w:t xml:space="preserve">lower </w:t>
-            </w:r>
-            <w:proofErr w:type="spellStart"/>
-            <w:r>
-              <w:rPr>
-                <w:rFonts w:eastAsia="Times New Roman" w:cs="Arial"/>
-                <w:sz w:val="32"/>
-                <w:szCs w:val="32"/>
-                <w:lang w:val="en-IN" w:eastAsia="en-IN"/>
-              </w:rPr>
-              <w:t>swaram</w:t>
-            </w:r>
-            <w:proofErr w:type="spellEnd"/>
-            <w:r>
-              <w:rPr>
-                <w:rFonts w:eastAsia="Times New Roman" w:cs="Arial"/>
-                <w:sz w:val="32"/>
-                <w:szCs w:val="32"/>
-                <w:lang w:val="en-IN" w:eastAsia="en-IN"/>
-              </w:rPr>
-              <w:t xml:space="preserve"> deleted</w:t>
+              <w:t>lower swaram deleted</w:t>
             </w:r>
             <w:r>
               <w:rPr>
@@ -6424,25 +6420,7 @@
                 <w:sz w:val="28"/>
                 <w:szCs w:val="28"/>
               </w:rPr>
-              <w:t xml:space="preserve"> (no </w:t>
-            </w:r>
-            <w:proofErr w:type="spellStart"/>
-            <w:r>
-              <w:rPr>
-                <w:rFonts w:ascii="Latha" w:hAnsi="Latha" w:cs="Latha"/>
-                <w:sz w:val="28"/>
-                <w:szCs w:val="28"/>
-              </w:rPr>
-              <w:t>visargam</w:t>
-            </w:r>
-            <w:proofErr w:type="spellEnd"/>
-            <w:r>
-              <w:rPr>
-                <w:rFonts w:ascii="Latha" w:hAnsi="Latha" w:cs="Latha"/>
-                <w:sz w:val="28"/>
-                <w:szCs w:val="28"/>
-              </w:rPr>
-              <w:t xml:space="preserve"> before vowel)</w:t>
+              <w:t xml:space="preserve"> (no visargam before vowel)</w:t>
             </w:r>
           </w:p>
         </w:tc>
@@ -13354,7 +13332,7 @@
 </file>
 
 <file path=word/endnotes.xml><?xml version="1.0" encoding="utf-8"?>
-<w:endnotes xmlns:wpc="http://schemas.microsoft.com/office/word/2010/wordprocessingCanvas" xmlns:cx="http://schemas.microsoft.com/office/drawing/2014/chartex" xmlns:cx1="http://schemas.microsoft.com/office/drawing/2015/9/8/chartex" xmlns:cx2="http://schemas.microsoft.com/office/drawing/2015/10/21/chartex" xmlns:cx3="http://schemas.microsoft.com/office/drawing/2016/5/9/chartex" xmlns:cx4="http://schemas.microsoft.com/office/drawing/2016/5/10/chartex" xmlns:cx5="http://schemas.microsoft.com/office/drawing/2016/5/11/chartex" xmlns:cx6="http://schemas.microsoft.com/office/drawing/2016/5/12/chartex" xmlns:cx7="http://schemas.microsoft.com/office/drawing/2016/5/13/chartex" xmlns:cx8="http://schemas.microsoft.com/office/drawing/2016/5/14/chartex" xmlns:mc="http://schemas.openxmlformats.org/markup-compatibility/2006" xmlns:aink="http://schemas.microsoft.com/office/drawing/2016/ink" xmlns:am3d="http://schemas.microsoft.com/office/drawing/2017/model3d" xmlns:o="urn:schemas-microsoft-com:office:office" xmlns:r="http://schemas.openxmlformats.org/officeDocument/2006/relationships" xmlns:m="http://schemas.openxmlformats.org/officeDocument/2006/math" xmlns:v="urn:schemas-microsoft-com:vml" xmlns:wp14="http://schemas.microsoft.com/office/word/2010/wordprocessingDrawing" xmlns:wp="http://schemas.openxmlformats.org/drawingml/2006/wordprocessingDrawing" xmlns:w10="urn:schemas-microsoft-com:office:word" xmlns:w="http://schemas.openxmlformats.org/wordprocessingml/2006/main" xmlns:w14="http://schemas.microsoft.com/office/word/2010/wordml" xmlns:w15="http://schemas.microsoft.com/office/word/2012/wordml" xmlns:w16cex="http://schemas.microsoft.com/office/word/2018/wordml/cex" xmlns:w16cid="http://schemas.microsoft.com/office/word/2016/wordml/cid" xmlns:w16="http://schemas.microsoft.com/office/word/2018/wordml" xmlns:w16sdtdh="http://schemas.microsoft.com/office/word/2020/wordml/sdtdatahash" xmlns:w16se="http://schemas.microsoft.com/office/word/2015/wordml/symex" xmlns:wpg="http://schemas.microsoft.com/office/word/2010/wordprocessingGroup" xmlns:wpi="http://schemas.microsoft.com/office/word/2010/wordprocessingInk" xmlns:wne="http://schemas.microsoft.com/office/word/2006/wordml" xmlns:wps="http://schemas.microsoft.com/office/word/2010/wordprocessingShape" mc:Ignorable="w14 w15 w16se w16cid w16 w16cex w16sdtdh wp14">
+<w:endnotes xmlns:wpc="http://schemas.microsoft.com/office/word/2010/wordprocessingCanvas" xmlns:cx="http://schemas.microsoft.com/office/drawing/2014/chartex" xmlns:cx1="http://schemas.microsoft.com/office/drawing/2015/9/8/chartex" xmlns:cx2="http://schemas.microsoft.com/office/drawing/2015/10/21/chartex" xmlns:cx3="http://schemas.microsoft.com/office/drawing/2016/5/9/chartex" xmlns:cx4="http://schemas.microsoft.com/office/drawing/2016/5/10/chartex" xmlns:cx5="http://schemas.microsoft.com/office/drawing/2016/5/11/chartex" xmlns:cx6="http://schemas.microsoft.com/office/drawing/2016/5/12/chartex" xmlns:cx7="http://schemas.microsoft.com/office/drawing/2016/5/13/chartex" xmlns:cx8="http://schemas.microsoft.com/office/drawing/2016/5/14/chartex" xmlns:mc="http://schemas.openxmlformats.org/markup-compatibility/2006" xmlns:aink="http://schemas.microsoft.com/office/drawing/2016/ink" xmlns:am3d="http://schemas.microsoft.com/office/drawing/2017/model3d" xmlns:o="urn:schemas-microsoft-com:office:office" xmlns:oel="http://schemas.microsoft.com/office/2019/extlst" xmlns:r="http://schemas.openxmlformats.org/officeDocument/2006/relationships" xmlns:m="http://schemas.openxmlformats.org/officeDocument/2006/math" xmlns:v="urn:schemas-microsoft-com:vml" xmlns:wp14="http://schemas.microsoft.com/office/word/2010/wordprocessingDrawing" xmlns:wp="http://schemas.openxmlformats.org/drawingml/2006/wordprocessingDrawing" xmlns:w10="urn:schemas-microsoft-com:office:word" xmlns:w="http://schemas.openxmlformats.org/wordprocessingml/2006/main" xmlns:w14="http://schemas.microsoft.com/office/word/2010/wordml" xmlns:w15="http://schemas.microsoft.com/office/word/2012/wordml" xmlns:w16cex="http://schemas.microsoft.com/office/word/2018/wordml/cex" xmlns:w16cid="http://schemas.microsoft.com/office/word/2016/wordml/cid" xmlns:w16="http://schemas.microsoft.com/office/word/2018/wordml" xmlns:w16sdtdh="http://schemas.microsoft.com/office/word/2020/wordml/sdtdatahash" xmlns:w16se="http://schemas.microsoft.com/office/word/2015/wordml/symex" xmlns:wpg="http://schemas.microsoft.com/office/word/2010/wordprocessingGroup" xmlns:wpi="http://schemas.microsoft.com/office/word/2010/wordprocessingInk" xmlns:wne="http://schemas.microsoft.com/office/word/2006/wordml" xmlns:wps="http://schemas.microsoft.com/office/word/2010/wordprocessingShape" mc:Ignorable="w14 w15 w16se w16cid w16 w16cex w16sdtdh wp14">
   <w:endnote w:type="separator" w:id="-1">
     <w:p>
       <w:pPr>
@@ -13379,7 +13357,7 @@
 </file>
 
 <file path=word/footer1.xml><?xml version="1.0" encoding="utf-8"?>
-<w:ftr xmlns:wpc="http://schemas.microsoft.com/office/word/2010/wordprocessingCanvas" xmlns:cx="http://schemas.microsoft.com/office/drawing/2014/chartex" xmlns:cx1="http://schemas.microsoft.com/office/drawing/2015/9/8/chartex" xmlns:cx2="http://schemas.microsoft.com/office/drawing/2015/10/21/chartex" xmlns:cx3="http://schemas.microsoft.com/office/drawing/2016/5/9/chartex" xmlns:cx4="http://schemas.microsoft.com/office/drawing/2016/5/10/chartex" xmlns:cx5="http://schemas.microsoft.com/office/drawing/2016/5/11/chartex" xmlns:cx6="http://schemas.microsoft.com/office/drawing/2016/5/12/chartex" xmlns:cx7="http://schemas.microsoft.com/office/drawing/2016/5/13/chartex" xmlns:cx8="http://schemas.microsoft.com/office/drawing/2016/5/14/chartex" xmlns:mc="http://schemas.openxmlformats.org/markup-compatibility/2006" xmlns:aink="http://schemas.microsoft.com/office/drawing/2016/ink" xmlns:am3d="http://schemas.microsoft.com/office/drawing/2017/model3d" xmlns:o="urn:schemas-microsoft-com:office:office" xmlns:r="http://schemas.openxmlformats.org/officeDocument/2006/relationships" xmlns:m="http://schemas.openxmlformats.org/officeDocument/2006/math" xmlns:v="urn:schemas-microsoft-com:vml" xmlns:wp14="http://schemas.microsoft.com/office/word/2010/wordprocessingDrawing" xmlns:wp="http://schemas.openxmlformats.org/drawingml/2006/wordprocessingDrawing" xmlns:w10="urn:schemas-microsoft-com:office:word" xmlns:w="http://schemas.openxmlformats.org/wordprocessingml/2006/main" xmlns:w14="http://schemas.microsoft.com/office/word/2010/wordml" xmlns:w15="http://schemas.microsoft.com/office/word/2012/wordml" xmlns:w16cex="http://schemas.microsoft.com/office/word/2018/wordml/cex" xmlns:w16cid="http://schemas.microsoft.com/office/word/2016/wordml/cid" xmlns:w16="http://schemas.microsoft.com/office/word/2018/wordml" xmlns:w16sdtdh="http://schemas.microsoft.com/office/word/2020/wordml/sdtdatahash" xmlns:w16se="http://schemas.microsoft.com/office/word/2015/wordml/symex" xmlns:wpg="http://schemas.microsoft.com/office/word/2010/wordprocessingGroup" xmlns:wpi="http://schemas.microsoft.com/office/word/2010/wordprocessingInk" xmlns:wne="http://schemas.microsoft.com/office/word/2006/wordml" xmlns:wps="http://schemas.microsoft.com/office/word/2010/wordprocessingShape" mc:Ignorable="w14 w15 w16se w16cid w16 w16cex w16sdtdh wp14">
+<w:ftr xmlns:wpc="http://schemas.microsoft.com/office/word/2010/wordprocessingCanvas" xmlns:cx="http://schemas.microsoft.com/office/drawing/2014/chartex" xmlns:cx1="http://schemas.microsoft.com/office/drawing/2015/9/8/chartex" xmlns:cx2="http://schemas.microsoft.com/office/drawing/2015/10/21/chartex" xmlns:cx3="http://schemas.microsoft.com/office/drawing/2016/5/9/chartex" xmlns:cx4="http://schemas.microsoft.com/office/drawing/2016/5/10/chartex" xmlns:cx5="http://schemas.microsoft.com/office/drawing/2016/5/11/chartex" xmlns:cx6="http://schemas.microsoft.com/office/drawing/2016/5/12/chartex" xmlns:cx7="http://schemas.microsoft.com/office/drawing/2016/5/13/chartex" xmlns:cx8="http://schemas.microsoft.com/office/drawing/2016/5/14/chartex" xmlns:mc="http://schemas.openxmlformats.org/markup-compatibility/2006" xmlns:aink="http://schemas.microsoft.com/office/drawing/2016/ink" xmlns:am3d="http://schemas.microsoft.com/office/drawing/2017/model3d" xmlns:o="urn:schemas-microsoft-com:office:office" xmlns:oel="http://schemas.microsoft.com/office/2019/extlst" xmlns:r="http://schemas.openxmlformats.org/officeDocument/2006/relationships" xmlns:m="http://schemas.openxmlformats.org/officeDocument/2006/math" xmlns:v="urn:schemas-microsoft-com:vml" xmlns:wp14="http://schemas.microsoft.com/office/word/2010/wordprocessingDrawing" xmlns:wp="http://schemas.openxmlformats.org/drawingml/2006/wordprocessingDrawing" xmlns:w10="urn:schemas-microsoft-com:office:word" xmlns:w="http://schemas.openxmlformats.org/wordprocessingml/2006/main" xmlns:w14="http://schemas.microsoft.com/office/word/2010/wordml" xmlns:w15="http://schemas.microsoft.com/office/word/2012/wordml" xmlns:w16cex="http://schemas.microsoft.com/office/word/2018/wordml/cex" xmlns:w16cid="http://schemas.microsoft.com/office/word/2016/wordml/cid" xmlns:w16="http://schemas.microsoft.com/office/word/2018/wordml" xmlns:w16sdtdh="http://schemas.microsoft.com/office/word/2020/wordml/sdtdatahash" xmlns:w16se="http://schemas.microsoft.com/office/word/2015/wordml/symex" xmlns:wpg="http://schemas.microsoft.com/office/word/2010/wordprocessingGroup" xmlns:wpi="http://schemas.microsoft.com/office/word/2010/wordprocessingInk" xmlns:wne="http://schemas.microsoft.com/office/word/2006/wordml" xmlns:wps="http://schemas.microsoft.com/office/word/2010/wordprocessingShape" mc:Ignorable="w14 w15 w16se w16cid w16 w16cex w16sdtdh wp14">
   <w:p>
     <w:pPr>
       <w:pBdr>
@@ -13574,7 +13552,7 @@
 </file>
 
 <file path=word/footnotes.xml><?xml version="1.0" encoding="utf-8"?>
-<w:footnotes xmlns:wpc="http://schemas.microsoft.com/office/word/2010/wordprocessingCanvas" xmlns:cx="http://schemas.microsoft.com/office/drawing/2014/chartex" xmlns:cx1="http://schemas.microsoft.com/office/drawing/2015/9/8/chartex" xmlns:cx2="http://schemas.microsoft.com/office/drawing/2015/10/21/chartex" xmlns:cx3="http://schemas.microsoft.com/office/drawing/2016/5/9/chartex" xmlns:cx4="http://schemas.microsoft.com/office/drawing/2016/5/10/chartex" xmlns:cx5="http://schemas.microsoft.com/office/drawing/2016/5/11/chartex" xmlns:cx6="http://schemas.microsoft.com/office/drawing/2016/5/12/chartex" xmlns:cx7="http://schemas.microsoft.com/office/drawing/2016/5/13/chartex" xmlns:cx8="http://schemas.microsoft.com/office/drawing/2016/5/14/chartex" xmlns:mc="http://schemas.openxmlformats.org/markup-compatibility/2006" xmlns:aink="http://schemas.microsoft.com/office/drawing/2016/ink" xmlns:am3d="http://schemas.microsoft.com/office/drawing/2017/model3d" xmlns:o="urn:schemas-microsoft-com:office:office" xmlns:r="http://schemas.openxmlformats.org/officeDocument/2006/relationships" xmlns:m="http://schemas.openxmlformats.org/officeDocument/2006/math" xmlns:v="urn:schemas-microsoft-com:vml" xmlns:wp14="http://schemas.microsoft.com/office/word/2010/wordprocessingDrawing" xmlns:wp="http://schemas.openxmlformats.org/drawingml/2006/wordprocessingDrawing" xmlns:w10="urn:schemas-microsoft-com:office:word" xmlns:w="http://schemas.openxmlformats.org/wordprocessingml/2006/main" xmlns:w14="http://schemas.microsoft.com/office/word/2010/wordml" xmlns:w15="http://schemas.microsoft.com/office/word/2012/wordml" xmlns:w16cex="http://schemas.microsoft.com/office/word/2018/wordml/cex" xmlns:w16cid="http://schemas.microsoft.com/office/word/2016/wordml/cid" xmlns:w16="http://schemas.microsoft.com/office/word/2018/wordml" xmlns:w16sdtdh="http://schemas.microsoft.com/office/word/2020/wordml/sdtdatahash" xmlns:w16se="http://schemas.microsoft.com/office/word/2015/wordml/symex" xmlns:wpg="http://schemas.microsoft.com/office/word/2010/wordprocessingGroup" xmlns:wpi="http://schemas.microsoft.com/office/word/2010/wordprocessingInk" xmlns:wne="http://schemas.microsoft.com/office/word/2006/wordml" xmlns:wps="http://schemas.microsoft.com/office/word/2010/wordprocessingShape" mc:Ignorable="w14 w15 w16se w16cid w16 w16cex w16sdtdh wp14">
+<w:footnotes xmlns:wpc="http://schemas.microsoft.com/office/word/2010/wordprocessingCanvas" xmlns:cx="http://schemas.microsoft.com/office/drawing/2014/chartex" xmlns:cx1="http://schemas.microsoft.com/office/drawing/2015/9/8/chartex" xmlns:cx2="http://schemas.microsoft.com/office/drawing/2015/10/21/chartex" xmlns:cx3="http://schemas.microsoft.com/office/drawing/2016/5/9/chartex" xmlns:cx4="http://schemas.microsoft.com/office/drawing/2016/5/10/chartex" xmlns:cx5="http://schemas.microsoft.com/office/drawing/2016/5/11/chartex" xmlns:cx6="http://schemas.microsoft.com/office/drawing/2016/5/12/chartex" xmlns:cx7="http://schemas.microsoft.com/office/drawing/2016/5/13/chartex" xmlns:cx8="http://schemas.microsoft.com/office/drawing/2016/5/14/chartex" xmlns:mc="http://schemas.openxmlformats.org/markup-compatibility/2006" xmlns:aink="http://schemas.microsoft.com/office/drawing/2016/ink" xmlns:am3d="http://schemas.microsoft.com/office/drawing/2017/model3d" xmlns:o="urn:schemas-microsoft-com:office:office" xmlns:oel="http://schemas.microsoft.com/office/2019/extlst" xmlns:r="http://schemas.openxmlformats.org/officeDocument/2006/relationships" xmlns:m="http://schemas.openxmlformats.org/officeDocument/2006/math" xmlns:v="urn:schemas-microsoft-com:vml" xmlns:wp14="http://schemas.microsoft.com/office/word/2010/wordprocessingDrawing" xmlns:wp="http://schemas.openxmlformats.org/drawingml/2006/wordprocessingDrawing" xmlns:w10="urn:schemas-microsoft-com:office:word" xmlns:w="http://schemas.openxmlformats.org/wordprocessingml/2006/main" xmlns:w14="http://schemas.microsoft.com/office/word/2010/wordml" xmlns:w15="http://schemas.microsoft.com/office/word/2012/wordml" xmlns:w16cex="http://schemas.microsoft.com/office/word/2018/wordml/cex" xmlns:w16cid="http://schemas.microsoft.com/office/word/2016/wordml/cid" xmlns:w16="http://schemas.microsoft.com/office/word/2018/wordml" xmlns:w16sdtdh="http://schemas.microsoft.com/office/word/2020/wordml/sdtdatahash" xmlns:w16se="http://schemas.microsoft.com/office/word/2015/wordml/symex" xmlns:wpg="http://schemas.microsoft.com/office/word/2010/wordprocessingGroup" xmlns:wpi="http://schemas.microsoft.com/office/word/2010/wordprocessingInk" xmlns:wne="http://schemas.microsoft.com/office/word/2006/wordml" xmlns:wps="http://schemas.microsoft.com/office/word/2010/wordprocessingShape" mc:Ignorable="w14 w15 w16se w16cid w16 w16cex w16sdtdh wp14">
   <w:footnote w:type="separator" w:id="-1">
     <w:p>
       <w:pPr>
@@ -13599,7 +13577,7 @@
 </file>
 
 <file path=word/header1.xml><?xml version="1.0" encoding="utf-8"?>
-<w:hdr xmlns:wpc="http://schemas.microsoft.com/office/word/2010/wordprocessingCanvas" xmlns:cx="http://schemas.microsoft.com/office/drawing/2014/chartex" xmlns:cx1="http://schemas.microsoft.com/office/drawing/2015/9/8/chartex" xmlns:cx2="http://schemas.microsoft.com/office/drawing/2015/10/21/chartex" xmlns:cx3="http://schemas.microsoft.com/office/drawing/2016/5/9/chartex" xmlns:cx4="http://schemas.microsoft.com/office/drawing/2016/5/10/chartex" xmlns:cx5="http://schemas.microsoft.com/office/drawing/2016/5/11/chartex" xmlns:cx6="http://schemas.microsoft.com/office/drawing/2016/5/12/chartex" xmlns:cx7="http://schemas.microsoft.com/office/drawing/2016/5/13/chartex" xmlns:cx8="http://schemas.microsoft.com/office/drawing/2016/5/14/chartex" xmlns:mc="http://schemas.openxmlformats.org/markup-compatibility/2006" xmlns:aink="http://schemas.microsoft.com/office/drawing/2016/ink" xmlns:am3d="http://schemas.microsoft.com/office/drawing/2017/model3d" xmlns:o="urn:schemas-microsoft-com:office:office" xmlns:r="http://schemas.openxmlformats.org/officeDocument/2006/relationships" xmlns:m="http://schemas.openxmlformats.org/officeDocument/2006/math" xmlns:v="urn:schemas-microsoft-com:vml" xmlns:wp14="http://schemas.microsoft.com/office/word/2010/wordprocessingDrawing" xmlns:wp="http://schemas.openxmlformats.org/drawingml/2006/wordprocessingDrawing" xmlns:w10="urn:schemas-microsoft-com:office:word" xmlns:w="http://schemas.openxmlformats.org/wordprocessingml/2006/main" xmlns:w14="http://schemas.microsoft.com/office/word/2010/wordml" xmlns:w15="http://schemas.microsoft.com/office/word/2012/wordml" xmlns:w16cex="http://schemas.microsoft.com/office/word/2018/wordml/cex" xmlns:w16cid="http://schemas.microsoft.com/office/word/2016/wordml/cid" xmlns:w16="http://schemas.microsoft.com/office/word/2018/wordml" xmlns:w16sdtdh="http://schemas.microsoft.com/office/word/2020/wordml/sdtdatahash" xmlns:w16se="http://schemas.microsoft.com/office/word/2015/wordml/symex" xmlns:wpg="http://schemas.microsoft.com/office/word/2010/wordprocessingGroup" xmlns:wpi="http://schemas.microsoft.com/office/word/2010/wordprocessingInk" xmlns:wne="http://schemas.microsoft.com/office/word/2006/wordml" xmlns:wps="http://schemas.microsoft.com/office/word/2010/wordprocessingShape" mc:Ignorable="w14 w15 w16se w16cid w16 w16cex w16sdtdh wp14">
+<w:hdr xmlns:wpc="http://schemas.microsoft.com/office/word/2010/wordprocessingCanvas" xmlns:cx="http://schemas.microsoft.com/office/drawing/2014/chartex" xmlns:cx1="http://schemas.microsoft.com/office/drawing/2015/9/8/chartex" xmlns:cx2="http://schemas.microsoft.com/office/drawing/2015/10/21/chartex" xmlns:cx3="http://schemas.microsoft.com/office/drawing/2016/5/9/chartex" xmlns:cx4="http://schemas.microsoft.com/office/drawing/2016/5/10/chartex" xmlns:cx5="http://schemas.microsoft.com/office/drawing/2016/5/11/chartex" xmlns:cx6="http://schemas.microsoft.com/office/drawing/2016/5/12/chartex" xmlns:cx7="http://schemas.microsoft.com/office/drawing/2016/5/13/chartex" xmlns:cx8="http://schemas.microsoft.com/office/drawing/2016/5/14/chartex" xmlns:mc="http://schemas.openxmlformats.org/markup-compatibility/2006" xmlns:aink="http://schemas.microsoft.com/office/drawing/2016/ink" xmlns:am3d="http://schemas.microsoft.com/office/drawing/2017/model3d" xmlns:o="urn:schemas-microsoft-com:office:office" xmlns:oel="http://schemas.microsoft.com/office/2019/extlst" xmlns:r="http://schemas.openxmlformats.org/officeDocument/2006/relationships" xmlns:m="http://schemas.openxmlformats.org/officeDocument/2006/math" xmlns:v="urn:schemas-microsoft-com:vml" xmlns:wp14="http://schemas.microsoft.com/office/word/2010/wordprocessingDrawing" xmlns:wp="http://schemas.openxmlformats.org/drawingml/2006/wordprocessingDrawing" xmlns:w10="urn:schemas-microsoft-com:office:word" xmlns:w="http://schemas.openxmlformats.org/wordprocessingml/2006/main" xmlns:w14="http://schemas.microsoft.com/office/word/2010/wordml" xmlns:w15="http://schemas.microsoft.com/office/word/2012/wordml" xmlns:w16cex="http://schemas.microsoft.com/office/word/2018/wordml/cex" xmlns:w16cid="http://schemas.microsoft.com/office/word/2016/wordml/cid" xmlns:w16="http://schemas.microsoft.com/office/word/2018/wordml" xmlns:w16sdtdh="http://schemas.microsoft.com/office/word/2020/wordml/sdtdatahash" xmlns:w16se="http://schemas.microsoft.com/office/word/2015/wordml/symex" xmlns:wpg="http://schemas.microsoft.com/office/word/2010/wordprocessingGroup" xmlns:wpi="http://schemas.microsoft.com/office/word/2010/wordprocessingInk" xmlns:wne="http://schemas.microsoft.com/office/word/2006/wordml" xmlns:wps="http://schemas.microsoft.com/office/word/2010/wordprocessingShape" mc:Ignorable="w14 w15 w16se w16cid w16 w16cex w16sdtdh wp14">
   <w:p>
     <w:pPr>
       <w:pStyle w:val="Header"/>
@@ -13728,6 +13706,7 @@
     <w:lsdException w:name="HTML Sample" w:semiHidden="1" w:unhideWhenUsed="1"/>
     <w:lsdException w:name="HTML Typewriter" w:semiHidden="1" w:unhideWhenUsed="1"/>
     <w:lsdException w:name="HTML Variable" w:semiHidden="1" w:unhideWhenUsed="1"/>
+    <w:lsdException w:name="Normal Table" w:semiHidden="1" w:unhideWhenUsed="1"/>
     <w:lsdException w:name="annotation subject" w:semiHidden="1" w:unhideWhenUsed="1"/>
     <w:lsdException w:name="No List" w:semiHidden="1" w:unhideWhenUsed="1"/>
     <w:lsdException w:name="Outline List 1" w:semiHidden="1" w:unhideWhenUsed="1"/>
@@ -13770,8 +13749,11 @@
     <w:lsdException w:name="Table Contemporary" w:semiHidden="1" w:unhideWhenUsed="1"/>
     <w:lsdException w:name="Table Elegant" w:semiHidden="1" w:unhideWhenUsed="1"/>
     <w:lsdException w:name="Table Professional" w:semiHidden="1" w:unhideWhenUsed="1"/>
+    <w:lsdException w:name="Table Subtle 1" w:semiHidden="1" w:unhideWhenUsed="1"/>
     <w:lsdException w:name="Table Subtle 2" w:semiHidden="1" w:unhideWhenUsed="1"/>
     <w:lsdException w:name="Table Web 1" w:semiHidden="1" w:unhideWhenUsed="1"/>
+    <w:lsdException w:name="Table Web 2" w:semiHidden="1" w:unhideWhenUsed="1"/>
+    <w:lsdException w:name="Table Web 3" w:semiHidden="1" w:unhideWhenUsed="1"/>
     <w:lsdException w:name="Balloon Text" w:semiHidden="1" w:unhideWhenUsed="1"/>
     <w:lsdException w:name="Table Grid" w:uiPriority="59"/>
     <w:lsdException w:name="Table Theme" w:semiHidden="1" w:unhideWhenUsed="1"/>

</xml_diff>

<commit_message>
TS 5.5 to 5.7 Templates
</commit_message>
<xml_diff>
--- a/TS-Padam/TS-3.1/TS 3.1 Tamil Pada Paatam Corrections.docx
+++ b/TS-Padam/TS-3.1/TS 3.1 Tamil Pada Paatam Corrections.docx
@@ -1,6 +1,6 @@
 
 <file path=word/document.xml><?xml version="1.0" encoding="utf-8"?>
-<w:document xmlns:wpc="http://schemas.microsoft.com/office/word/2010/wordprocessingCanvas" xmlns:cx="http://schemas.microsoft.com/office/drawing/2014/chartex" xmlns:cx1="http://schemas.microsoft.com/office/drawing/2015/9/8/chartex" xmlns:mc="http://schemas.openxmlformats.org/markup-compatibility/2006" xmlns:o="urn:schemas-microsoft-com:office:office" xmlns:r="http://schemas.openxmlformats.org/officeDocument/2006/relationships" xmlns:m="http://schemas.openxmlformats.org/officeDocument/2006/math" xmlns:v="urn:schemas-microsoft-com:vml" xmlns:wp14="http://schemas.microsoft.com/office/word/2010/wordprocessingDrawing" xmlns:wp="http://schemas.openxmlformats.org/drawingml/2006/wordprocessingDrawing" xmlns:w10="urn:schemas-microsoft-com:office:word" xmlns:w="http://schemas.openxmlformats.org/wordprocessingml/2006/main" xmlns:w14="http://schemas.microsoft.com/office/word/2010/wordml" xmlns:w15="http://schemas.microsoft.com/office/word/2012/wordml" xmlns:w16se="http://schemas.microsoft.com/office/word/2015/wordml/symex" xmlns:wpg="http://schemas.microsoft.com/office/word/2010/wordprocessingGroup" xmlns:wpi="http://schemas.microsoft.com/office/word/2010/wordprocessingInk" xmlns:wne="http://schemas.microsoft.com/office/word/2006/wordml" xmlns:wps="http://schemas.microsoft.com/office/word/2010/wordprocessingShape" mc:Ignorable="w14 w15 w16se wp14">
+<w:document xmlns:wpc="http://schemas.microsoft.com/office/word/2010/wordprocessingCanvas" xmlns:cx="http://schemas.microsoft.com/office/drawing/2014/chartex" xmlns:cx1="http://schemas.microsoft.com/office/drawing/2015/9/8/chartex" xmlns:cx2="http://schemas.microsoft.com/office/drawing/2015/10/21/chartex" xmlns:cx3="http://schemas.microsoft.com/office/drawing/2016/5/9/chartex" xmlns:cx4="http://schemas.microsoft.com/office/drawing/2016/5/10/chartex" xmlns:cx5="http://schemas.microsoft.com/office/drawing/2016/5/11/chartex" xmlns:cx6="http://schemas.microsoft.com/office/drawing/2016/5/12/chartex" xmlns:cx7="http://schemas.microsoft.com/office/drawing/2016/5/13/chartex" xmlns:cx8="http://schemas.microsoft.com/office/drawing/2016/5/14/chartex" xmlns:mc="http://schemas.openxmlformats.org/markup-compatibility/2006" xmlns:aink="http://schemas.microsoft.com/office/drawing/2016/ink" xmlns:am3d="http://schemas.microsoft.com/office/drawing/2017/model3d" xmlns:o="urn:schemas-microsoft-com:office:office" xmlns:oel="http://schemas.microsoft.com/office/2019/extlst" xmlns:r="http://schemas.openxmlformats.org/officeDocument/2006/relationships" xmlns:m="http://schemas.openxmlformats.org/officeDocument/2006/math" xmlns:v="urn:schemas-microsoft-com:vml" xmlns:wp14="http://schemas.microsoft.com/office/word/2010/wordprocessingDrawing" xmlns:wp="http://schemas.openxmlformats.org/drawingml/2006/wordprocessingDrawing" xmlns:w10="urn:schemas-microsoft-com:office:word" xmlns:w="http://schemas.openxmlformats.org/wordprocessingml/2006/main" xmlns:w14="http://schemas.microsoft.com/office/word/2010/wordml" xmlns:w15="http://schemas.microsoft.com/office/word/2012/wordml" xmlns:w16cex="http://schemas.microsoft.com/office/word/2018/wordml/cex" xmlns:w16cid="http://schemas.microsoft.com/office/word/2016/wordml/cid" xmlns:w16="http://schemas.microsoft.com/office/word/2018/wordml" xmlns:w16sdtdh="http://schemas.microsoft.com/office/word/2020/wordml/sdtdatahash" xmlns:w16se="http://schemas.microsoft.com/office/word/2015/wordml/symex" xmlns:wpg="http://schemas.microsoft.com/office/word/2010/wordprocessingGroup" xmlns:wpi="http://schemas.microsoft.com/office/word/2010/wordprocessingInk" xmlns:wne="http://schemas.microsoft.com/office/word/2006/wordml" xmlns:wps="http://schemas.microsoft.com/office/word/2010/wordprocessingShape" mc:Ignorable="w14 w15 w16se w16cid w16 w16cex w16sdtdh wp14">
   <w:body>
     <w:p>
       <w:pPr>
@@ -60,12 +60,41 @@
           <w:bCs/>
           <w:sz w:val="32"/>
           <w:szCs w:val="32"/>
-          <w:highlight w:val="red"/>
           <w:u w:val="single"/>
         </w:rPr>
-        <w:t>?????</w:t>
+        <w:t xml:space="preserve"> 30</w:t>
       </w:r>
       <w:proofErr w:type="gramEnd"/>
+      <w:r>
+        <w:rPr>
+          <w:b/>
+          <w:bCs/>
+          <w:sz w:val="32"/>
+          <w:szCs w:val="32"/>
+          <w:u w:val="single"/>
+        </w:rPr>
+        <w:t>th Sep</w:t>
+      </w:r>
+      <w:r>
+        <w:rPr>
+          <w:b/>
+          <w:bCs/>
+          <w:sz w:val="32"/>
+          <w:szCs w:val="32"/>
+          <w:u w:val="single"/>
+        </w:rPr>
+        <w:t>tember</w:t>
+      </w:r>
+      <w:r>
+        <w:rPr>
+          <w:b/>
+          <w:bCs/>
+          <w:sz w:val="32"/>
+          <w:szCs w:val="32"/>
+          <w:u w:val="single"/>
+        </w:rPr>
+        <w:t xml:space="preserve"> 2022</w:t>
+      </w:r>
     </w:p>
     <w:p>
       <w:pPr>
@@ -1017,29 +1046,7 @@
                 <w:szCs w:val="28"/>
                 <w:lang w:eastAsia="en-IN" w:bidi="ml-IN"/>
               </w:rPr>
-              <w:t xml:space="preserve">.2 – </w:t>
-            </w:r>
-            <w:proofErr w:type="spellStart"/>
-            <w:r>
-              <w:rPr>
-                <w:rFonts w:eastAsia="Times New Roman" w:cs="Arial"/>
-                <w:b/>
-                <w:sz w:val="28"/>
-                <w:szCs w:val="28"/>
-                <w:lang w:eastAsia="en-IN" w:bidi="ml-IN"/>
-              </w:rPr>
-              <w:t>Padam</w:t>
-            </w:r>
-            <w:proofErr w:type="spellEnd"/>
-            <w:r>
-              <w:rPr>
-                <w:rFonts w:eastAsia="Times New Roman" w:cs="Arial"/>
-                <w:b/>
-                <w:sz w:val="28"/>
-                <w:szCs w:val="28"/>
-                <w:lang w:eastAsia="en-IN" w:bidi="ml-IN"/>
-              </w:rPr>
-              <w:t xml:space="preserve"> </w:t>
+              <w:t xml:space="preserve">.2 – Padam </w:t>
             </w:r>
           </w:p>
           <w:p>
@@ -1059,27 +1066,15 @@
                 <w:lang w:eastAsia="en-IN" w:bidi="ml-IN"/>
               </w:rPr>
             </w:pPr>
-            <w:proofErr w:type="spellStart"/>
-            <w:r>
-              <w:rPr>
-                <w:rFonts w:eastAsia="Times New Roman" w:cs="Arial"/>
-                <w:b/>
-                <w:sz w:val="28"/>
-                <w:szCs w:val="28"/>
-                <w:lang w:eastAsia="en-IN" w:bidi="ml-IN"/>
-              </w:rPr>
-              <w:t>Padam</w:t>
-            </w:r>
-            <w:proofErr w:type="spellEnd"/>
-            <w:r>
-              <w:rPr>
-                <w:rFonts w:eastAsia="Times New Roman" w:cs="Arial"/>
-                <w:b/>
-                <w:sz w:val="28"/>
-                <w:szCs w:val="28"/>
-                <w:lang w:eastAsia="en-IN" w:bidi="ml-IN"/>
-              </w:rPr>
-              <w:t xml:space="preserve"> No. </w:t>
+            <w:r>
+              <w:rPr>
+                <w:rFonts w:eastAsia="Times New Roman" w:cs="Arial"/>
+                <w:b/>
+                <w:sz w:val="28"/>
+                <w:szCs w:val="28"/>
+                <w:lang w:eastAsia="en-IN" w:bidi="ml-IN"/>
+              </w:rPr>
+              <w:t xml:space="preserve">Padam No. </w:t>
             </w:r>
             <w:r>
               <w:rPr>
@@ -1109,27 +1104,15 @@
                 <w:lang w:eastAsia="en-IN" w:bidi="ml-IN"/>
               </w:rPr>
             </w:pPr>
-            <w:proofErr w:type="spellStart"/>
-            <w:r>
-              <w:rPr>
-                <w:rFonts w:eastAsia="Times New Roman" w:cs="Arial"/>
-                <w:b/>
-                <w:sz w:val="28"/>
-                <w:szCs w:val="28"/>
-                <w:lang w:eastAsia="en-IN" w:bidi="ml-IN"/>
-              </w:rPr>
-              <w:t>Panchaati</w:t>
-            </w:r>
-            <w:proofErr w:type="spellEnd"/>
-            <w:r>
-              <w:rPr>
-                <w:rFonts w:eastAsia="Times New Roman" w:cs="Arial"/>
-                <w:b/>
-                <w:sz w:val="28"/>
-                <w:szCs w:val="28"/>
-                <w:lang w:eastAsia="en-IN" w:bidi="ml-IN"/>
-              </w:rPr>
-              <w:t xml:space="preserve"> No. </w:t>
+            <w:r>
+              <w:rPr>
+                <w:rFonts w:eastAsia="Times New Roman" w:cs="Arial"/>
+                <w:b/>
+                <w:sz w:val="28"/>
+                <w:szCs w:val="28"/>
+                <w:lang w:eastAsia="en-IN" w:bidi="ml-IN"/>
+              </w:rPr>
+              <w:t xml:space="preserve">Panchaati No. </w:t>
             </w:r>
             <w:r>
               <w:rPr>
@@ -1168,144 +1151,303 @@
             </w:pPr>
             <w:r>
               <w:rPr>
-                <w:rFonts w:ascii="BRH Devanagari Extra" w:hAnsi="BRH Devanagari Extra" w:cs="BRH Devanagari Extra"/>
-                <w:sz w:val="40"/>
-                <w:szCs w:val="40"/>
-              </w:rPr>
-              <w:t>A</w:t>
-            </w:r>
-            <w:r>
-              <w:rPr>
-                <w:rFonts w:ascii="BRH Malayalam Extra" w:hAnsi="BRH Malayalam Extra" w:cs="BRH Devanagari Extra"/>
-                <w:sz w:val="34"/>
-                <w:szCs w:val="40"/>
-              </w:rPr>
-              <w:t>–</w:t>
-            </w:r>
-            <w:proofErr w:type="spellStart"/>
-            <w:r>
-              <w:rPr>
-                <w:rFonts w:ascii="BRH Devanagari Extra" w:hAnsi="BRH Devanagari Extra" w:cs="BRH Devanagari Extra"/>
-                <w:sz w:val="40"/>
-                <w:szCs w:val="40"/>
-              </w:rPr>
-              <w:t>ÍpÉ</w:t>
-            </w:r>
-            <w:proofErr w:type="spellEnd"/>
-            <w:r>
-              <w:rPr>
-                <w:rFonts w:ascii="BRH Malayalam Extra" w:hAnsi="BRH Malayalam Extra" w:cs="BRH Devanagari Extra"/>
-                <w:sz w:val="34"/>
-                <w:szCs w:val="40"/>
-              </w:rPr>
-              <w:t>–</w:t>
-            </w:r>
-            <w:proofErr w:type="spellStart"/>
-            <w:r>
-              <w:rPr>
-                <w:rFonts w:ascii="BRH Devanagari Extra" w:hAnsi="BRH Devanagari Extra" w:cs="BRH Devanagari Extra"/>
-                <w:sz w:val="40"/>
-                <w:szCs w:val="40"/>
-              </w:rPr>
-              <w:t>wÉÔ</w:t>
-            </w:r>
-            <w:proofErr w:type="spellEnd"/>
-            <w:r>
-              <w:rPr>
-                <w:rFonts w:ascii="BRH Malayalam Extra" w:hAnsi="BRH Malayalam Extra" w:cs="BRH Devanagari Extra"/>
-                <w:sz w:val="34"/>
-                <w:szCs w:val="40"/>
-              </w:rPr>
-              <w:t>–</w:t>
-            </w:r>
-            <w:proofErr w:type="spellStart"/>
-            <w:r>
-              <w:rPr>
-                <w:rFonts w:ascii="BRH Devanagari Extra" w:hAnsi="BRH Devanagari Extra" w:cs="BRH Devanagari Extra"/>
-                <w:sz w:val="40"/>
-                <w:szCs w:val="40"/>
-              </w:rPr>
-              <w:t>rÉqÉÉþhÉ</w:t>
-            </w:r>
-            <w:proofErr w:type="spellEnd"/>
-            <w:r>
-              <w:rPr>
-                <w:rFonts w:ascii="BRH Malayalam Extra" w:hAnsi="BRH Malayalam Extra" w:cs="BRH Devanagari Extra"/>
-                <w:sz w:val="34"/>
-                <w:szCs w:val="40"/>
-              </w:rPr>
-              <w:t>–</w:t>
-            </w:r>
-            <w:proofErr w:type="spellStart"/>
-            <w:r>
-              <w:rPr>
-                <w:rFonts w:ascii="BRH Devanagari Extra" w:hAnsi="BRH Devanagari Extra" w:cs="BRH Devanagari Extra"/>
-                <w:sz w:val="40"/>
-                <w:szCs w:val="40"/>
-              </w:rPr>
-              <w:t>xrÉåirÉþÍpÉ</w:t>
-            </w:r>
-            <w:proofErr w:type="spellEnd"/>
-            <w:r>
-              <w:rPr>
-                <w:rFonts w:ascii="BRH Devanagari Extra" w:hAnsi="BRH Devanagari Extra" w:cs="BRH Devanagari Extra"/>
-                <w:sz w:val="40"/>
-                <w:szCs w:val="40"/>
-              </w:rPr>
-              <w:t xml:space="preserve"> - </w:t>
-            </w:r>
-            <w:proofErr w:type="spellStart"/>
-            <w:r>
-              <w:rPr>
-                <w:rFonts w:ascii="BRH Devanagari Extra" w:hAnsi="BRH Devanagari Extra" w:cs="BRH Devanagari Extra"/>
-                <w:sz w:val="40"/>
-                <w:szCs w:val="40"/>
-              </w:rPr>
-              <w:t>xÉÔ</w:t>
-            </w:r>
-            <w:proofErr w:type="spellEnd"/>
-            <w:r>
-              <w:rPr>
-                <w:rFonts w:ascii="BRH Malayalam Extra" w:hAnsi="BRH Malayalam Extra" w:cs="BRH Devanagari Extra"/>
-                <w:sz w:val="34"/>
-                <w:szCs w:val="40"/>
-              </w:rPr>
-              <w:t>–</w:t>
-            </w:r>
-            <w:proofErr w:type="spellStart"/>
-            <w:r>
-              <w:rPr>
-                <w:rFonts w:ascii="BRH Devanagari Extra" w:hAnsi="BRH Devanagari Extra" w:cs="BRH Devanagari Extra"/>
-                <w:sz w:val="40"/>
-                <w:szCs w:val="40"/>
-              </w:rPr>
-              <w:t>rÉqÉÉþ</w:t>
-            </w:r>
-            <w:r>
-              <w:rPr>
-                <w:rFonts w:ascii="BRH Devanagari Extra" w:hAnsi="BRH Devanagari Extra" w:cs="BRH Devanagari Extra"/>
-                <w:sz w:val="40"/>
-                <w:szCs w:val="40"/>
+                <w:rFonts w:ascii="Latha" w:hAnsi="Latha" w:cs="Latha"/>
+                <w:sz w:val="28"/>
+                <w:szCs w:val="28"/>
+                <w:cs/>
+                <w:lang w:bidi="ta-IN"/>
+              </w:rPr>
+              <w:t>அ</w:t>
+            </w:r>
+            <w:r>
+              <w:rPr>
+                <w:rFonts w:ascii="BRH Tamil Tab Extra" w:hAnsi="BRH Tamil Tab Extra" w:cs="Latha"/>
+                <w:b/>
+                <w:sz w:val="36"/>
+                <w:szCs w:val="28"/>
+              </w:rPr>
+              <w:t>…</w:t>
+            </w:r>
+            <w:r>
+              <w:rPr>
+                <w:rFonts w:ascii="Latha" w:hAnsi="Latha" w:cs="Latha"/>
+                <w:sz w:val="28"/>
+                <w:szCs w:val="28"/>
+                <w:cs/>
+                <w:lang w:bidi="ta-IN"/>
+              </w:rPr>
+              <w:t>பி</w:t>
+            </w:r>
+            <w:r>
+              <w:rPr>
+                <w:rFonts w:ascii="BRH Tamil Tab Extra" w:hAnsi="BRH Tamil Tab Extra" w:cs="Latha"/>
+                <w:b/>
+                <w:sz w:val="36"/>
+                <w:szCs w:val="28"/>
+              </w:rPr>
+              <w:t>…</w:t>
+            </w:r>
+            <w:r>
+              <w:rPr>
+                <w:rFonts w:ascii="Latha" w:hAnsi="Latha" w:cs="Latha"/>
+                <w:b/>
+                <w:bCs/>
+                <w:position w:val="-12"/>
+                <w:sz w:val="28"/>
+                <w:szCs w:val="28"/>
+                <w:cs/>
+                <w:lang w:bidi="ta-IN"/>
+              </w:rPr>
+              <w:t>4</w:t>
+            </w:r>
+            <w:r>
+              <w:rPr>
+                <w:rFonts w:ascii="Latha" w:hAnsi="Latha" w:cs="Latha"/>
+                <w:sz w:val="28"/>
+                <w:szCs w:val="28"/>
+                <w:cs/>
+                <w:lang w:bidi="ta-IN"/>
+              </w:rPr>
+              <w:t>ஷூ</w:t>
+            </w:r>
+            <w:r>
+              <w:rPr>
+                <w:rFonts w:ascii="BRH Tamil Tab Extra" w:hAnsi="BRH Tamil Tab Extra" w:cs="Latha"/>
+                <w:b/>
+                <w:sz w:val="36"/>
+                <w:szCs w:val="28"/>
+              </w:rPr>
+              <w:t>…</w:t>
+            </w:r>
+            <w:r>
+              <w:rPr>
+                <w:rFonts w:ascii="Latha" w:hAnsi="Latha" w:cs="Latha"/>
+                <w:sz w:val="28"/>
+                <w:szCs w:val="28"/>
+                <w:cs/>
+                <w:lang w:bidi="ta-IN"/>
+              </w:rPr>
+              <w:t>யமா</w:t>
+            </w:r>
+            <w:r>
+              <w:rPr>
+                <w:rFonts w:ascii="BRH Tamil Tab Extra" w:hAnsi="BRH Tamil Tab Extra" w:cs="Latha"/>
+                <w:b/>
+                <w:sz w:val="36"/>
+                <w:szCs w:val="28"/>
+              </w:rPr>
+              <w:t>†</w:t>
+            </w:r>
+            <w:r>
+              <w:rPr>
+                <w:rFonts w:ascii="Latha" w:hAnsi="Latha" w:cs="Latha"/>
+                <w:sz w:val="28"/>
+                <w:szCs w:val="28"/>
+                <w:cs/>
+                <w:lang w:bidi="ta-IN"/>
+              </w:rPr>
+              <w:t>ண</w:t>
+            </w:r>
+            <w:r>
+              <w:rPr>
+                <w:rFonts w:ascii="BRH Tamil Tab Extra" w:hAnsi="BRH Tamil Tab Extra" w:cs="Latha"/>
+                <w:b/>
+                <w:sz w:val="36"/>
+                <w:szCs w:val="28"/>
+              </w:rPr>
+              <w:t>…</w:t>
+            </w:r>
+            <w:r>
+              <w:rPr>
+                <w:rFonts w:ascii="Latha" w:hAnsi="Latha" w:cs="Latha"/>
+                <w:sz w:val="28"/>
+                <w:szCs w:val="28"/>
+                <w:cs/>
+                <w:lang w:bidi="ta-IN"/>
+              </w:rPr>
+              <w:t>ஸ்யேத்ய</w:t>
+            </w:r>
+            <w:r>
+              <w:rPr>
+                <w:rFonts w:ascii="BRH Tamil Tab Extra" w:hAnsi="BRH Tamil Tab Extra" w:cs="Latha"/>
+                <w:b/>
+                <w:sz w:val="36"/>
+                <w:szCs w:val="28"/>
+              </w:rPr>
+              <w:t>†</w:t>
+            </w:r>
+            <w:r>
+              <w:rPr>
+                <w:rFonts w:ascii="Latha" w:hAnsi="Latha" w:cs="Latha"/>
+                <w:sz w:val="28"/>
+                <w:szCs w:val="28"/>
+                <w:cs/>
+                <w:lang w:bidi="ta-IN"/>
+              </w:rPr>
+              <w:t>பி</w:t>
+            </w:r>
+            <w:r>
+              <w:rPr>
+                <w:rFonts w:ascii="Latha" w:hAnsi="Latha" w:cs="Latha"/>
+                <w:b/>
+                <w:bCs/>
+                <w:position w:val="-12"/>
+                <w:sz w:val="28"/>
+                <w:szCs w:val="28"/>
+                <w:cs/>
+                <w:lang w:bidi="ta-IN"/>
+              </w:rPr>
+              <w:t>4</w:t>
+            </w:r>
+            <w:r>
+              <w:rPr>
+                <w:rFonts w:ascii="Latha" w:hAnsi="Latha" w:cs="Latha"/>
+                <w:sz w:val="28"/>
+                <w:szCs w:val="28"/>
+                <w:cs/>
+                <w:lang w:bidi="ta-IN"/>
+              </w:rPr>
+              <w:t xml:space="preserve"> </w:t>
+            </w:r>
+            <w:r>
+              <w:rPr>
+                <w:rFonts w:ascii="Latha" w:hAnsi="Latha" w:cs="Latha"/>
+                <w:sz w:val="28"/>
+                <w:szCs w:val="28"/>
+              </w:rPr>
+              <w:t xml:space="preserve">-- </w:t>
+            </w:r>
+            <w:r>
+              <w:rPr>
+                <w:rFonts w:ascii="Latha" w:hAnsi="Latha" w:cs="Latha"/>
+                <w:sz w:val="28"/>
+                <w:szCs w:val="28"/>
+              </w:rPr>
+              <w:br/>
+            </w:r>
+            <w:r>
+              <w:rPr>
+                <w:rFonts w:ascii="Latha" w:hAnsi="Latha" w:cs="Latha"/>
+                <w:sz w:val="28"/>
+                <w:szCs w:val="28"/>
+                <w:cs/>
+                <w:lang w:bidi="ta-IN"/>
+              </w:rPr>
+              <w:t>ஸூ</w:t>
+            </w:r>
+            <w:r>
+              <w:rPr>
+                <w:rFonts w:ascii="BRH Tamil Tab Extra" w:hAnsi="BRH Tamil Tab Extra" w:cs="Latha"/>
+                <w:b/>
+                <w:sz w:val="36"/>
+                <w:szCs w:val="28"/>
+              </w:rPr>
+              <w:t>…</w:t>
+            </w:r>
+            <w:r>
+              <w:rPr>
+                <w:rFonts w:ascii="Latha" w:hAnsi="Latha" w:cs="Latha"/>
+                <w:sz w:val="28"/>
+                <w:szCs w:val="28"/>
+                <w:cs/>
+                <w:lang w:bidi="ta-IN"/>
+              </w:rPr>
+              <w:t>யமா</w:t>
+            </w:r>
+            <w:r>
+              <w:rPr>
+                <w:rFonts w:ascii="BRH Tamil Tab Extra" w:hAnsi="BRH Tamil Tab Extra" w:cs="Latha"/>
+                <w:b/>
+                <w:sz w:val="36"/>
+                <w:szCs w:val="28"/>
                 <w:highlight w:val="yellow"/>
               </w:rPr>
-              <w:t>hÉ</w:t>
-            </w:r>
-            <w:r>
-              <w:rPr>
-                <w:rFonts w:ascii="BRH Devanagari Extra" w:hAnsi="BRH Devanagari Extra" w:cs="BRH Devanagari Extra"/>
-                <w:sz w:val="40"/>
-                <w:szCs w:val="40"/>
-              </w:rPr>
-              <w:t>xrÉ</w:t>
-            </w:r>
-            <w:proofErr w:type="spellEnd"/>
-            <w:r>
-              <w:rPr>
-                <w:rFonts w:ascii="BRH Devanagari Extra" w:hAnsi="BRH Devanagari Extra" w:cs="BRH Devanagari Extra"/>
-                <w:sz w:val="40"/>
-                <w:szCs w:val="40"/>
-              </w:rPr>
-              <w:t xml:space="preserve"> |</w:t>
+              <w:t>†</w:t>
+            </w:r>
+            <w:r>
+              <w:rPr>
+                <w:rFonts w:ascii="Latha" w:hAnsi="Latha" w:cs="Latha"/>
+                <w:sz w:val="28"/>
+                <w:szCs w:val="28"/>
+                <w:highlight w:val="yellow"/>
+                <w:cs/>
+                <w:lang w:bidi="ta-IN"/>
+              </w:rPr>
+              <w:t>ண</w:t>
+            </w:r>
+            <w:r>
+              <w:rPr>
+                <w:rFonts w:ascii="Latha" w:hAnsi="Latha" w:cs="Latha"/>
+                <w:sz w:val="28"/>
+                <w:szCs w:val="28"/>
+                <w:cs/>
+                <w:lang w:bidi="ta-IN"/>
+              </w:rPr>
+              <w:t xml:space="preserve">ஸ்ய </w:t>
+            </w:r>
+            <w:r>
+              <w:rPr>
+                <w:rFonts w:ascii="Latha" w:hAnsi="Latha" w:cs="Latha"/>
+                <w:sz w:val="28"/>
+                <w:szCs w:val="28"/>
+              </w:rPr>
+              <w:t xml:space="preserve">|  </w:t>
+            </w:r>
+            <w:r>
+              <w:rPr>
+                <w:rFonts w:ascii="Latha" w:hAnsi="Latha" w:cs="Latha"/>
+                <w:b/>
+                <w:bCs/>
+                <w:sz w:val="32"/>
+                <w:szCs w:val="32"/>
+                <w:lang w:bidi="ta-IN"/>
+              </w:rPr>
+              <w:t>24</w:t>
+            </w:r>
+            <w:r>
+              <w:rPr>
+                <w:rFonts w:ascii="Latha" w:hAnsi="Latha" w:cs="Latha"/>
+                <w:b/>
+                <w:bCs/>
+                <w:sz w:val="32"/>
+                <w:szCs w:val="32"/>
+                <w:cs/>
+                <w:lang w:bidi="ta-IN"/>
+              </w:rPr>
+              <w:t xml:space="preserve"> </w:t>
+            </w:r>
+            <w:r>
+              <w:rPr>
+                <w:rFonts w:ascii="Latha" w:hAnsi="Latha" w:cs="Latha"/>
+                <w:b/>
+                <w:bCs/>
+                <w:sz w:val="32"/>
+                <w:szCs w:val="32"/>
+                <w:lang w:bidi="ta-IN"/>
+              </w:rPr>
+              <w:t>(</w:t>
+            </w:r>
+            <w:r>
+              <w:rPr>
+                <w:rFonts w:ascii="Latha" w:hAnsi="Latha" w:cs="Latha"/>
+                <w:b/>
+                <w:bCs/>
+                <w:sz w:val="32"/>
+                <w:szCs w:val="32"/>
+                <w:lang w:bidi="ta-IN"/>
+              </w:rPr>
+              <w:t>5</w:t>
+            </w:r>
+            <w:r>
+              <w:rPr>
+                <w:rFonts w:ascii="Latha" w:hAnsi="Latha" w:cs="Latha"/>
+                <w:b/>
+                <w:bCs/>
+                <w:sz w:val="32"/>
+                <w:szCs w:val="32"/>
+                <w:lang w:bidi="ta-IN"/>
+              </w:rPr>
+              <w:t>0)</w:t>
             </w:r>
           </w:p>
         </w:tc>
@@ -1331,144 +1473,303 @@
             </w:pPr>
             <w:r>
               <w:rPr>
-                <w:rFonts w:ascii="BRH Devanagari Extra" w:hAnsi="BRH Devanagari Extra" w:cs="BRH Devanagari Extra"/>
-                <w:sz w:val="40"/>
-                <w:szCs w:val="40"/>
-              </w:rPr>
-              <w:t>A</w:t>
-            </w:r>
-            <w:r>
-              <w:rPr>
-                <w:rFonts w:ascii="BRH Malayalam Extra" w:hAnsi="BRH Malayalam Extra" w:cs="BRH Devanagari Extra"/>
-                <w:sz w:val="34"/>
-                <w:szCs w:val="40"/>
-              </w:rPr>
-              <w:t>–</w:t>
-            </w:r>
-            <w:proofErr w:type="spellStart"/>
-            <w:r>
-              <w:rPr>
-                <w:rFonts w:ascii="BRH Devanagari Extra" w:hAnsi="BRH Devanagari Extra" w:cs="BRH Devanagari Extra"/>
-                <w:sz w:val="40"/>
-                <w:szCs w:val="40"/>
-              </w:rPr>
-              <w:t>ÍpÉ</w:t>
-            </w:r>
-            <w:proofErr w:type="spellEnd"/>
-            <w:r>
-              <w:rPr>
-                <w:rFonts w:ascii="BRH Malayalam Extra" w:hAnsi="BRH Malayalam Extra" w:cs="BRH Devanagari Extra"/>
-                <w:sz w:val="34"/>
-                <w:szCs w:val="40"/>
-              </w:rPr>
-              <w:t>–</w:t>
-            </w:r>
-            <w:proofErr w:type="spellStart"/>
-            <w:r>
-              <w:rPr>
-                <w:rFonts w:ascii="BRH Devanagari Extra" w:hAnsi="BRH Devanagari Extra" w:cs="BRH Devanagari Extra"/>
-                <w:sz w:val="40"/>
-                <w:szCs w:val="40"/>
-              </w:rPr>
-              <w:t>wÉÔ</w:t>
-            </w:r>
-            <w:proofErr w:type="spellEnd"/>
-            <w:r>
-              <w:rPr>
-                <w:rFonts w:ascii="BRH Malayalam Extra" w:hAnsi="BRH Malayalam Extra" w:cs="BRH Devanagari Extra"/>
-                <w:sz w:val="34"/>
-                <w:szCs w:val="40"/>
-              </w:rPr>
-              <w:t>–</w:t>
-            </w:r>
-            <w:proofErr w:type="spellStart"/>
-            <w:r>
-              <w:rPr>
-                <w:rFonts w:ascii="BRH Devanagari Extra" w:hAnsi="BRH Devanagari Extra" w:cs="BRH Devanagari Extra"/>
-                <w:sz w:val="40"/>
-                <w:szCs w:val="40"/>
-              </w:rPr>
-              <w:t>rÉqÉÉþhÉ</w:t>
-            </w:r>
-            <w:proofErr w:type="spellEnd"/>
-            <w:r>
-              <w:rPr>
-                <w:rFonts w:ascii="BRH Malayalam Extra" w:hAnsi="BRH Malayalam Extra" w:cs="BRH Devanagari Extra"/>
-                <w:sz w:val="34"/>
-                <w:szCs w:val="40"/>
-              </w:rPr>
-              <w:t>–</w:t>
-            </w:r>
-            <w:proofErr w:type="spellStart"/>
-            <w:r>
-              <w:rPr>
-                <w:rFonts w:ascii="BRH Devanagari Extra" w:hAnsi="BRH Devanagari Extra" w:cs="BRH Devanagari Extra"/>
-                <w:sz w:val="40"/>
-                <w:szCs w:val="40"/>
-              </w:rPr>
-              <w:t>xrÉåirÉþÍpÉ</w:t>
-            </w:r>
-            <w:proofErr w:type="spellEnd"/>
-            <w:r>
-              <w:rPr>
-                <w:rFonts w:ascii="BRH Devanagari Extra" w:hAnsi="BRH Devanagari Extra" w:cs="BRH Devanagari Extra"/>
-                <w:sz w:val="40"/>
-                <w:szCs w:val="40"/>
-              </w:rPr>
-              <w:t xml:space="preserve"> - </w:t>
-            </w:r>
-            <w:proofErr w:type="spellStart"/>
-            <w:r>
-              <w:rPr>
-                <w:rFonts w:ascii="BRH Devanagari Extra" w:hAnsi="BRH Devanagari Extra" w:cs="BRH Devanagari Extra"/>
-                <w:sz w:val="40"/>
-                <w:szCs w:val="40"/>
-              </w:rPr>
-              <w:t>xÉÔ</w:t>
-            </w:r>
-            <w:proofErr w:type="spellEnd"/>
-            <w:r>
-              <w:rPr>
-                <w:rFonts w:ascii="BRH Malayalam Extra" w:hAnsi="BRH Malayalam Extra" w:cs="BRH Devanagari Extra"/>
-                <w:sz w:val="34"/>
-                <w:szCs w:val="40"/>
-              </w:rPr>
-              <w:t>–</w:t>
-            </w:r>
-            <w:proofErr w:type="spellStart"/>
-            <w:r>
-              <w:rPr>
-                <w:rFonts w:ascii="BRH Devanagari Extra" w:hAnsi="BRH Devanagari Extra" w:cs="BRH Devanagari Extra"/>
-                <w:sz w:val="40"/>
-                <w:szCs w:val="40"/>
-              </w:rPr>
-              <w:t>rÉqÉÉþ</w:t>
-            </w:r>
-            <w:r>
-              <w:rPr>
-                <w:rFonts w:ascii="BRH Devanagari Extra" w:hAnsi="BRH Devanagari Extra" w:cs="BRH Devanagari Extra"/>
-                <w:sz w:val="40"/>
-                <w:szCs w:val="40"/>
+                <w:rFonts w:ascii="Latha" w:hAnsi="Latha" w:cs="Latha"/>
+                <w:sz w:val="28"/>
+                <w:szCs w:val="28"/>
+                <w:cs/>
+                <w:lang w:bidi="ta-IN"/>
+              </w:rPr>
+              <w:t>அ</w:t>
+            </w:r>
+            <w:r>
+              <w:rPr>
+                <w:rFonts w:ascii="BRH Tamil Tab Extra" w:hAnsi="BRH Tamil Tab Extra" w:cs="Latha"/>
+                <w:b/>
+                <w:sz w:val="36"/>
+                <w:szCs w:val="28"/>
+              </w:rPr>
+              <w:t>…</w:t>
+            </w:r>
+            <w:r>
+              <w:rPr>
+                <w:rFonts w:ascii="Latha" w:hAnsi="Latha" w:cs="Latha"/>
+                <w:sz w:val="28"/>
+                <w:szCs w:val="28"/>
+                <w:cs/>
+                <w:lang w:bidi="ta-IN"/>
+              </w:rPr>
+              <w:t>பி</w:t>
+            </w:r>
+            <w:r>
+              <w:rPr>
+                <w:rFonts w:ascii="BRH Tamil Tab Extra" w:hAnsi="BRH Tamil Tab Extra" w:cs="Latha"/>
+                <w:b/>
+                <w:sz w:val="36"/>
+                <w:szCs w:val="28"/>
+              </w:rPr>
+              <w:t>…</w:t>
+            </w:r>
+            <w:r>
+              <w:rPr>
+                <w:rFonts w:ascii="Latha" w:hAnsi="Latha" w:cs="Latha"/>
+                <w:b/>
+                <w:bCs/>
+                <w:position w:val="-12"/>
+                <w:sz w:val="28"/>
+                <w:szCs w:val="28"/>
+                <w:cs/>
+                <w:lang w:bidi="ta-IN"/>
+              </w:rPr>
+              <w:t>4</w:t>
+            </w:r>
+            <w:r>
+              <w:rPr>
+                <w:rFonts w:ascii="Latha" w:hAnsi="Latha" w:cs="Latha"/>
+                <w:sz w:val="28"/>
+                <w:szCs w:val="28"/>
+                <w:cs/>
+                <w:lang w:bidi="ta-IN"/>
+              </w:rPr>
+              <w:t>ஷூ</w:t>
+            </w:r>
+            <w:r>
+              <w:rPr>
+                <w:rFonts w:ascii="BRH Tamil Tab Extra" w:hAnsi="BRH Tamil Tab Extra" w:cs="Latha"/>
+                <w:b/>
+                <w:sz w:val="36"/>
+                <w:szCs w:val="28"/>
+              </w:rPr>
+              <w:t>…</w:t>
+            </w:r>
+            <w:r>
+              <w:rPr>
+                <w:rFonts w:ascii="Latha" w:hAnsi="Latha" w:cs="Latha"/>
+                <w:sz w:val="28"/>
+                <w:szCs w:val="28"/>
+                <w:cs/>
+                <w:lang w:bidi="ta-IN"/>
+              </w:rPr>
+              <w:t>யமா</w:t>
+            </w:r>
+            <w:r>
+              <w:rPr>
+                <w:rFonts w:ascii="BRH Tamil Tab Extra" w:hAnsi="BRH Tamil Tab Extra" w:cs="Latha"/>
+                <w:b/>
+                <w:sz w:val="36"/>
+                <w:szCs w:val="28"/>
+              </w:rPr>
+              <w:t>†</w:t>
+            </w:r>
+            <w:r>
+              <w:rPr>
+                <w:rFonts w:ascii="Latha" w:hAnsi="Latha" w:cs="Latha"/>
+                <w:sz w:val="28"/>
+                <w:szCs w:val="28"/>
+                <w:cs/>
+                <w:lang w:bidi="ta-IN"/>
+              </w:rPr>
+              <w:t>ண</w:t>
+            </w:r>
+            <w:r>
+              <w:rPr>
+                <w:rFonts w:ascii="BRH Tamil Tab Extra" w:hAnsi="BRH Tamil Tab Extra" w:cs="Latha"/>
+                <w:b/>
+                <w:sz w:val="36"/>
+                <w:szCs w:val="28"/>
+              </w:rPr>
+              <w:t>…</w:t>
+            </w:r>
+            <w:r>
+              <w:rPr>
+                <w:rFonts w:ascii="Latha" w:hAnsi="Latha" w:cs="Latha"/>
+                <w:sz w:val="28"/>
+                <w:szCs w:val="28"/>
+                <w:cs/>
+                <w:lang w:bidi="ta-IN"/>
+              </w:rPr>
+              <w:t>ஸ்யேத்ய</w:t>
+            </w:r>
+            <w:r>
+              <w:rPr>
+                <w:rFonts w:ascii="BRH Tamil Tab Extra" w:hAnsi="BRH Tamil Tab Extra" w:cs="Latha"/>
+                <w:b/>
+                <w:sz w:val="36"/>
+                <w:szCs w:val="28"/>
+              </w:rPr>
+              <w:t>†</w:t>
+            </w:r>
+            <w:r>
+              <w:rPr>
+                <w:rFonts w:ascii="Latha" w:hAnsi="Latha" w:cs="Latha"/>
+                <w:sz w:val="28"/>
+                <w:szCs w:val="28"/>
+                <w:cs/>
+                <w:lang w:bidi="ta-IN"/>
+              </w:rPr>
+              <w:t>பி</w:t>
+            </w:r>
+            <w:r>
+              <w:rPr>
+                <w:rFonts w:ascii="Latha" w:hAnsi="Latha" w:cs="Latha"/>
+                <w:b/>
+                <w:bCs/>
+                <w:position w:val="-12"/>
+                <w:sz w:val="28"/>
+                <w:szCs w:val="28"/>
+                <w:cs/>
+                <w:lang w:bidi="ta-IN"/>
+              </w:rPr>
+              <w:t>4</w:t>
+            </w:r>
+            <w:r>
+              <w:rPr>
+                <w:rFonts w:ascii="Latha" w:hAnsi="Latha" w:cs="Latha"/>
+                <w:sz w:val="28"/>
+                <w:szCs w:val="28"/>
+                <w:cs/>
+                <w:lang w:bidi="ta-IN"/>
+              </w:rPr>
+              <w:t xml:space="preserve"> </w:t>
+            </w:r>
+            <w:r>
+              <w:rPr>
+                <w:rFonts w:ascii="Latha" w:hAnsi="Latha" w:cs="Latha"/>
+                <w:sz w:val="28"/>
+                <w:szCs w:val="28"/>
+              </w:rPr>
+              <w:t xml:space="preserve">-- </w:t>
+            </w:r>
+            <w:r>
+              <w:rPr>
+                <w:rFonts w:ascii="Latha" w:hAnsi="Latha" w:cs="Latha"/>
+                <w:sz w:val="28"/>
+                <w:szCs w:val="28"/>
+              </w:rPr>
+              <w:br/>
+            </w:r>
+            <w:r>
+              <w:rPr>
+                <w:rFonts w:ascii="Latha" w:hAnsi="Latha" w:cs="Latha"/>
+                <w:sz w:val="28"/>
+                <w:szCs w:val="28"/>
+                <w:cs/>
+                <w:lang w:bidi="ta-IN"/>
+              </w:rPr>
+              <w:t>ஸூ</w:t>
+            </w:r>
+            <w:r>
+              <w:rPr>
+                <w:rFonts w:ascii="BRH Tamil Tab Extra" w:hAnsi="BRH Tamil Tab Extra" w:cs="Latha"/>
+                <w:b/>
+                <w:sz w:val="36"/>
+                <w:szCs w:val="28"/>
+              </w:rPr>
+              <w:t>…</w:t>
+            </w:r>
+            <w:r>
+              <w:rPr>
+                <w:rFonts w:ascii="Latha" w:hAnsi="Latha" w:cs="Latha"/>
+                <w:sz w:val="28"/>
+                <w:szCs w:val="28"/>
+                <w:cs/>
+                <w:lang w:bidi="ta-IN"/>
+              </w:rPr>
+              <w:t>யமா</w:t>
+            </w:r>
+            <w:r>
+              <w:rPr>
+                <w:rFonts w:ascii="BRH Tamil Tab Extra" w:hAnsi="BRH Tamil Tab Extra" w:cs="Latha"/>
+                <w:b/>
+                <w:sz w:val="36"/>
+                <w:szCs w:val="28"/>
                 <w:highlight w:val="green"/>
               </w:rPr>
-              <w:t>lÉ</w:t>
-            </w:r>
-            <w:r>
-              <w:rPr>
-                <w:rFonts w:ascii="BRH Devanagari Extra" w:hAnsi="BRH Devanagari Extra" w:cs="BRH Devanagari Extra"/>
-                <w:sz w:val="40"/>
-                <w:szCs w:val="40"/>
-              </w:rPr>
-              <w:t>xrÉ</w:t>
-            </w:r>
-            <w:proofErr w:type="spellEnd"/>
-            <w:r>
-              <w:rPr>
-                <w:rFonts w:ascii="BRH Devanagari Extra" w:hAnsi="BRH Devanagari Extra" w:cs="BRH Devanagari Extra"/>
-                <w:sz w:val="40"/>
-                <w:szCs w:val="40"/>
-              </w:rPr>
-              <w:t xml:space="preserve"> |</w:t>
+              <w:t>†</w:t>
+            </w:r>
+            <w:r>
+              <w:rPr>
+                <w:rFonts w:ascii="Latha" w:hAnsi="Latha" w:cs="Latha"/>
+                <w:sz w:val="28"/>
+                <w:szCs w:val="28"/>
+                <w:highlight w:val="green"/>
+                <w:cs/>
+                <w:lang w:bidi="ta-IN"/>
+              </w:rPr>
+              <w:t>ன</w:t>
+            </w:r>
+            <w:r>
+              <w:rPr>
+                <w:rFonts w:ascii="Latha" w:hAnsi="Latha" w:cs="Latha"/>
+                <w:sz w:val="28"/>
+                <w:szCs w:val="28"/>
+                <w:cs/>
+                <w:lang w:bidi="ta-IN"/>
+              </w:rPr>
+              <w:t xml:space="preserve">ஸ்ய </w:t>
+            </w:r>
+            <w:r>
+              <w:rPr>
+                <w:rFonts w:ascii="Latha" w:hAnsi="Latha" w:cs="Latha"/>
+                <w:sz w:val="28"/>
+                <w:szCs w:val="28"/>
+              </w:rPr>
+              <w:t xml:space="preserve">|  </w:t>
+            </w:r>
+            <w:r>
+              <w:rPr>
+                <w:rFonts w:ascii="Latha" w:hAnsi="Latha" w:cs="Latha"/>
+                <w:b/>
+                <w:bCs/>
+                <w:sz w:val="32"/>
+                <w:szCs w:val="32"/>
+                <w:lang w:bidi="ta-IN"/>
+              </w:rPr>
+              <w:t>24</w:t>
+            </w:r>
+            <w:r>
+              <w:rPr>
+                <w:rFonts w:ascii="Latha" w:hAnsi="Latha" w:cs="Latha"/>
+                <w:b/>
+                <w:bCs/>
+                <w:sz w:val="32"/>
+                <w:szCs w:val="32"/>
+                <w:cs/>
+                <w:lang w:bidi="ta-IN"/>
+              </w:rPr>
+              <w:t xml:space="preserve"> </w:t>
+            </w:r>
+            <w:r>
+              <w:rPr>
+                <w:rFonts w:ascii="Latha" w:hAnsi="Latha" w:cs="Latha"/>
+                <w:b/>
+                <w:bCs/>
+                <w:sz w:val="32"/>
+                <w:szCs w:val="32"/>
+                <w:lang w:bidi="ta-IN"/>
+              </w:rPr>
+              <w:t>(</w:t>
+            </w:r>
+            <w:r>
+              <w:rPr>
+                <w:rFonts w:ascii="Latha" w:hAnsi="Latha" w:cs="Latha"/>
+                <w:b/>
+                <w:bCs/>
+                <w:sz w:val="32"/>
+                <w:szCs w:val="32"/>
+                <w:lang w:bidi="ta-IN"/>
+              </w:rPr>
+              <w:t>5</w:t>
+            </w:r>
+            <w:r>
+              <w:rPr>
+                <w:rFonts w:ascii="Latha" w:hAnsi="Latha" w:cs="Latha"/>
+                <w:b/>
+                <w:bCs/>
+                <w:sz w:val="32"/>
+                <w:szCs w:val="32"/>
+                <w:lang w:bidi="ta-IN"/>
+              </w:rPr>
+              <w:t>0)</w:t>
             </w:r>
           </w:p>
         </w:tc>
@@ -1505,39 +1806,15 @@
                 <w:lang w:eastAsia="en-IN" w:bidi="ml-IN"/>
               </w:rPr>
             </w:pPr>
-            <w:bookmarkStart w:id="0" w:name="_GoBack"/>
-            <w:bookmarkEnd w:id="0"/>
-            <w:r>
-              <w:rPr>
-                <w:rFonts w:eastAsia="Times New Roman" w:cs="Arial"/>
-                <w:b/>
-                <w:sz w:val="28"/>
-                <w:szCs w:val="28"/>
-                <w:lang w:eastAsia="en-IN" w:bidi="ml-IN"/>
-              </w:rPr>
-              <w:t xml:space="preserve">TS 3.1.10.2 – </w:t>
-            </w:r>
-            <w:proofErr w:type="spellStart"/>
-            <w:r>
-              <w:rPr>
-                <w:rFonts w:eastAsia="Times New Roman" w:cs="Arial"/>
-                <w:b/>
-                <w:sz w:val="28"/>
-                <w:szCs w:val="28"/>
-                <w:lang w:eastAsia="en-IN" w:bidi="ml-IN"/>
-              </w:rPr>
-              <w:t>Padam</w:t>
-            </w:r>
-            <w:proofErr w:type="spellEnd"/>
-            <w:r>
-              <w:rPr>
-                <w:rFonts w:eastAsia="Times New Roman" w:cs="Arial"/>
-                <w:b/>
-                <w:sz w:val="28"/>
-                <w:szCs w:val="28"/>
-                <w:lang w:eastAsia="en-IN" w:bidi="ml-IN"/>
-              </w:rPr>
-              <w:t xml:space="preserve"> </w:t>
+            <w:r>
+              <w:rPr>
+                <w:rFonts w:eastAsia="Times New Roman" w:cs="Arial"/>
+                <w:b/>
+                <w:sz w:val="28"/>
+                <w:szCs w:val="28"/>
+                <w:lang w:eastAsia="en-IN" w:bidi="ml-IN"/>
+              </w:rPr>
+              <w:t xml:space="preserve">TS 3.1.10.2 – Padam </w:t>
             </w:r>
           </w:p>
           <w:p>
@@ -2166,6 +2443,54 @@
         </w:tc>
       </w:tr>
     </w:tbl>
+    <w:p>
+      <w:pPr>
+        <w:jc w:val="center"/>
+        <w:rPr>
+          <w:b/>
+          <w:bCs/>
+          <w:sz w:val="32"/>
+          <w:szCs w:val="32"/>
+          <w:u w:val="single"/>
+        </w:rPr>
+      </w:pPr>
+    </w:p>
+    <w:p>
+      <w:pPr>
+        <w:jc w:val="center"/>
+        <w:rPr>
+          <w:b/>
+          <w:bCs/>
+          <w:sz w:val="32"/>
+          <w:szCs w:val="32"/>
+          <w:u w:val="single"/>
+        </w:rPr>
+      </w:pPr>
+    </w:p>
+    <w:p>
+      <w:pPr>
+        <w:jc w:val="center"/>
+        <w:rPr>
+          <w:b/>
+          <w:bCs/>
+          <w:sz w:val="32"/>
+          <w:szCs w:val="32"/>
+          <w:u w:val="single"/>
+        </w:rPr>
+      </w:pPr>
+    </w:p>
+    <w:p>
+      <w:pPr>
+        <w:jc w:val="center"/>
+        <w:rPr>
+          <w:b/>
+          <w:bCs/>
+          <w:sz w:val="32"/>
+          <w:szCs w:val="32"/>
+          <w:u w:val="single"/>
+        </w:rPr>
+      </w:pPr>
+    </w:p>
     <w:p>
       <w:pPr>
         <w:jc w:val="center"/>
@@ -2197,6 +2522,7 @@
           <w:szCs w:val="32"/>
           <w:u w:val="single"/>
         </w:rPr>
+        <w:lastRenderedPageBreak/>
         <w:t xml:space="preserve">TS Pada Paatam – TS 3.1 Tamil corrections –Observed till 31st </w:t>
       </w:r>
       <w:r>
@@ -2409,7 +2735,6 @@
                 <w:szCs w:val="28"/>
                 <w:lang w:eastAsia="en-IN" w:bidi="ml-IN"/>
               </w:rPr>
-              <w:lastRenderedPageBreak/>
               <w:t>TS 3.1.5.2 (Padam)</w:t>
             </w:r>
           </w:p>
@@ -13864,7 +14189,8 @@
     <w:p/>
     <w:sectPr>
       <w:headerReference w:type="default" r:id="rId7"/>
-      <w:footerReference w:type="default" r:id="rId8"/>
+      <w:footerReference w:type="even" r:id="rId8"/>
+      <w:footerReference w:type="default" r:id="rId9"/>
       <w:pgSz w:w="15840" w:h="12240" w:orient="landscape"/>
       <w:pgMar w:top="1440" w:right="1440" w:bottom="1440" w:left="1440" w:header="720" w:footer="720" w:gutter="0"/>
       <w:cols w:space="720"/>
@@ -13875,7 +14201,7 @@
 </file>
 
 <file path=word/endnotes.xml><?xml version="1.0" encoding="utf-8"?>
-<w:endnotes xmlns:wpc="http://schemas.microsoft.com/office/word/2010/wordprocessingCanvas" xmlns:cx="http://schemas.microsoft.com/office/drawing/2014/chartex" xmlns:cx1="http://schemas.microsoft.com/office/drawing/2015/9/8/chartex" xmlns:mc="http://schemas.openxmlformats.org/markup-compatibility/2006" xmlns:o="urn:schemas-microsoft-com:office:office" xmlns:r="http://schemas.openxmlformats.org/officeDocument/2006/relationships" xmlns:m="http://schemas.openxmlformats.org/officeDocument/2006/math" xmlns:v="urn:schemas-microsoft-com:vml" xmlns:wp14="http://schemas.microsoft.com/office/word/2010/wordprocessingDrawing" xmlns:wp="http://schemas.openxmlformats.org/drawingml/2006/wordprocessingDrawing" xmlns:w10="urn:schemas-microsoft-com:office:word" xmlns:w="http://schemas.openxmlformats.org/wordprocessingml/2006/main" xmlns:w14="http://schemas.microsoft.com/office/word/2010/wordml" xmlns:w15="http://schemas.microsoft.com/office/word/2012/wordml" xmlns:w16se="http://schemas.microsoft.com/office/word/2015/wordml/symex" xmlns:wpg="http://schemas.microsoft.com/office/word/2010/wordprocessingGroup" xmlns:wpi="http://schemas.microsoft.com/office/word/2010/wordprocessingInk" xmlns:wne="http://schemas.microsoft.com/office/word/2006/wordml" xmlns:wps="http://schemas.microsoft.com/office/word/2010/wordprocessingShape" mc:Ignorable="w14 w15 w16se wp14">
+<w:endnotes xmlns:wpc="http://schemas.microsoft.com/office/word/2010/wordprocessingCanvas" xmlns:cx="http://schemas.microsoft.com/office/drawing/2014/chartex" xmlns:cx1="http://schemas.microsoft.com/office/drawing/2015/9/8/chartex" xmlns:cx2="http://schemas.microsoft.com/office/drawing/2015/10/21/chartex" xmlns:cx3="http://schemas.microsoft.com/office/drawing/2016/5/9/chartex" xmlns:cx4="http://schemas.microsoft.com/office/drawing/2016/5/10/chartex" xmlns:cx5="http://schemas.microsoft.com/office/drawing/2016/5/11/chartex" xmlns:cx6="http://schemas.microsoft.com/office/drawing/2016/5/12/chartex" xmlns:cx7="http://schemas.microsoft.com/office/drawing/2016/5/13/chartex" xmlns:cx8="http://schemas.microsoft.com/office/drawing/2016/5/14/chartex" xmlns:mc="http://schemas.openxmlformats.org/markup-compatibility/2006" xmlns:aink="http://schemas.microsoft.com/office/drawing/2016/ink" xmlns:am3d="http://schemas.microsoft.com/office/drawing/2017/model3d" xmlns:o="urn:schemas-microsoft-com:office:office" xmlns:oel="http://schemas.microsoft.com/office/2019/extlst" xmlns:r="http://schemas.openxmlformats.org/officeDocument/2006/relationships" xmlns:m="http://schemas.openxmlformats.org/officeDocument/2006/math" xmlns:v="urn:schemas-microsoft-com:vml" xmlns:wp14="http://schemas.microsoft.com/office/word/2010/wordprocessingDrawing" xmlns:wp="http://schemas.openxmlformats.org/drawingml/2006/wordprocessingDrawing" xmlns:w10="urn:schemas-microsoft-com:office:word" xmlns:w="http://schemas.openxmlformats.org/wordprocessingml/2006/main" xmlns:w14="http://schemas.microsoft.com/office/word/2010/wordml" xmlns:w15="http://schemas.microsoft.com/office/word/2012/wordml" xmlns:w16cex="http://schemas.microsoft.com/office/word/2018/wordml/cex" xmlns:w16cid="http://schemas.microsoft.com/office/word/2016/wordml/cid" xmlns:w16="http://schemas.microsoft.com/office/word/2018/wordml" xmlns:w16sdtdh="http://schemas.microsoft.com/office/word/2020/wordml/sdtdatahash" xmlns:w16se="http://schemas.microsoft.com/office/word/2015/wordml/symex" xmlns:wpg="http://schemas.microsoft.com/office/word/2010/wordprocessingGroup" xmlns:wpi="http://schemas.microsoft.com/office/word/2010/wordprocessingInk" xmlns:wne="http://schemas.microsoft.com/office/word/2006/wordml" xmlns:wps="http://schemas.microsoft.com/office/word/2010/wordprocessingShape" mc:Ignorable="w14 w15 w16se w16cid w16 w16cex w16sdtdh wp14">
   <w:endnote w:type="separator" w:id="-1">
     <w:p>
       <w:pPr>
@@ -13900,12 +14226,139 @@
 </file>
 
 <file path=word/footer1.xml><?xml version="1.0" encoding="utf-8"?>
-<w:ftr xmlns:wpc="http://schemas.microsoft.com/office/word/2010/wordprocessingCanvas" xmlns:cx="http://schemas.microsoft.com/office/drawing/2014/chartex" xmlns:cx1="http://schemas.microsoft.com/office/drawing/2015/9/8/chartex" xmlns:mc="http://schemas.openxmlformats.org/markup-compatibility/2006" xmlns:o="urn:schemas-microsoft-com:office:office" xmlns:r="http://schemas.openxmlformats.org/officeDocument/2006/relationships" xmlns:m="http://schemas.openxmlformats.org/officeDocument/2006/math" xmlns:v="urn:schemas-microsoft-com:vml" xmlns:wp14="http://schemas.microsoft.com/office/word/2010/wordprocessingDrawing" xmlns:wp="http://schemas.openxmlformats.org/drawingml/2006/wordprocessingDrawing" xmlns:w10="urn:schemas-microsoft-com:office:word" xmlns:w="http://schemas.openxmlformats.org/wordprocessingml/2006/main" xmlns:w14="http://schemas.microsoft.com/office/word/2010/wordml" xmlns:w15="http://schemas.microsoft.com/office/word/2012/wordml" xmlns:w16se="http://schemas.microsoft.com/office/word/2015/wordml/symex" xmlns:wpg="http://schemas.microsoft.com/office/word/2010/wordprocessingGroup" xmlns:wpi="http://schemas.microsoft.com/office/word/2010/wordprocessingInk" xmlns:wne="http://schemas.microsoft.com/office/word/2006/wordml" xmlns:wps="http://schemas.microsoft.com/office/word/2010/wordprocessingShape" mc:Ignorable="w14 w15 w16se wp14">
+<w:ftr xmlns:wpc="http://schemas.microsoft.com/office/word/2010/wordprocessingCanvas" xmlns:cx="http://schemas.microsoft.com/office/drawing/2014/chartex" xmlns:cx1="http://schemas.microsoft.com/office/drawing/2015/9/8/chartex" xmlns:cx2="http://schemas.microsoft.com/office/drawing/2015/10/21/chartex" xmlns:cx3="http://schemas.microsoft.com/office/drawing/2016/5/9/chartex" xmlns:cx4="http://schemas.microsoft.com/office/drawing/2016/5/10/chartex" xmlns:cx5="http://schemas.microsoft.com/office/drawing/2016/5/11/chartex" xmlns:cx6="http://schemas.microsoft.com/office/drawing/2016/5/12/chartex" xmlns:cx7="http://schemas.microsoft.com/office/drawing/2016/5/13/chartex" xmlns:cx8="http://schemas.microsoft.com/office/drawing/2016/5/14/chartex" xmlns:mc="http://schemas.openxmlformats.org/markup-compatibility/2006" xmlns:aink="http://schemas.microsoft.com/office/drawing/2016/ink" xmlns:am3d="http://schemas.microsoft.com/office/drawing/2017/model3d" xmlns:o="urn:schemas-microsoft-com:office:office" xmlns:oel="http://schemas.microsoft.com/office/2019/extlst" xmlns:r="http://schemas.openxmlformats.org/officeDocument/2006/relationships" xmlns:m="http://schemas.openxmlformats.org/officeDocument/2006/math" xmlns:v="urn:schemas-microsoft-com:vml" xmlns:wp14="http://schemas.microsoft.com/office/word/2010/wordprocessingDrawing" xmlns:wp="http://schemas.openxmlformats.org/drawingml/2006/wordprocessingDrawing" xmlns:w10="urn:schemas-microsoft-com:office:word" xmlns:w="http://schemas.openxmlformats.org/wordprocessingml/2006/main" xmlns:w14="http://schemas.microsoft.com/office/word/2010/wordml" xmlns:w15="http://schemas.microsoft.com/office/word/2012/wordml" xmlns:w16cex="http://schemas.microsoft.com/office/word/2018/wordml/cex" xmlns:w16cid="http://schemas.microsoft.com/office/word/2016/wordml/cid" xmlns:w16="http://schemas.microsoft.com/office/word/2018/wordml" xmlns:w16sdtdh="http://schemas.microsoft.com/office/word/2020/wordml/sdtdatahash" xmlns:w16se="http://schemas.microsoft.com/office/word/2015/wordml/symex" xmlns:wpg="http://schemas.microsoft.com/office/word/2010/wordprocessingGroup" xmlns:wpi="http://schemas.microsoft.com/office/word/2010/wordprocessingInk" xmlns:wne="http://schemas.microsoft.com/office/word/2006/wordml" xmlns:wps="http://schemas.microsoft.com/office/word/2010/wordprocessingShape" mc:Ignorable="w14 w15 w16se w16cid w16 w16cex w16sdtdh wp14">
+  <w:p>
+    <w:pPr>
+      <w:pStyle w:val="Footer"/>
+      <w:pBdr>
+        <w:top w:val="single" w:sz="4" w:space="1" w:color="auto"/>
+      </w:pBdr>
+      <w:jc w:val="right"/>
+    </w:pPr>
+    <w:r>
+      <w:rPr>
+        <w:b/>
+        <w:bCs/>
+      </w:rPr>
+      <w:t>www.</w:t>
+    </w:r>
+    <w:r>
+      <w:rPr>
+        <w:b/>
+        <w:bCs/>
+      </w:rPr>
+      <w:t>vedavms</w:t>
+    </w:r>
+    <w:r>
+      <w:rPr>
+        <w:b/>
+        <w:bCs/>
+      </w:rPr>
+      <w:t>.in</w:t>
+    </w:r>
+    <w:r>
+      <w:rPr>
+        <w:b/>
+        <w:bCs/>
+      </w:rPr>
+      <w:t xml:space="preserve">                                                                </w:t>
+    </w:r>
+    <w:r>
+      <w:rPr>
+        <w:b/>
+        <w:bCs/>
+      </w:rPr>
+      <w:t xml:space="preserve">Page </w:t>
+    </w:r>
+    <w:r>
+      <w:rPr>
+        <w:b/>
+        <w:bCs/>
+      </w:rPr>
+      <w:fldChar w:fldCharType="begin"/>
+    </w:r>
+    <w:r>
+      <w:rPr>
+        <w:b/>
+        <w:bCs/>
+      </w:rPr>
+      <w:instrText xml:space="preserve"> PAGE </w:instrText>
+    </w:r>
+    <w:r>
+      <w:rPr>
+        <w:b/>
+        <w:bCs/>
+      </w:rPr>
+      <w:fldChar w:fldCharType="separate"/>
+    </w:r>
+    <w:r>
+      <w:rPr>
+        <w:b/>
+        <w:bCs/>
+      </w:rPr>
+      <w:t>1</w:t>
+    </w:r>
+    <w:r>
+      <w:rPr>
+        <w:b/>
+        <w:bCs/>
+      </w:rPr>
+      <w:fldChar w:fldCharType="end"/>
+    </w:r>
+    <w:r>
+      <w:rPr>
+        <w:b/>
+        <w:bCs/>
+      </w:rPr>
+      <w:t xml:space="preserve"> of </w:t>
+    </w:r>
+    <w:r>
+      <w:rPr>
+        <w:b/>
+        <w:bCs/>
+      </w:rPr>
+      <w:fldChar w:fldCharType="begin"/>
+    </w:r>
+    <w:r>
+      <w:rPr>
+        <w:b/>
+        <w:bCs/>
+      </w:rPr>
+      <w:instrText xml:space="preserve"> NUMPAGES  </w:instrText>
+    </w:r>
+    <w:r>
+      <w:rPr>
+        <w:b/>
+        <w:bCs/>
+      </w:rPr>
+      <w:fldChar w:fldCharType="separate"/>
+    </w:r>
+    <w:r>
+      <w:rPr>
+        <w:b/>
+        <w:bCs/>
+      </w:rPr>
+      <w:t>6</w:t>
+    </w:r>
+    <w:r>
+      <w:rPr>
+        <w:b/>
+        <w:bCs/>
+      </w:rPr>
+      <w:fldChar w:fldCharType="end"/>
+    </w:r>
+  </w:p>
+</w:ftr>
+</file>
+
+<file path=word/footer2.xml><?xml version="1.0" encoding="utf-8"?>
+<w:ftr xmlns:wpc="http://schemas.microsoft.com/office/word/2010/wordprocessingCanvas" xmlns:cx="http://schemas.microsoft.com/office/drawing/2014/chartex" xmlns:cx1="http://schemas.microsoft.com/office/drawing/2015/9/8/chartex" xmlns:cx2="http://schemas.microsoft.com/office/drawing/2015/10/21/chartex" xmlns:cx3="http://schemas.microsoft.com/office/drawing/2016/5/9/chartex" xmlns:cx4="http://schemas.microsoft.com/office/drawing/2016/5/10/chartex" xmlns:cx5="http://schemas.microsoft.com/office/drawing/2016/5/11/chartex" xmlns:cx6="http://schemas.microsoft.com/office/drawing/2016/5/12/chartex" xmlns:cx7="http://schemas.microsoft.com/office/drawing/2016/5/13/chartex" xmlns:cx8="http://schemas.microsoft.com/office/drawing/2016/5/14/chartex" xmlns:mc="http://schemas.openxmlformats.org/markup-compatibility/2006" xmlns:aink="http://schemas.microsoft.com/office/drawing/2016/ink" xmlns:am3d="http://schemas.microsoft.com/office/drawing/2017/model3d" xmlns:o="urn:schemas-microsoft-com:office:office" xmlns:oel="http://schemas.microsoft.com/office/2019/extlst" xmlns:r="http://schemas.openxmlformats.org/officeDocument/2006/relationships" xmlns:m="http://schemas.openxmlformats.org/officeDocument/2006/math" xmlns:v="urn:schemas-microsoft-com:vml" xmlns:wp14="http://schemas.microsoft.com/office/word/2010/wordprocessingDrawing" xmlns:wp="http://schemas.openxmlformats.org/drawingml/2006/wordprocessingDrawing" xmlns:w10="urn:schemas-microsoft-com:office:word" xmlns:w="http://schemas.openxmlformats.org/wordprocessingml/2006/main" xmlns:w14="http://schemas.microsoft.com/office/word/2010/wordml" xmlns:w15="http://schemas.microsoft.com/office/word/2012/wordml" xmlns:w16cex="http://schemas.microsoft.com/office/word/2018/wordml/cex" xmlns:w16cid="http://schemas.microsoft.com/office/word/2016/wordml/cid" xmlns:w16="http://schemas.microsoft.com/office/word/2018/wordml" xmlns:w16sdtdh="http://schemas.microsoft.com/office/word/2020/wordml/sdtdatahash" xmlns:w16se="http://schemas.microsoft.com/office/word/2015/wordml/symex" xmlns:wpg="http://schemas.microsoft.com/office/word/2010/wordprocessingGroup" xmlns:wpi="http://schemas.microsoft.com/office/word/2010/wordprocessingInk" xmlns:wne="http://schemas.microsoft.com/office/word/2006/wordml" xmlns:wps="http://schemas.microsoft.com/office/word/2010/wordprocessingShape" mc:Ignorable="w14 w15 w16se w16cid w16 w16cex w16sdtdh wp14">
   <w:p>
     <w:pPr>
       <w:pBdr>
         <w:top w:val="single" w:sz="4" w:space="1" w:color="auto"/>
       </w:pBdr>
+      <w:jc w:val="right"/>
       <w:rPr>
         <w:b/>
         <w:bCs/>
@@ -14095,7 +14548,7 @@
 </file>
 
 <file path=word/footnotes.xml><?xml version="1.0" encoding="utf-8"?>
-<w:footnotes xmlns:wpc="http://schemas.microsoft.com/office/word/2010/wordprocessingCanvas" xmlns:cx="http://schemas.microsoft.com/office/drawing/2014/chartex" xmlns:cx1="http://schemas.microsoft.com/office/drawing/2015/9/8/chartex" xmlns:mc="http://schemas.openxmlformats.org/markup-compatibility/2006" xmlns:o="urn:schemas-microsoft-com:office:office" xmlns:r="http://schemas.openxmlformats.org/officeDocument/2006/relationships" xmlns:m="http://schemas.openxmlformats.org/officeDocument/2006/math" xmlns:v="urn:schemas-microsoft-com:vml" xmlns:wp14="http://schemas.microsoft.com/office/word/2010/wordprocessingDrawing" xmlns:wp="http://schemas.openxmlformats.org/drawingml/2006/wordprocessingDrawing" xmlns:w10="urn:schemas-microsoft-com:office:word" xmlns:w="http://schemas.openxmlformats.org/wordprocessingml/2006/main" xmlns:w14="http://schemas.microsoft.com/office/word/2010/wordml" xmlns:w15="http://schemas.microsoft.com/office/word/2012/wordml" xmlns:w16se="http://schemas.microsoft.com/office/word/2015/wordml/symex" xmlns:wpg="http://schemas.microsoft.com/office/word/2010/wordprocessingGroup" xmlns:wpi="http://schemas.microsoft.com/office/word/2010/wordprocessingInk" xmlns:wne="http://schemas.microsoft.com/office/word/2006/wordml" xmlns:wps="http://schemas.microsoft.com/office/word/2010/wordprocessingShape" mc:Ignorable="w14 w15 w16se wp14">
+<w:footnotes xmlns:wpc="http://schemas.microsoft.com/office/word/2010/wordprocessingCanvas" xmlns:cx="http://schemas.microsoft.com/office/drawing/2014/chartex" xmlns:cx1="http://schemas.microsoft.com/office/drawing/2015/9/8/chartex" xmlns:cx2="http://schemas.microsoft.com/office/drawing/2015/10/21/chartex" xmlns:cx3="http://schemas.microsoft.com/office/drawing/2016/5/9/chartex" xmlns:cx4="http://schemas.microsoft.com/office/drawing/2016/5/10/chartex" xmlns:cx5="http://schemas.microsoft.com/office/drawing/2016/5/11/chartex" xmlns:cx6="http://schemas.microsoft.com/office/drawing/2016/5/12/chartex" xmlns:cx7="http://schemas.microsoft.com/office/drawing/2016/5/13/chartex" xmlns:cx8="http://schemas.microsoft.com/office/drawing/2016/5/14/chartex" xmlns:mc="http://schemas.openxmlformats.org/markup-compatibility/2006" xmlns:aink="http://schemas.microsoft.com/office/drawing/2016/ink" xmlns:am3d="http://schemas.microsoft.com/office/drawing/2017/model3d" xmlns:o="urn:schemas-microsoft-com:office:office" xmlns:oel="http://schemas.microsoft.com/office/2019/extlst" xmlns:r="http://schemas.openxmlformats.org/officeDocument/2006/relationships" xmlns:m="http://schemas.openxmlformats.org/officeDocument/2006/math" xmlns:v="urn:schemas-microsoft-com:vml" xmlns:wp14="http://schemas.microsoft.com/office/word/2010/wordprocessingDrawing" xmlns:wp="http://schemas.openxmlformats.org/drawingml/2006/wordprocessingDrawing" xmlns:w10="urn:schemas-microsoft-com:office:word" xmlns:w="http://schemas.openxmlformats.org/wordprocessingml/2006/main" xmlns:w14="http://schemas.microsoft.com/office/word/2010/wordml" xmlns:w15="http://schemas.microsoft.com/office/word/2012/wordml" xmlns:w16cex="http://schemas.microsoft.com/office/word/2018/wordml/cex" xmlns:w16cid="http://schemas.microsoft.com/office/word/2016/wordml/cid" xmlns:w16="http://schemas.microsoft.com/office/word/2018/wordml" xmlns:w16sdtdh="http://schemas.microsoft.com/office/word/2020/wordml/sdtdatahash" xmlns:w16se="http://schemas.microsoft.com/office/word/2015/wordml/symex" xmlns:wpg="http://schemas.microsoft.com/office/word/2010/wordprocessingGroup" xmlns:wpi="http://schemas.microsoft.com/office/word/2010/wordprocessingInk" xmlns:wne="http://schemas.microsoft.com/office/word/2006/wordml" xmlns:wps="http://schemas.microsoft.com/office/word/2010/wordprocessingShape" mc:Ignorable="w14 w15 w16se w16cid w16 w16cex w16sdtdh wp14">
   <w:footnote w:type="separator" w:id="-1">
     <w:p>
       <w:pPr>
@@ -14120,7 +14573,7 @@
 </file>
 
 <file path=word/header1.xml><?xml version="1.0" encoding="utf-8"?>
-<w:hdr xmlns:wpc="http://schemas.microsoft.com/office/word/2010/wordprocessingCanvas" xmlns:cx="http://schemas.microsoft.com/office/drawing/2014/chartex" xmlns:cx1="http://schemas.microsoft.com/office/drawing/2015/9/8/chartex" xmlns:mc="http://schemas.openxmlformats.org/markup-compatibility/2006" xmlns:o="urn:schemas-microsoft-com:office:office" xmlns:r="http://schemas.openxmlformats.org/officeDocument/2006/relationships" xmlns:m="http://schemas.openxmlformats.org/officeDocument/2006/math" xmlns:v="urn:schemas-microsoft-com:vml" xmlns:wp14="http://schemas.microsoft.com/office/word/2010/wordprocessingDrawing" xmlns:wp="http://schemas.openxmlformats.org/drawingml/2006/wordprocessingDrawing" xmlns:w10="urn:schemas-microsoft-com:office:word" xmlns:w="http://schemas.openxmlformats.org/wordprocessingml/2006/main" xmlns:w14="http://schemas.microsoft.com/office/word/2010/wordml" xmlns:w15="http://schemas.microsoft.com/office/word/2012/wordml" xmlns:w16se="http://schemas.microsoft.com/office/word/2015/wordml/symex" xmlns:wpg="http://schemas.microsoft.com/office/word/2010/wordprocessingGroup" xmlns:wpi="http://schemas.microsoft.com/office/word/2010/wordprocessingInk" xmlns:wne="http://schemas.microsoft.com/office/word/2006/wordml" xmlns:wps="http://schemas.microsoft.com/office/word/2010/wordprocessingShape" mc:Ignorable="w14 w15 w16se wp14">
+<w:hdr xmlns:wpc="http://schemas.microsoft.com/office/word/2010/wordprocessingCanvas" xmlns:cx="http://schemas.microsoft.com/office/drawing/2014/chartex" xmlns:cx1="http://schemas.microsoft.com/office/drawing/2015/9/8/chartex" xmlns:cx2="http://schemas.microsoft.com/office/drawing/2015/10/21/chartex" xmlns:cx3="http://schemas.microsoft.com/office/drawing/2016/5/9/chartex" xmlns:cx4="http://schemas.microsoft.com/office/drawing/2016/5/10/chartex" xmlns:cx5="http://schemas.microsoft.com/office/drawing/2016/5/11/chartex" xmlns:cx6="http://schemas.microsoft.com/office/drawing/2016/5/12/chartex" xmlns:cx7="http://schemas.microsoft.com/office/drawing/2016/5/13/chartex" xmlns:cx8="http://schemas.microsoft.com/office/drawing/2016/5/14/chartex" xmlns:mc="http://schemas.openxmlformats.org/markup-compatibility/2006" xmlns:aink="http://schemas.microsoft.com/office/drawing/2016/ink" xmlns:am3d="http://schemas.microsoft.com/office/drawing/2017/model3d" xmlns:o="urn:schemas-microsoft-com:office:office" xmlns:oel="http://schemas.microsoft.com/office/2019/extlst" xmlns:r="http://schemas.openxmlformats.org/officeDocument/2006/relationships" xmlns:m="http://schemas.openxmlformats.org/officeDocument/2006/math" xmlns:v="urn:schemas-microsoft-com:vml" xmlns:wp14="http://schemas.microsoft.com/office/word/2010/wordprocessingDrawing" xmlns:wp="http://schemas.openxmlformats.org/drawingml/2006/wordprocessingDrawing" xmlns:w10="urn:schemas-microsoft-com:office:word" xmlns:w="http://schemas.openxmlformats.org/wordprocessingml/2006/main" xmlns:w14="http://schemas.microsoft.com/office/word/2010/wordml" xmlns:w15="http://schemas.microsoft.com/office/word/2012/wordml" xmlns:w16cex="http://schemas.microsoft.com/office/word/2018/wordml/cex" xmlns:w16cid="http://schemas.microsoft.com/office/word/2016/wordml/cid" xmlns:w16="http://schemas.microsoft.com/office/word/2018/wordml" xmlns:w16sdtdh="http://schemas.microsoft.com/office/word/2020/wordml/sdtdatahash" xmlns:w16se="http://schemas.microsoft.com/office/word/2015/wordml/symex" xmlns:wpg="http://schemas.microsoft.com/office/word/2010/wordprocessingGroup" xmlns:wpi="http://schemas.microsoft.com/office/word/2010/wordprocessingInk" xmlns:wne="http://schemas.microsoft.com/office/word/2006/wordml" xmlns:wps="http://schemas.microsoft.com/office/word/2010/wordprocessingShape" mc:Ignorable="w14 w15 w16se w16cid w16 w16cex w16sdtdh wp14">
   <w:p>
     <w:pPr>
       <w:pStyle w:val="Header"/>
@@ -14133,7 +14586,7 @@
 </file>
 
 <file path=word/styles.xml><?xml version="1.0" encoding="utf-8"?>
-<w:styles xmlns:mc="http://schemas.openxmlformats.org/markup-compatibility/2006" xmlns:r="http://schemas.openxmlformats.org/officeDocument/2006/relationships" xmlns:w="http://schemas.openxmlformats.org/wordprocessingml/2006/main" xmlns:w14="http://schemas.microsoft.com/office/word/2010/wordml" xmlns:w15="http://schemas.microsoft.com/office/word/2012/wordml" xmlns:w16se="http://schemas.microsoft.com/office/word/2015/wordml/symex" mc:Ignorable="w14 w15 w16se">
+<w:styles xmlns:mc="http://schemas.openxmlformats.org/markup-compatibility/2006" xmlns:r="http://schemas.openxmlformats.org/officeDocument/2006/relationships" xmlns:w="http://schemas.openxmlformats.org/wordprocessingml/2006/main" xmlns:w14="http://schemas.microsoft.com/office/word/2010/wordml" xmlns:w15="http://schemas.microsoft.com/office/word/2012/wordml" xmlns:w16cex="http://schemas.microsoft.com/office/word/2018/wordml/cex" xmlns:w16cid="http://schemas.microsoft.com/office/word/2016/wordml/cid" xmlns:w16="http://schemas.microsoft.com/office/word/2018/wordml" xmlns:w16sdtdh="http://schemas.microsoft.com/office/word/2020/wordml/sdtdatahash" xmlns:w16se="http://schemas.microsoft.com/office/word/2015/wordml/symex" mc:Ignorable="w14 w15 w16se w16cid w16 w16cex w16sdtdh">
   <w:docDefaults>
     <w:rPrDefault>
       <w:rPr>
@@ -14143,7 +14596,7 @@
     </w:rPrDefault>
     <w:pPrDefault/>
   </w:docDefaults>
-  <w:latentStyles w:defLockedState="0" w:defUIPriority="99" w:defSemiHidden="0" w:defUnhideWhenUsed="0" w:defQFormat="0" w:count="371">
+  <w:latentStyles w:defLockedState="0" w:defUIPriority="99" w:defSemiHidden="0" w:defUnhideWhenUsed="0" w:defQFormat="0" w:count="376">
     <w:lsdException w:name="Normal" w:uiPriority="0" w:qFormat="1"/>
     <w:lsdException w:name="heading 1" w:uiPriority="9" w:qFormat="1"/>
     <w:lsdException w:name="heading 2" w:semiHidden="1" w:uiPriority="9" w:unhideWhenUsed="1" w:qFormat="1"/>
@@ -14249,7 +14702,6 @@
     <w:lsdException w:name="HTML Sample" w:semiHidden="1" w:unhideWhenUsed="1"/>
     <w:lsdException w:name="HTML Typewriter" w:semiHidden="1" w:unhideWhenUsed="1"/>
     <w:lsdException w:name="HTML Variable" w:semiHidden="1" w:unhideWhenUsed="1"/>
-    <w:lsdException w:name="Normal Table" w:semiHidden="1" w:unhideWhenUsed="1"/>
     <w:lsdException w:name="annotation subject" w:semiHidden="1" w:unhideWhenUsed="1"/>
     <w:lsdException w:name="No List" w:semiHidden="1" w:unhideWhenUsed="1"/>
     <w:lsdException w:name="Outline List 1" w:semiHidden="1" w:unhideWhenUsed="1"/>
@@ -14292,11 +14744,8 @@
     <w:lsdException w:name="Table Contemporary" w:semiHidden="1" w:unhideWhenUsed="1"/>
     <w:lsdException w:name="Table Elegant" w:semiHidden="1" w:unhideWhenUsed="1"/>
     <w:lsdException w:name="Table Professional" w:semiHidden="1" w:unhideWhenUsed="1"/>
-    <w:lsdException w:name="Table Subtle 1" w:semiHidden="1" w:unhideWhenUsed="1"/>
     <w:lsdException w:name="Table Subtle 2" w:semiHidden="1" w:unhideWhenUsed="1"/>
     <w:lsdException w:name="Table Web 1" w:semiHidden="1" w:unhideWhenUsed="1"/>
-    <w:lsdException w:name="Table Web 2" w:semiHidden="1" w:unhideWhenUsed="1"/>
-    <w:lsdException w:name="Table Web 3" w:semiHidden="1" w:unhideWhenUsed="1"/>
     <w:lsdException w:name="Balloon Text" w:semiHidden="1" w:unhideWhenUsed="1"/>
     <w:lsdException w:name="Table Grid" w:uiPriority="59"/>
     <w:lsdException w:name="Table Theme" w:semiHidden="1" w:unhideWhenUsed="1"/>
@@ -14515,6 +14964,11 @@
     <w:lsdException w:name="List Table 5 Dark Accent 6" w:uiPriority="50"/>
     <w:lsdException w:name="List Table 6 Colorful Accent 6" w:uiPriority="51"/>
     <w:lsdException w:name="List Table 7 Colorful Accent 6" w:uiPriority="52"/>
+    <w:lsdException w:name="Mention" w:semiHidden="1" w:unhideWhenUsed="1"/>
+    <w:lsdException w:name="Smart Hyperlink" w:semiHidden="1" w:unhideWhenUsed="1"/>
+    <w:lsdException w:name="Hashtag" w:semiHidden="1" w:unhideWhenUsed="1"/>
+    <w:lsdException w:name="Unresolved Mention" w:semiHidden="1" w:unhideWhenUsed="1"/>
+    <w:lsdException w:name="Smart Link" w:semiHidden="1" w:unhideWhenUsed="1"/>
   </w:latentStyles>
   <w:style w:type="paragraph" w:default="1" w:styleId="Normal">
     <w:name w:val="Normal"/>
@@ -14578,7 +15032,6 @@
     <w:basedOn w:val="Normal"/>
     <w:link w:val="HeaderChar"/>
     <w:uiPriority w:val="99"/>
-    <w:semiHidden/>
     <w:unhideWhenUsed/>
     <w:rsid w:val="001C43F2"/>
     <w:pPr>
@@ -14592,7 +15045,6 @@
     <w:name w:val="Header Char"/>
     <w:link w:val="Header"/>
     <w:uiPriority w:val="99"/>
-    <w:semiHidden/>
     <w:rsid w:val="001C43F2"/>
     <w:rPr>
       <w:rFonts w:ascii="Arial" w:hAnsi="Arial"/>
@@ -14606,7 +15058,6 @@
     <w:basedOn w:val="Normal"/>
     <w:link w:val="FooterChar"/>
     <w:uiPriority w:val="99"/>
-    <w:semiHidden/>
     <w:unhideWhenUsed/>
     <w:rsid w:val="001C43F2"/>
     <w:pPr>
@@ -14620,13 +15071,35 @@
     <w:name w:val="Footer Char"/>
     <w:link w:val="Footer"/>
     <w:uiPriority w:val="99"/>
-    <w:semiHidden/>
     <w:rsid w:val="001C43F2"/>
     <w:rPr>
       <w:rFonts w:ascii="Arial" w:hAnsi="Arial"/>
       <w:sz w:val="24"/>
       <w:szCs w:val="22"/>
       <w:lang w:bidi="ar-SA"/>
+    </w:rPr>
+  </w:style>
+  <w:style w:type="character" w:styleId="Hyperlink">
+    <w:name w:val="Hyperlink"/>
+    <w:basedOn w:val="DefaultParagraphFont"/>
+    <w:uiPriority w:val="99"/>
+    <w:unhideWhenUsed/>
+    <w:rsid w:val="003F6685"/>
+    <w:rPr>
+      <w:color w:val="0563C1" w:themeColor="hyperlink"/>
+      <w:u w:val="single"/>
+    </w:rPr>
+  </w:style>
+  <w:style w:type="character" w:styleId="UnresolvedMention">
+    <w:name w:val="Unresolved Mention"/>
+    <w:basedOn w:val="DefaultParagraphFont"/>
+    <w:uiPriority w:val="99"/>
+    <w:semiHidden/>
+    <w:unhideWhenUsed/>
+    <w:rsid w:val="003F6685"/>
+    <w:rPr>
+      <w:color w:val="605E5C"/>
+      <w:shd w:val="clear" w:color="auto" w:fill="E1DFDD"/>
     </w:rPr>
   </w:style>
 </w:styles>

</xml_diff>

<commit_message>
nmv 05 06 2023
</commit_message>
<xml_diff>
--- a/TS-Padam/TS-3.1/TS 3.1 Tamil Pada Paatam Corrections.docx
+++ b/TS-Padam/TS-3.1/TS 3.1 Tamil Pada Paatam Corrections.docx
@@ -1,7 +1,745 @@
 
 <file path=word/document.xml><?xml version="1.0" encoding="utf-8"?>
-<w:document xmlns:wpc="http://schemas.microsoft.com/office/word/2010/wordprocessingCanvas" xmlns:cx="http://schemas.microsoft.com/office/drawing/2014/chartex" xmlns:cx1="http://schemas.microsoft.com/office/drawing/2015/9/8/chartex" xmlns:cx2="http://schemas.microsoft.com/office/drawing/2015/10/21/chartex" xmlns:cx3="http://schemas.microsoft.com/office/drawing/2016/5/9/chartex" xmlns:cx4="http://schemas.microsoft.com/office/drawing/2016/5/10/chartex" xmlns:cx5="http://schemas.microsoft.com/office/drawing/2016/5/11/chartex" xmlns:cx6="http://schemas.microsoft.com/office/drawing/2016/5/12/chartex" xmlns:cx7="http://schemas.microsoft.com/office/drawing/2016/5/13/chartex" xmlns:cx8="http://schemas.microsoft.com/office/drawing/2016/5/14/chartex" xmlns:mc="http://schemas.openxmlformats.org/markup-compatibility/2006" xmlns:aink="http://schemas.microsoft.com/office/drawing/2016/ink" xmlns:am3d="http://schemas.microsoft.com/office/drawing/2017/model3d" xmlns:o="urn:schemas-microsoft-com:office:office" xmlns:oel="http://schemas.microsoft.com/office/2019/extlst" xmlns:r="http://schemas.openxmlformats.org/officeDocument/2006/relationships" xmlns:m="http://schemas.openxmlformats.org/officeDocument/2006/math" xmlns:v="urn:schemas-microsoft-com:vml" xmlns:wp14="http://schemas.microsoft.com/office/word/2010/wordprocessingDrawing" xmlns:wp="http://schemas.openxmlformats.org/drawingml/2006/wordprocessingDrawing" xmlns:w10="urn:schemas-microsoft-com:office:word" xmlns:w="http://schemas.openxmlformats.org/wordprocessingml/2006/main" xmlns:w14="http://schemas.microsoft.com/office/word/2010/wordml" xmlns:w15="http://schemas.microsoft.com/office/word/2012/wordml" xmlns:w16cex="http://schemas.microsoft.com/office/word/2018/wordml/cex" xmlns:w16cid="http://schemas.microsoft.com/office/word/2016/wordml/cid" xmlns:w16="http://schemas.microsoft.com/office/word/2018/wordml" xmlns:w16sdtdh="http://schemas.microsoft.com/office/word/2020/wordml/sdtdatahash" xmlns:w16se="http://schemas.microsoft.com/office/word/2015/wordml/symex" xmlns:wpg="http://schemas.microsoft.com/office/word/2010/wordprocessingGroup" xmlns:wpi="http://schemas.microsoft.com/office/word/2010/wordprocessingInk" xmlns:wne="http://schemas.microsoft.com/office/word/2006/wordml" xmlns:wps="http://schemas.microsoft.com/office/word/2010/wordprocessingShape" mc:Ignorable="w14 w15 w16se w16cid w16 w16cex w16sdtdh wp14">
+<w:document xmlns:wpc="http://schemas.microsoft.com/office/word/2010/wordprocessingCanvas" xmlns:cx="http://schemas.microsoft.com/office/drawing/2014/chartex" xmlns:cx1="http://schemas.microsoft.com/office/drawing/2015/9/8/chartex" xmlns:cx2="http://schemas.microsoft.com/office/drawing/2015/10/21/chartex" xmlns:cx3="http://schemas.microsoft.com/office/drawing/2016/5/9/chartex" xmlns:cx4="http://schemas.microsoft.com/office/drawing/2016/5/10/chartex" xmlns:cx5="http://schemas.microsoft.com/office/drawing/2016/5/11/chartex" xmlns:cx6="http://schemas.microsoft.com/office/drawing/2016/5/12/chartex" xmlns:cx7="http://schemas.microsoft.com/office/drawing/2016/5/13/chartex" xmlns:cx8="http://schemas.microsoft.com/office/drawing/2016/5/14/chartex" xmlns:mc="http://schemas.openxmlformats.org/markup-compatibility/2006" xmlns:aink="http://schemas.microsoft.com/office/drawing/2016/ink" xmlns:am3d="http://schemas.microsoft.com/office/drawing/2017/model3d" xmlns:o="urn:schemas-microsoft-com:office:office" xmlns:oel="http://schemas.microsoft.com/office/2019/extlst" xmlns:r="http://schemas.openxmlformats.org/officeDocument/2006/relationships" xmlns:m="http://schemas.openxmlformats.org/officeDocument/2006/math" xmlns:v="urn:schemas-microsoft-com:vml" xmlns:wp14="http://schemas.microsoft.com/office/word/2010/wordprocessingDrawing" xmlns:wp="http://schemas.openxmlformats.org/drawingml/2006/wordprocessingDrawing" xmlns:w10="urn:schemas-microsoft-com:office:word" xmlns:w="http://schemas.openxmlformats.org/wordprocessingml/2006/main" xmlns:w14="http://schemas.microsoft.com/office/word/2010/wordml" xmlns:w15="http://schemas.microsoft.com/office/word/2012/wordml" xmlns:w16cex="http://schemas.microsoft.com/office/word/2018/wordml/cex" xmlns:w16cid="http://schemas.microsoft.com/office/word/2016/wordml/cid" xmlns:w16="http://schemas.microsoft.com/office/word/2018/wordml" xmlns:w16du="http://schemas.microsoft.com/office/word/2023/wordml/word16du" xmlns:w16sdtdh="http://schemas.microsoft.com/office/word/2020/wordml/sdtdatahash" xmlns:w16se="http://schemas.microsoft.com/office/word/2015/wordml/symex" xmlns:wpg="http://schemas.microsoft.com/office/word/2010/wordprocessingGroup" xmlns:wpi="http://schemas.microsoft.com/office/word/2010/wordprocessingInk" xmlns:wne="http://schemas.microsoft.com/office/word/2006/wordml" xmlns:wps="http://schemas.microsoft.com/office/word/2010/wordprocessingShape" mc:Ignorable="w14 w15 w16se w16cid w16 w16cex w16sdtdh wp14">
   <w:body>
+    <w:p>
+      <w:pPr>
+        <w:jc w:val="center"/>
+        <w:rPr>
+          <w:b/>
+          <w:bCs/>
+          <w:sz w:val="32"/>
+          <w:szCs w:val="32"/>
+          <w:u w:val="single"/>
+        </w:rPr>
+      </w:pPr>
+      <w:bookmarkStart w:id="0" w:name="_Hlk136880096"/>
+      <w:r>
+        <w:rPr>
+          <w:b/>
+          <w:bCs/>
+          <w:sz w:val="32"/>
+          <w:szCs w:val="32"/>
+          <w:u w:val="single"/>
+        </w:rPr>
+        <w:t xml:space="preserve">TS Pada Paatam – TS 3.1 Tamil corrections – Observed </w:t>
+      </w:r>
+      <w:proofErr w:type="gramStart"/>
+      <w:r>
+        <w:rPr>
+          <w:b/>
+          <w:bCs/>
+          <w:sz w:val="32"/>
+          <w:szCs w:val="32"/>
+          <w:u w:val="single"/>
+        </w:rPr>
+        <w:t xml:space="preserve">till  </w:t>
+      </w:r>
+      <w:r>
+        <w:rPr>
+          <w:b/>
+          <w:bCs/>
+          <w:sz w:val="32"/>
+          <w:szCs w:val="32"/>
+          <w:highlight w:val="red"/>
+          <w:u w:val="single"/>
+        </w:rPr>
+        <w:t>????</w:t>
+      </w:r>
+      <w:proofErr w:type="gramEnd"/>
+    </w:p>
+    <w:p>
+      <w:pPr>
+        <w:jc w:val="center"/>
+        <w:rPr>
+          <w:b/>
+          <w:bCs/>
+        </w:rPr>
+      </w:pPr>
+      <w:r>
+        <w:rPr>
+          <w:b/>
+          <w:bCs/>
+        </w:rPr>
+        <w:t>(</w:t>
+      </w:r>
+      <w:proofErr w:type="gramStart"/>
+      <w:r>
+        <w:rPr>
+          <w:b/>
+          <w:bCs/>
+        </w:rPr>
+        <w:t>ignore</w:t>
+      </w:r>
+      <w:proofErr w:type="gramEnd"/>
+      <w:r>
+        <w:rPr>
+          <w:b/>
+          <w:bCs/>
+        </w:rPr>
+        <w:t xml:space="preserve"> those which are already incorporated in your book’s version and date)</w:t>
+      </w:r>
+    </w:p>
+    <w:tbl>
+      <w:tblPr>
+        <w:tblW w:w="14084" w:type="dxa"/>
+        <w:tblInd w:w="-792" w:type="dxa"/>
+        <w:tblBorders>
+          <w:top w:val="single" w:sz="4" w:space="0" w:color="000000"/>
+          <w:left w:val="single" w:sz="4" w:space="0" w:color="000000"/>
+          <w:bottom w:val="single" w:sz="4" w:space="0" w:color="000000"/>
+          <w:right w:val="single" w:sz="4" w:space="0" w:color="000000"/>
+          <w:insideH w:val="single" w:sz="4" w:space="0" w:color="000000"/>
+          <w:insideV w:val="single" w:sz="4" w:space="0" w:color="000000"/>
+        </w:tblBorders>
+        <w:tblLook w:val="04A0" w:firstRow="1" w:lastRow="0" w:firstColumn="1" w:lastColumn="0" w:noHBand="0" w:noVBand="1"/>
+      </w:tblPr>
+      <w:tblGrid>
+        <w:gridCol w:w="3027"/>
+        <w:gridCol w:w="5528"/>
+        <w:gridCol w:w="5529"/>
+      </w:tblGrid>
+      <w:tr>
+        <w:tc>
+          <w:tcPr>
+            <w:tcW w:w="3027" w:type="dxa"/>
+            <w:tcBorders>
+              <w:top w:val="single" w:sz="4" w:space="0" w:color="000000"/>
+              <w:left w:val="single" w:sz="4" w:space="0" w:color="000000"/>
+              <w:bottom w:val="single" w:sz="4" w:space="0" w:color="000000"/>
+              <w:right w:val="single" w:sz="4" w:space="0" w:color="000000"/>
+            </w:tcBorders>
+            <w:hideMark/>
+          </w:tcPr>
+          <w:p>
+            <w:pPr>
+              <w:spacing w:before="0" w:line="240" w:lineRule="auto"/>
+              <w:jc w:val="center"/>
+              <w:rPr>
+                <w:sz w:val="32"/>
+                <w:szCs w:val="32"/>
+              </w:rPr>
+            </w:pPr>
+            <w:r>
+              <w:rPr>
+                <w:sz w:val="32"/>
+                <w:szCs w:val="32"/>
+              </w:rPr>
+              <w:t>Section, Paragraph</w:t>
+            </w:r>
+          </w:p>
+          <w:p>
+            <w:pPr>
+              <w:spacing w:before="0" w:line="240" w:lineRule="auto"/>
+              <w:jc w:val="center"/>
+              <w:rPr>
+                <w:sz w:val="32"/>
+                <w:szCs w:val="32"/>
+              </w:rPr>
+            </w:pPr>
+            <w:r>
+              <w:rPr>
+                <w:sz w:val="32"/>
+                <w:szCs w:val="32"/>
+              </w:rPr>
+              <w:t>Reference</w:t>
+            </w:r>
+          </w:p>
+        </w:tc>
+        <w:tc>
+          <w:tcPr>
+            <w:tcW w:w="5528" w:type="dxa"/>
+            <w:tcBorders>
+              <w:top w:val="single" w:sz="4" w:space="0" w:color="000000"/>
+              <w:left w:val="single" w:sz="4" w:space="0" w:color="000000"/>
+              <w:bottom w:val="single" w:sz="4" w:space="0" w:color="000000"/>
+              <w:right w:val="single" w:sz="4" w:space="0" w:color="000000"/>
+            </w:tcBorders>
+            <w:hideMark/>
+          </w:tcPr>
+          <w:p>
+            <w:pPr>
+              <w:spacing w:before="0" w:line="240" w:lineRule="auto"/>
+              <w:jc w:val="center"/>
+              <w:rPr>
+                <w:sz w:val="32"/>
+                <w:szCs w:val="32"/>
+              </w:rPr>
+            </w:pPr>
+            <w:r>
+              <w:rPr>
+                <w:sz w:val="32"/>
+                <w:szCs w:val="32"/>
+              </w:rPr>
+              <w:t>As Printed</w:t>
+            </w:r>
+          </w:p>
+        </w:tc>
+        <w:tc>
+          <w:tcPr>
+            <w:tcW w:w="5529" w:type="dxa"/>
+            <w:tcBorders>
+              <w:top w:val="single" w:sz="4" w:space="0" w:color="000000"/>
+              <w:left w:val="single" w:sz="4" w:space="0" w:color="000000"/>
+              <w:bottom w:val="single" w:sz="4" w:space="0" w:color="000000"/>
+              <w:right w:val="single" w:sz="4" w:space="0" w:color="000000"/>
+            </w:tcBorders>
+            <w:hideMark/>
+          </w:tcPr>
+          <w:p>
+            <w:pPr>
+              <w:spacing w:before="0" w:line="240" w:lineRule="auto"/>
+              <w:ind w:right="-18"/>
+              <w:jc w:val="center"/>
+              <w:rPr>
+                <w:sz w:val="32"/>
+                <w:szCs w:val="32"/>
+              </w:rPr>
+            </w:pPr>
+            <w:r>
+              <w:rPr>
+                <w:sz w:val="32"/>
+                <w:szCs w:val="32"/>
+              </w:rPr>
+              <w:t>To be read as or corrected as</w:t>
+            </w:r>
+          </w:p>
+        </w:tc>
+      </w:tr>
+      <w:tr>
+        <w:trPr>
+          <w:trHeight w:val="1233"/>
+        </w:trPr>
+        <w:tc>
+          <w:tcPr>
+            <w:tcW w:w="3027" w:type="dxa"/>
+            <w:tcBorders>
+              <w:top w:val="single" w:sz="4" w:space="0" w:color="000000"/>
+              <w:left w:val="single" w:sz="4" w:space="0" w:color="000000"/>
+              <w:bottom w:val="single" w:sz="4" w:space="0" w:color="auto"/>
+              <w:right w:val="single" w:sz="4" w:space="0" w:color="000000"/>
+            </w:tcBorders>
+            <w:hideMark/>
+          </w:tcPr>
+          <w:p>
+            <w:pPr>
+              <w:widowControl w:val="0"/>
+              <w:autoSpaceDE w:val="0"/>
+              <w:autoSpaceDN w:val="0"/>
+              <w:adjustRightInd w:val="0"/>
+              <w:spacing w:before="0" w:line="264" w:lineRule="auto"/>
+              <w:ind w:right="-320"/>
+              <w:jc w:val="both"/>
+              <w:rPr>
+                <w:rFonts w:eastAsia="Times New Roman" w:cs="Arial"/>
+                <w:b/>
+                <w:sz w:val="28"/>
+                <w:szCs w:val="28"/>
+                <w:lang w:eastAsia="en-IN" w:bidi="ml-IN"/>
+              </w:rPr>
+            </w:pPr>
+            <w:r>
+              <w:rPr>
+                <w:rFonts w:eastAsia="Times New Roman" w:cs="Arial"/>
+                <w:b/>
+                <w:sz w:val="28"/>
+                <w:szCs w:val="28"/>
+                <w:lang w:eastAsia="en-IN" w:bidi="ml-IN"/>
+              </w:rPr>
+              <w:t>TS 3.1.</w:t>
+            </w:r>
+            <w:r>
+              <w:rPr>
+                <w:rFonts w:eastAsia="Times New Roman" w:cs="Arial"/>
+                <w:b/>
+                <w:sz w:val="28"/>
+                <w:szCs w:val="28"/>
+                <w:lang w:eastAsia="en-IN" w:bidi="ml-IN"/>
+              </w:rPr>
+              <w:t>9.2</w:t>
+            </w:r>
+            <w:r>
+              <w:rPr>
+                <w:rFonts w:eastAsia="Times New Roman" w:cs="Arial"/>
+                <w:b/>
+                <w:sz w:val="28"/>
+                <w:szCs w:val="28"/>
+                <w:lang w:eastAsia="en-IN" w:bidi="ml-IN"/>
+              </w:rPr>
+              <w:t xml:space="preserve"> - Vaakyam</w:t>
+            </w:r>
+          </w:p>
+          <w:p>
+            <w:pPr>
+              <w:widowControl w:val="0"/>
+              <w:autoSpaceDE w:val="0"/>
+              <w:autoSpaceDN w:val="0"/>
+              <w:adjustRightInd w:val="0"/>
+              <w:spacing w:before="0" w:line="264" w:lineRule="auto"/>
+              <w:ind w:right="-320"/>
+              <w:jc w:val="both"/>
+              <w:rPr>
+                <w:rFonts w:eastAsia="Times New Roman" w:cs="Arial"/>
+                <w:b/>
+                <w:sz w:val="28"/>
+                <w:szCs w:val="28"/>
+                <w:lang w:eastAsia="en-IN" w:bidi="ml-IN"/>
+              </w:rPr>
+            </w:pPr>
+            <w:r>
+              <w:rPr>
+                <w:rFonts w:eastAsia="Times New Roman" w:cs="Arial"/>
+                <w:b/>
+                <w:sz w:val="28"/>
+                <w:szCs w:val="28"/>
+                <w:lang w:eastAsia="en-IN" w:bidi="ml-IN"/>
+              </w:rPr>
+              <w:t xml:space="preserve">Line No. </w:t>
+            </w:r>
+            <w:r>
+              <w:rPr>
+                <w:rFonts w:eastAsia="Times New Roman" w:cs="Arial"/>
+                <w:b/>
+                <w:sz w:val="28"/>
+                <w:szCs w:val="28"/>
+                <w:lang w:eastAsia="en-IN" w:bidi="ml-IN"/>
+              </w:rPr>
+              <w:t>–</w:t>
+            </w:r>
+            <w:r>
+              <w:rPr>
+                <w:rFonts w:eastAsia="Times New Roman" w:cs="Arial"/>
+                <w:b/>
+                <w:sz w:val="28"/>
+                <w:szCs w:val="28"/>
+                <w:lang w:eastAsia="en-IN" w:bidi="ml-IN"/>
+              </w:rPr>
+              <w:t xml:space="preserve"> </w:t>
+            </w:r>
+            <w:r>
+              <w:rPr>
+                <w:rFonts w:eastAsia="Times New Roman" w:cs="Arial"/>
+                <w:b/>
+                <w:sz w:val="28"/>
+                <w:szCs w:val="28"/>
+                <w:lang w:eastAsia="en-IN" w:bidi="ml-IN"/>
+              </w:rPr>
+              <w:t>Last line</w:t>
+            </w:r>
+          </w:p>
+          <w:p>
+            <w:pPr>
+              <w:widowControl w:val="0"/>
+              <w:autoSpaceDE w:val="0"/>
+              <w:autoSpaceDN w:val="0"/>
+              <w:adjustRightInd w:val="0"/>
+              <w:spacing w:before="0" w:line="264" w:lineRule="auto"/>
+              <w:ind w:right="-320"/>
+              <w:jc w:val="both"/>
+              <w:rPr>
+                <w:rFonts w:eastAsia="Times New Roman" w:cs="Arial"/>
+                <w:sz w:val="28"/>
+                <w:szCs w:val="28"/>
+                <w:lang w:eastAsia="en-IN" w:bidi="ml-IN"/>
+              </w:rPr>
+            </w:pPr>
+            <w:r>
+              <w:rPr>
+                <w:rFonts w:eastAsia="Times New Roman" w:cs="Arial"/>
+                <w:b/>
+                <w:sz w:val="28"/>
+                <w:szCs w:val="28"/>
+                <w:lang w:eastAsia="en-IN" w:bidi="ml-IN"/>
+              </w:rPr>
+              <w:t xml:space="preserve">Panchaati No. - </w:t>
+            </w:r>
+            <w:r>
+              <w:rPr>
+                <w:rFonts w:eastAsia="Times New Roman" w:cs="Arial"/>
+                <w:b/>
+                <w:sz w:val="28"/>
+                <w:szCs w:val="28"/>
+                <w:lang w:eastAsia="en-IN" w:bidi="ml-IN"/>
+              </w:rPr>
+              <w:t>27</w:t>
+            </w:r>
+          </w:p>
+        </w:tc>
+        <w:tc>
+          <w:tcPr>
+            <w:tcW w:w="5528" w:type="dxa"/>
+            <w:tcBorders>
+              <w:top w:val="single" w:sz="4" w:space="0" w:color="000000"/>
+              <w:left w:val="single" w:sz="4" w:space="0" w:color="000000"/>
+              <w:bottom w:val="single" w:sz="4" w:space="0" w:color="auto"/>
+              <w:right w:val="single" w:sz="4" w:space="0" w:color="000000"/>
+            </w:tcBorders>
+            <w:hideMark/>
+          </w:tcPr>
+          <w:p>
+            <w:pPr>
+              <w:spacing w:line="252" w:lineRule="auto"/>
+              <w:rPr>
+                <w:rFonts w:ascii="BRH Devanagari Extra" w:hAnsi="BRH Devanagari Extra" w:cs="BRH Devanagari Extra"/>
+                <w:sz w:val="40"/>
+                <w:szCs w:val="40"/>
+              </w:rPr>
+            </w:pPr>
+            <w:r>
+              <w:rPr>
+                <w:rFonts w:ascii="Latha" w:hAnsi="Latha" w:cs="Latha"/>
+                <w:sz w:val="28"/>
+                <w:szCs w:val="28"/>
+                <w:cs/>
+                <w:lang w:bidi="ta-IN"/>
+              </w:rPr>
+              <w:t>ஆ</w:t>
+            </w:r>
+            <w:r>
+              <w:rPr>
+                <w:rFonts w:ascii="BRH Tamil Tab Extra" w:hAnsi="BRH Tamil Tab Extra" w:cs="Latha"/>
+                <w:b/>
+                <w:sz w:val="36"/>
+                <w:szCs w:val="28"/>
+              </w:rPr>
+              <w:t>…</w:t>
+            </w:r>
+            <w:r>
+              <w:rPr>
+                <w:rFonts w:ascii="Latha" w:hAnsi="Latha" w:cs="Latha"/>
+                <w:sz w:val="28"/>
+                <w:szCs w:val="28"/>
+                <w:cs/>
+                <w:lang w:bidi="ta-IN"/>
+              </w:rPr>
+              <w:t>யத</w:t>
+            </w:r>
+            <w:r>
+              <w:rPr>
+                <w:rFonts w:ascii="Latha" w:hAnsi="Latha" w:cs="Latha"/>
+                <w:sz w:val="28"/>
+                <w:szCs w:val="28"/>
+                <w:highlight w:val="yellow"/>
+                <w:cs/>
+                <w:lang w:bidi="ta-IN"/>
+              </w:rPr>
+              <w:t>ன</w:t>
+            </w:r>
+            <w:r>
+              <w:rPr>
+                <w:rFonts w:ascii="BRH Tamil Tab Extra" w:hAnsi="BRH Tamil Tab Extra" w:cs="Latha"/>
+                <w:b/>
+                <w:sz w:val="36"/>
+                <w:szCs w:val="28"/>
+              </w:rPr>
+              <w:t>†</w:t>
+            </w:r>
+            <w:r>
+              <w:rPr>
+                <w:rFonts w:ascii="Latha" w:hAnsi="Latha" w:cs="Latha"/>
+                <w:sz w:val="28"/>
+                <w:szCs w:val="28"/>
+                <w:cs/>
+                <w:lang w:bidi="ta-IN"/>
+              </w:rPr>
+              <w:t>வதீ</w:t>
+            </w:r>
+            <w:r>
+              <w:rPr>
+                <w:rFonts w:ascii="BRH Tamil Tab Extra" w:hAnsi="BRH Tamil Tab Extra" w:cs="Latha"/>
+                <w:b/>
+                <w:sz w:val="36"/>
+                <w:szCs w:val="28"/>
+              </w:rPr>
+              <w:t>…</w:t>
+            </w:r>
+            <w:r>
+              <w:rPr>
+                <w:rFonts w:ascii="Latha" w:hAnsi="Latha" w:cs="Latha"/>
+                <w:sz w:val="28"/>
+                <w:szCs w:val="28"/>
+                <w:cs/>
+                <w:lang w:bidi="ta-IN"/>
+              </w:rPr>
+              <w:t>ர்</w:t>
+            </w:r>
+            <w:r>
+              <w:rPr>
+                <w:rFonts w:ascii="Latha" w:hAnsi="Latha" w:cs="Latha" w:hint="cs"/>
+                <w:sz w:val="28"/>
+                <w:szCs w:val="28"/>
+                <w:cs/>
+                <w:lang w:bidi="ta-IN"/>
+              </w:rPr>
+              <w:t xml:space="preserve"> </w:t>
+            </w:r>
+            <w:r>
+              <w:rPr>
+                <w:rFonts w:ascii="Latha" w:hAnsi="Latha" w:cs="Latha"/>
+                <w:sz w:val="28"/>
+                <w:szCs w:val="28"/>
+                <w:cs/>
+                <w:lang w:bidi="ta-IN"/>
+              </w:rPr>
+              <w:t>யா</w:t>
+            </w:r>
+            <w:r>
+              <w:rPr>
+                <w:rFonts w:ascii="Latha" w:hAnsi="Latha" w:cs="Latha"/>
+                <w:b/>
+                <w:bCs/>
+                <w:sz w:val="36"/>
+                <w:szCs w:val="36"/>
+                <w:cs/>
+                <w:lang w:bidi="ta-IN"/>
+              </w:rPr>
+              <w:t>:</w:t>
+            </w:r>
+            <w:r>
+              <w:rPr>
+                <w:rFonts w:ascii="Latha" w:hAnsi="Latha" w:cs="Latha"/>
+                <w:sz w:val="28"/>
+                <w:szCs w:val="28"/>
+                <w:cs/>
+                <w:lang w:bidi="ta-IN"/>
+              </w:rPr>
+              <w:t xml:space="preserve"> </w:t>
+            </w:r>
+            <w:r>
+              <w:rPr>
+                <w:rFonts w:ascii="Latha" w:hAnsi="Latha" w:cs="Latha"/>
+                <w:sz w:val="28"/>
+                <w:szCs w:val="28"/>
+              </w:rPr>
+              <w:t xml:space="preserve">- [ ]  </w:t>
+            </w:r>
+            <w:r>
+              <w:rPr>
+                <w:rFonts w:ascii="Latha" w:hAnsi="Latha" w:cs="Latha"/>
+                <w:b/>
+                <w:bCs/>
+                <w:sz w:val="32"/>
+                <w:szCs w:val="32"/>
+                <w:cs/>
+                <w:lang w:bidi="ta-IN"/>
+              </w:rPr>
+              <w:t>27</w:t>
+            </w:r>
+          </w:p>
+        </w:tc>
+        <w:tc>
+          <w:tcPr>
+            <w:tcW w:w="5529" w:type="dxa"/>
+            <w:tcBorders>
+              <w:top w:val="single" w:sz="4" w:space="0" w:color="000000"/>
+              <w:left w:val="single" w:sz="4" w:space="0" w:color="000000"/>
+              <w:bottom w:val="single" w:sz="4" w:space="0" w:color="auto"/>
+              <w:right w:val="single" w:sz="4" w:space="0" w:color="000000"/>
+            </w:tcBorders>
+            <w:hideMark/>
+          </w:tcPr>
+          <w:p>
+            <w:pPr>
+              <w:spacing w:line="252" w:lineRule="auto"/>
+              <w:rPr>
+                <w:rFonts w:ascii="BRH Devanagari Extra" w:hAnsi="BRH Devanagari Extra" w:cs="BRH Devanagari Extra"/>
+                <w:sz w:val="40"/>
+                <w:szCs w:val="40"/>
+              </w:rPr>
+            </w:pPr>
+            <w:r>
+              <w:rPr>
+                <w:rFonts w:ascii="Latha" w:hAnsi="Latha" w:cs="Latha"/>
+                <w:sz w:val="28"/>
+                <w:szCs w:val="28"/>
+                <w:cs/>
+                <w:lang w:bidi="ta-IN"/>
+              </w:rPr>
+              <w:t>ஆ</w:t>
+            </w:r>
+            <w:r>
+              <w:rPr>
+                <w:rFonts w:ascii="BRH Tamil Tab Extra" w:hAnsi="BRH Tamil Tab Extra" w:cs="Latha"/>
+                <w:b/>
+                <w:sz w:val="36"/>
+                <w:szCs w:val="28"/>
+              </w:rPr>
+              <w:t>…</w:t>
+            </w:r>
+            <w:r>
+              <w:rPr>
+                <w:rFonts w:ascii="Latha" w:hAnsi="Latha" w:cs="Latha"/>
+                <w:sz w:val="28"/>
+                <w:szCs w:val="28"/>
+                <w:cs/>
+                <w:lang w:bidi="ta-IN"/>
+              </w:rPr>
+              <w:t>ய</w:t>
+            </w:r>
+            <w:r>
+              <w:rPr>
+                <w:rFonts w:ascii="Latha" w:hAnsi="Latha" w:cs="Latha"/>
+                <w:sz w:val="28"/>
+                <w:szCs w:val="28"/>
+                <w:highlight w:val="green"/>
+                <w:cs/>
+                <w:lang w:bidi="ta-IN"/>
+              </w:rPr>
+              <w:t>த</w:t>
+            </w:r>
+            <w:r>
+              <w:rPr>
+                <w:rFonts w:ascii="BRH Tamil Tab Extra" w:hAnsi="BRH Tamil Tab Extra" w:cs="Latha"/>
+                <w:b/>
+                <w:sz w:val="36"/>
+                <w:szCs w:val="28"/>
+              </w:rPr>
+              <w:t>†</w:t>
+            </w:r>
+            <w:r>
+              <w:rPr>
+                <w:rFonts w:ascii="Latha" w:hAnsi="Latha" w:cs="Latha"/>
+                <w:sz w:val="28"/>
+                <w:szCs w:val="28"/>
+                <w:cs/>
+                <w:lang w:bidi="ta-IN"/>
+              </w:rPr>
+              <w:t>னவதீ</w:t>
+            </w:r>
+            <w:r>
+              <w:rPr>
+                <w:rFonts w:ascii="BRH Tamil Tab Extra" w:hAnsi="BRH Tamil Tab Extra" w:cs="Latha"/>
+                <w:b/>
+                <w:sz w:val="36"/>
+                <w:szCs w:val="28"/>
+              </w:rPr>
+              <w:t>…</w:t>
+            </w:r>
+            <w:r>
+              <w:rPr>
+                <w:rFonts w:ascii="Latha" w:hAnsi="Latha" w:cs="Latha"/>
+                <w:sz w:val="28"/>
+                <w:szCs w:val="28"/>
+                <w:cs/>
+                <w:lang w:bidi="ta-IN"/>
+              </w:rPr>
+              <w:t>ர்</w:t>
+            </w:r>
+            <w:r>
+              <w:rPr>
+                <w:rFonts w:ascii="Latha" w:hAnsi="Latha" w:cs="Latha" w:hint="cs"/>
+                <w:sz w:val="28"/>
+                <w:szCs w:val="28"/>
+                <w:cs/>
+                <w:lang w:bidi="ta-IN"/>
+              </w:rPr>
+              <w:t xml:space="preserve"> </w:t>
+            </w:r>
+            <w:r>
+              <w:rPr>
+                <w:rFonts w:ascii="Latha" w:hAnsi="Latha" w:cs="Latha"/>
+                <w:sz w:val="28"/>
+                <w:szCs w:val="28"/>
+                <w:cs/>
+                <w:lang w:bidi="ta-IN"/>
+              </w:rPr>
+              <w:t>யா</w:t>
+            </w:r>
+            <w:r>
+              <w:rPr>
+                <w:rFonts w:ascii="Latha" w:hAnsi="Latha" w:cs="Latha"/>
+                <w:b/>
+                <w:bCs/>
+                <w:sz w:val="36"/>
+                <w:szCs w:val="36"/>
+                <w:cs/>
+                <w:lang w:bidi="ta-IN"/>
+              </w:rPr>
+              <w:t>:</w:t>
+            </w:r>
+            <w:r>
+              <w:rPr>
+                <w:rFonts w:ascii="Latha" w:hAnsi="Latha" w:cs="Latha"/>
+                <w:sz w:val="28"/>
+                <w:szCs w:val="28"/>
+                <w:cs/>
+                <w:lang w:bidi="ta-IN"/>
+              </w:rPr>
+              <w:t xml:space="preserve"> </w:t>
+            </w:r>
+            <w:r>
+              <w:rPr>
+                <w:rFonts w:ascii="Latha" w:hAnsi="Latha" w:cs="Latha"/>
+                <w:sz w:val="28"/>
+                <w:szCs w:val="28"/>
+              </w:rPr>
+              <w:t xml:space="preserve">- [ ]  </w:t>
+            </w:r>
+            <w:r>
+              <w:rPr>
+                <w:rFonts w:ascii="Latha" w:hAnsi="Latha" w:cs="Latha"/>
+                <w:b/>
+                <w:bCs/>
+                <w:sz w:val="32"/>
+                <w:szCs w:val="32"/>
+                <w:cs/>
+                <w:lang w:bidi="ta-IN"/>
+              </w:rPr>
+              <w:t>27</w:t>
+            </w:r>
+          </w:p>
+        </w:tc>
+      </w:tr>
+    </w:tbl>
+    <w:p>
+      <w:pPr>
+        <w:jc w:val="center"/>
+        <w:rPr>
+          <w:b/>
+          <w:bCs/>
+          <w:sz w:val="32"/>
+          <w:szCs w:val="32"/>
+          <w:u w:val="single"/>
+        </w:rPr>
+      </w:pPr>
+    </w:p>
+    <w:bookmarkEnd w:id="0"/>
+    <w:p>
+      <w:pPr>
+        <w:jc w:val="center"/>
+        <w:rPr>
+          <w:b/>
+          <w:bCs/>
+          <w:sz w:val="32"/>
+          <w:szCs w:val="32"/>
+          <w:u w:val="single"/>
+        </w:rPr>
+      </w:pPr>
+    </w:p>
+    <w:p>
+      <w:pPr>
+        <w:jc w:val="center"/>
+        <w:rPr>
+          <w:b/>
+          <w:bCs/>
+          <w:sz w:val="32"/>
+          <w:szCs w:val="32"/>
+          <w:u w:val="single"/>
+        </w:rPr>
+      </w:pPr>
+    </w:p>
+    <w:p>
+      <w:pPr>
+        <w:jc w:val="center"/>
+        <w:rPr>
+          <w:b/>
+          <w:bCs/>
+          <w:sz w:val="32"/>
+          <w:szCs w:val="32"/>
+          <w:u w:val="single"/>
+        </w:rPr>
+      </w:pPr>
+    </w:p>
     <w:p>
       <w:pPr>
         <w:jc w:val="center"/>
@@ -73,27 +811,7 @@
           <w:szCs w:val="32"/>
           <w:u w:val="single"/>
         </w:rPr>
-        <w:t>th Sep</w:t>
-      </w:r>
-      <w:r>
-        <w:rPr>
-          <w:b/>
-          <w:bCs/>
-          <w:sz w:val="32"/>
-          <w:szCs w:val="32"/>
-          <w:u w:val="single"/>
-        </w:rPr>
-        <w:t>tember</w:t>
-      </w:r>
-      <w:r>
-        <w:rPr>
-          <w:b/>
-          <w:bCs/>
-          <w:sz w:val="32"/>
-          <w:szCs w:val="32"/>
-          <w:u w:val="single"/>
-        </w:rPr>
-        <w:t xml:space="preserve"> 2022</w:t>
+        <w:t>th September 2022</w:t>
       </w:r>
     </w:p>
     <w:p>
@@ -1026,6 +1744,7 @@
                 <w:szCs w:val="28"/>
                 <w:lang w:eastAsia="en-IN" w:bidi="ml-IN"/>
               </w:rPr>
+              <w:lastRenderedPageBreak/>
               <w:t>TS 3.1.</w:t>
             </w:r>
             <w:r>
@@ -2522,7 +3241,6 @@
           <w:szCs w:val="32"/>
           <w:u w:val="single"/>
         </w:rPr>
-        <w:lastRenderedPageBreak/>
         <w:t xml:space="preserve">TS Pada Paatam – TS 3.1 Tamil corrections –Observed till 31st </w:t>
       </w:r>
       <w:r>
@@ -3424,6 +4142,7 @@
                 <w:szCs w:val="28"/>
                 <w:lang w:eastAsia="en-IN" w:bidi="ml-IN"/>
               </w:rPr>
+              <w:lastRenderedPageBreak/>
               <w:t>TS 3.1.10.3 (Padam)</w:t>
             </w:r>
           </w:p>
@@ -6611,25 +7330,7 @@
                 <w:sz w:val="36"/>
                 <w:szCs w:val="36"/>
               </w:rPr>
-              <w:t>(it is “</w:t>
-            </w:r>
-            <w:proofErr w:type="spellStart"/>
-            <w:r>
-              <w:rPr>
-                <w:rFonts w:cs="Arial"/>
-                <w:sz w:val="36"/>
-                <w:szCs w:val="36"/>
-              </w:rPr>
-              <w:t>hrasvam</w:t>
-            </w:r>
-            <w:proofErr w:type="spellEnd"/>
-            <w:r>
-              <w:rPr>
-                <w:rFonts w:cs="Arial"/>
-                <w:sz w:val="36"/>
-                <w:szCs w:val="36"/>
-              </w:rPr>
-              <w:t>”)</w:t>
+              <w:t>(it is “hrasvam”)</w:t>
             </w:r>
           </w:p>
         </w:tc>
@@ -14201,7 +14902,7 @@
 </file>
 
 <file path=word/endnotes.xml><?xml version="1.0" encoding="utf-8"?>
-<w:endnotes xmlns:wpc="http://schemas.microsoft.com/office/word/2010/wordprocessingCanvas" xmlns:cx="http://schemas.microsoft.com/office/drawing/2014/chartex" xmlns:cx1="http://schemas.microsoft.com/office/drawing/2015/9/8/chartex" xmlns:cx2="http://schemas.microsoft.com/office/drawing/2015/10/21/chartex" xmlns:cx3="http://schemas.microsoft.com/office/drawing/2016/5/9/chartex" xmlns:cx4="http://schemas.microsoft.com/office/drawing/2016/5/10/chartex" xmlns:cx5="http://schemas.microsoft.com/office/drawing/2016/5/11/chartex" xmlns:cx6="http://schemas.microsoft.com/office/drawing/2016/5/12/chartex" xmlns:cx7="http://schemas.microsoft.com/office/drawing/2016/5/13/chartex" xmlns:cx8="http://schemas.microsoft.com/office/drawing/2016/5/14/chartex" xmlns:mc="http://schemas.openxmlformats.org/markup-compatibility/2006" xmlns:aink="http://schemas.microsoft.com/office/drawing/2016/ink" xmlns:am3d="http://schemas.microsoft.com/office/drawing/2017/model3d" xmlns:o="urn:schemas-microsoft-com:office:office" xmlns:oel="http://schemas.microsoft.com/office/2019/extlst" xmlns:r="http://schemas.openxmlformats.org/officeDocument/2006/relationships" xmlns:m="http://schemas.openxmlformats.org/officeDocument/2006/math" xmlns:v="urn:schemas-microsoft-com:vml" xmlns:wp14="http://schemas.microsoft.com/office/word/2010/wordprocessingDrawing" xmlns:wp="http://schemas.openxmlformats.org/drawingml/2006/wordprocessingDrawing" xmlns:w10="urn:schemas-microsoft-com:office:word" xmlns:w="http://schemas.openxmlformats.org/wordprocessingml/2006/main" xmlns:w14="http://schemas.microsoft.com/office/word/2010/wordml" xmlns:w15="http://schemas.microsoft.com/office/word/2012/wordml" xmlns:w16cex="http://schemas.microsoft.com/office/word/2018/wordml/cex" xmlns:w16cid="http://schemas.microsoft.com/office/word/2016/wordml/cid" xmlns:w16="http://schemas.microsoft.com/office/word/2018/wordml" xmlns:w16sdtdh="http://schemas.microsoft.com/office/word/2020/wordml/sdtdatahash" xmlns:w16se="http://schemas.microsoft.com/office/word/2015/wordml/symex" xmlns:wpg="http://schemas.microsoft.com/office/word/2010/wordprocessingGroup" xmlns:wpi="http://schemas.microsoft.com/office/word/2010/wordprocessingInk" xmlns:wne="http://schemas.microsoft.com/office/word/2006/wordml" xmlns:wps="http://schemas.microsoft.com/office/word/2010/wordprocessingShape" mc:Ignorable="w14 w15 w16se w16cid w16 w16cex w16sdtdh wp14">
+<w:endnotes xmlns:wpc="http://schemas.microsoft.com/office/word/2010/wordprocessingCanvas" xmlns:cx="http://schemas.microsoft.com/office/drawing/2014/chartex" xmlns:cx1="http://schemas.microsoft.com/office/drawing/2015/9/8/chartex" xmlns:cx2="http://schemas.microsoft.com/office/drawing/2015/10/21/chartex" xmlns:cx3="http://schemas.microsoft.com/office/drawing/2016/5/9/chartex" xmlns:cx4="http://schemas.microsoft.com/office/drawing/2016/5/10/chartex" xmlns:cx5="http://schemas.microsoft.com/office/drawing/2016/5/11/chartex" xmlns:cx6="http://schemas.microsoft.com/office/drawing/2016/5/12/chartex" xmlns:cx7="http://schemas.microsoft.com/office/drawing/2016/5/13/chartex" xmlns:cx8="http://schemas.microsoft.com/office/drawing/2016/5/14/chartex" xmlns:mc="http://schemas.openxmlformats.org/markup-compatibility/2006" xmlns:aink="http://schemas.microsoft.com/office/drawing/2016/ink" xmlns:am3d="http://schemas.microsoft.com/office/drawing/2017/model3d" xmlns:o="urn:schemas-microsoft-com:office:office" xmlns:oel="http://schemas.microsoft.com/office/2019/extlst" xmlns:r="http://schemas.openxmlformats.org/officeDocument/2006/relationships" xmlns:m="http://schemas.openxmlformats.org/officeDocument/2006/math" xmlns:v="urn:schemas-microsoft-com:vml" xmlns:wp14="http://schemas.microsoft.com/office/word/2010/wordprocessingDrawing" xmlns:wp="http://schemas.openxmlformats.org/drawingml/2006/wordprocessingDrawing" xmlns:w10="urn:schemas-microsoft-com:office:word" xmlns:w="http://schemas.openxmlformats.org/wordprocessingml/2006/main" xmlns:w14="http://schemas.microsoft.com/office/word/2010/wordml" xmlns:w15="http://schemas.microsoft.com/office/word/2012/wordml" xmlns:w16cex="http://schemas.microsoft.com/office/word/2018/wordml/cex" xmlns:w16cid="http://schemas.microsoft.com/office/word/2016/wordml/cid" xmlns:w16="http://schemas.microsoft.com/office/word/2018/wordml" xmlns:w16du="http://schemas.microsoft.com/office/word/2023/wordml/word16du" xmlns:w16sdtdh="http://schemas.microsoft.com/office/word/2020/wordml/sdtdatahash" xmlns:w16se="http://schemas.microsoft.com/office/word/2015/wordml/symex" xmlns:wpg="http://schemas.microsoft.com/office/word/2010/wordprocessingGroup" xmlns:wpi="http://schemas.microsoft.com/office/word/2010/wordprocessingInk" xmlns:wne="http://schemas.microsoft.com/office/word/2006/wordml" xmlns:wps="http://schemas.microsoft.com/office/word/2010/wordprocessingShape" mc:Ignorable="w14 w15 w16se w16cid w16 w16cex w16sdtdh wp14">
   <w:endnote w:type="separator" w:id="-1">
     <w:p>
       <w:pPr>
@@ -14226,7 +14927,7 @@
 </file>
 
 <file path=word/footer1.xml><?xml version="1.0" encoding="utf-8"?>
-<w:ftr xmlns:wpc="http://schemas.microsoft.com/office/word/2010/wordprocessingCanvas" xmlns:cx="http://schemas.microsoft.com/office/drawing/2014/chartex" xmlns:cx1="http://schemas.microsoft.com/office/drawing/2015/9/8/chartex" xmlns:cx2="http://schemas.microsoft.com/office/drawing/2015/10/21/chartex" xmlns:cx3="http://schemas.microsoft.com/office/drawing/2016/5/9/chartex" xmlns:cx4="http://schemas.microsoft.com/office/drawing/2016/5/10/chartex" xmlns:cx5="http://schemas.microsoft.com/office/drawing/2016/5/11/chartex" xmlns:cx6="http://schemas.microsoft.com/office/drawing/2016/5/12/chartex" xmlns:cx7="http://schemas.microsoft.com/office/drawing/2016/5/13/chartex" xmlns:cx8="http://schemas.microsoft.com/office/drawing/2016/5/14/chartex" xmlns:mc="http://schemas.openxmlformats.org/markup-compatibility/2006" xmlns:aink="http://schemas.microsoft.com/office/drawing/2016/ink" xmlns:am3d="http://schemas.microsoft.com/office/drawing/2017/model3d" xmlns:o="urn:schemas-microsoft-com:office:office" xmlns:oel="http://schemas.microsoft.com/office/2019/extlst" xmlns:r="http://schemas.openxmlformats.org/officeDocument/2006/relationships" xmlns:m="http://schemas.openxmlformats.org/officeDocument/2006/math" xmlns:v="urn:schemas-microsoft-com:vml" xmlns:wp14="http://schemas.microsoft.com/office/word/2010/wordprocessingDrawing" xmlns:wp="http://schemas.openxmlformats.org/drawingml/2006/wordprocessingDrawing" xmlns:w10="urn:schemas-microsoft-com:office:word" xmlns:w="http://schemas.openxmlformats.org/wordprocessingml/2006/main" xmlns:w14="http://schemas.microsoft.com/office/word/2010/wordml" xmlns:w15="http://schemas.microsoft.com/office/word/2012/wordml" xmlns:w16cex="http://schemas.microsoft.com/office/word/2018/wordml/cex" xmlns:w16cid="http://schemas.microsoft.com/office/word/2016/wordml/cid" xmlns:w16="http://schemas.microsoft.com/office/word/2018/wordml" xmlns:w16sdtdh="http://schemas.microsoft.com/office/word/2020/wordml/sdtdatahash" xmlns:w16se="http://schemas.microsoft.com/office/word/2015/wordml/symex" xmlns:wpg="http://schemas.microsoft.com/office/word/2010/wordprocessingGroup" xmlns:wpi="http://schemas.microsoft.com/office/word/2010/wordprocessingInk" xmlns:wne="http://schemas.microsoft.com/office/word/2006/wordml" xmlns:wps="http://schemas.microsoft.com/office/word/2010/wordprocessingShape" mc:Ignorable="w14 w15 w16se w16cid w16 w16cex w16sdtdh wp14">
+<w:ftr xmlns:wpc="http://schemas.microsoft.com/office/word/2010/wordprocessingCanvas" xmlns:cx="http://schemas.microsoft.com/office/drawing/2014/chartex" xmlns:cx1="http://schemas.microsoft.com/office/drawing/2015/9/8/chartex" xmlns:cx2="http://schemas.microsoft.com/office/drawing/2015/10/21/chartex" xmlns:cx3="http://schemas.microsoft.com/office/drawing/2016/5/9/chartex" xmlns:cx4="http://schemas.microsoft.com/office/drawing/2016/5/10/chartex" xmlns:cx5="http://schemas.microsoft.com/office/drawing/2016/5/11/chartex" xmlns:cx6="http://schemas.microsoft.com/office/drawing/2016/5/12/chartex" xmlns:cx7="http://schemas.microsoft.com/office/drawing/2016/5/13/chartex" xmlns:cx8="http://schemas.microsoft.com/office/drawing/2016/5/14/chartex" xmlns:mc="http://schemas.openxmlformats.org/markup-compatibility/2006" xmlns:aink="http://schemas.microsoft.com/office/drawing/2016/ink" xmlns:am3d="http://schemas.microsoft.com/office/drawing/2017/model3d" xmlns:o="urn:schemas-microsoft-com:office:office" xmlns:oel="http://schemas.microsoft.com/office/2019/extlst" xmlns:r="http://schemas.openxmlformats.org/officeDocument/2006/relationships" xmlns:m="http://schemas.openxmlformats.org/officeDocument/2006/math" xmlns:v="urn:schemas-microsoft-com:vml" xmlns:wp14="http://schemas.microsoft.com/office/word/2010/wordprocessingDrawing" xmlns:wp="http://schemas.openxmlformats.org/drawingml/2006/wordprocessingDrawing" xmlns:w10="urn:schemas-microsoft-com:office:word" xmlns:w="http://schemas.openxmlformats.org/wordprocessingml/2006/main" xmlns:w14="http://schemas.microsoft.com/office/word/2010/wordml" xmlns:w15="http://schemas.microsoft.com/office/word/2012/wordml" xmlns:w16cex="http://schemas.microsoft.com/office/word/2018/wordml/cex" xmlns:w16cid="http://schemas.microsoft.com/office/word/2016/wordml/cid" xmlns:w16="http://schemas.microsoft.com/office/word/2018/wordml" xmlns:w16du="http://schemas.microsoft.com/office/word/2023/wordml/word16du" xmlns:w16sdtdh="http://schemas.microsoft.com/office/word/2020/wordml/sdtdatahash" xmlns:w16se="http://schemas.microsoft.com/office/word/2015/wordml/symex" xmlns:wpg="http://schemas.microsoft.com/office/word/2010/wordprocessingGroup" xmlns:wpi="http://schemas.microsoft.com/office/word/2010/wordprocessingInk" xmlns:wne="http://schemas.microsoft.com/office/word/2006/wordml" xmlns:wps="http://schemas.microsoft.com/office/word/2010/wordprocessingShape" mc:Ignorable="w14 w15 w16se w16cid w16 w16cex w16sdtdh wp14">
   <w:p>
     <w:pPr>
       <w:pStyle w:val="Footer"/>
@@ -14240,21 +14941,7 @@
         <w:b/>
         <w:bCs/>
       </w:rPr>
-      <w:t>www.</w:t>
-    </w:r>
-    <w:r>
-      <w:rPr>
-        <w:b/>
-        <w:bCs/>
-      </w:rPr>
-      <w:t>vedavms</w:t>
-    </w:r>
-    <w:r>
-      <w:rPr>
-        <w:b/>
-        <w:bCs/>
-      </w:rPr>
-      <w:t>.in</w:t>
+      <w:t>www.vedavms.in</w:t>
     </w:r>
     <w:r>
       <w:rPr>
@@ -14352,7 +15039,7 @@
 </file>
 
 <file path=word/footer2.xml><?xml version="1.0" encoding="utf-8"?>
-<w:ftr xmlns:wpc="http://schemas.microsoft.com/office/word/2010/wordprocessingCanvas" xmlns:cx="http://schemas.microsoft.com/office/drawing/2014/chartex" xmlns:cx1="http://schemas.microsoft.com/office/drawing/2015/9/8/chartex" xmlns:cx2="http://schemas.microsoft.com/office/drawing/2015/10/21/chartex" xmlns:cx3="http://schemas.microsoft.com/office/drawing/2016/5/9/chartex" xmlns:cx4="http://schemas.microsoft.com/office/drawing/2016/5/10/chartex" xmlns:cx5="http://schemas.microsoft.com/office/drawing/2016/5/11/chartex" xmlns:cx6="http://schemas.microsoft.com/office/drawing/2016/5/12/chartex" xmlns:cx7="http://schemas.microsoft.com/office/drawing/2016/5/13/chartex" xmlns:cx8="http://schemas.microsoft.com/office/drawing/2016/5/14/chartex" xmlns:mc="http://schemas.openxmlformats.org/markup-compatibility/2006" xmlns:aink="http://schemas.microsoft.com/office/drawing/2016/ink" xmlns:am3d="http://schemas.microsoft.com/office/drawing/2017/model3d" xmlns:o="urn:schemas-microsoft-com:office:office" xmlns:oel="http://schemas.microsoft.com/office/2019/extlst" xmlns:r="http://schemas.openxmlformats.org/officeDocument/2006/relationships" xmlns:m="http://schemas.openxmlformats.org/officeDocument/2006/math" xmlns:v="urn:schemas-microsoft-com:vml" xmlns:wp14="http://schemas.microsoft.com/office/word/2010/wordprocessingDrawing" xmlns:wp="http://schemas.openxmlformats.org/drawingml/2006/wordprocessingDrawing" xmlns:w10="urn:schemas-microsoft-com:office:word" xmlns:w="http://schemas.openxmlformats.org/wordprocessingml/2006/main" xmlns:w14="http://schemas.microsoft.com/office/word/2010/wordml" xmlns:w15="http://schemas.microsoft.com/office/word/2012/wordml" xmlns:w16cex="http://schemas.microsoft.com/office/word/2018/wordml/cex" xmlns:w16cid="http://schemas.microsoft.com/office/word/2016/wordml/cid" xmlns:w16="http://schemas.microsoft.com/office/word/2018/wordml" xmlns:w16sdtdh="http://schemas.microsoft.com/office/word/2020/wordml/sdtdatahash" xmlns:w16se="http://schemas.microsoft.com/office/word/2015/wordml/symex" xmlns:wpg="http://schemas.microsoft.com/office/word/2010/wordprocessingGroup" xmlns:wpi="http://schemas.microsoft.com/office/word/2010/wordprocessingInk" xmlns:wne="http://schemas.microsoft.com/office/word/2006/wordml" xmlns:wps="http://schemas.microsoft.com/office/word/2010/wordprocessingShape" mc:Ignorable="w14 w15 w16se w16cid w16 w16cex w16sdtdh wp14">
+<w:ftr xmlns:wpc="http://schemas.microsoft.com/office/word/2010/wordprocessingCanvas" xmlns:cx="http://schemas.microsoft.com/office/drawing/2014/chartex" xmlns:cx1="http://schemas.microsoft.com/office/drawing/2015/9/8/chartex" xmlns:cx2="http://schemas.microsoft.com/office/drawing/2015/10/21/chartex" xmlns:cx3="http://schemas.microsoft.com/office/drawing/2016/5/9/chartex" xmlns:cx4="http://schemas.microsoft.com/office/drawing/2016/5/10/chartex" xmlns:cx5="http://schemas.microsoft.com/office/drawing/2016/5/11/chartex" xmlns:cx6="http://schemas.microsoft.com/office/drawing/2016/5/12/chartex" xmlns:cx7="http://schemas.microsoft.com/office/drawing/2016/5/13/chartex" xmlns:cx8="http://schemas.microsoft.com/office/drawing/2016/5/14/chartex" xmlns:mc="http://schemas.openxmlformats.org/markup-compatibility/2006" xmlns:aink="http://schemas.microsoft.com/office/drawing/2016/ink" xmlns:am3d="http://schemas.microsoft.com/office/drawing/2017/model3d" xmlns:o="urn:schemas-microsoft-com:office:office" xmlns:oel="http://schemas.microsoft.com/office/2019/extlst" xmlns:r="http://schemas.openxmlformats.org/officeDocument/2006/relationships" xmlns:m="http://schemas.openxmlformats.org/officeDocument/2006/math" xmlns:v="urn:schemas-microsoft-com:vml" xmlns:wp14="http://schemas.microsoft.com/office/word/2010/wordprocessingDrawing" xmlns:wp="http://schemas.openxmlformats.org/drawingml/2006/wordprocessingDrawing" xmlns:w10="urn:schemas-microsoft-com:office:word" xmlns:w="http://schemas.openxmlformats.org/wordprocessingml/2006/main" xmlns:w14="http://schemas.microsoft.com/office/word/2010/wordml" xmlns:w15="http://schemas.microsoft.com/office/word/2012/wordml" xmlns:w16cex="http://schemas.microsoft.com/office/word/2018/wordml/cex" xmlns:w16cid="http://schemas.microsoft.com/office/word/2016/wordml/cid" xmlns:w16="http://schemas.microsoft.com/office/word/2018/wordml" xmlns:w16du="http://schemas.microsoft.com/office/word/2023/wordml/word16du" xmlns:w16sdtdh="http://schemas.microsoft.com/office/word/2020/wordml/sdtdatahash" xmlns:w16se="http://schemas.microsoft.com/office/word/2015/wordml/symex" xmlns:wpg="http://schemas.microsoft.com/office/word/2010/wordprocessingGroup" xmlns:wpi="http://schemas.microsoft.com/office/word/2010/wordprocessingInk" xmlns:wne="http://schemas.microsoft.com/office/word/2006/wordml" xmlns:wps="http://schemas.microsoft.com/office/word/2010/wordprocessingShape" mc:Ignorable="w14 w15 w16se w16cid w16 w16cex w16sdtdh wp14">
   <w:p>
     <w:pPr>
       <w:pBdr>
@@ -14548,7 +15235,7 @@
 </file>
 
 <file path=word/footnotes.xml><?xml version="1.0" encoding="utf-8"?>
-<w:footnotes xmlns:wpc="http://schemas.microsoft.com/office/word/2010/wordprocessingCanvas" xmlns:cx="http://schemas.microsoft.com/office/drawing/2014/chartex" xmlns:cx1="http://schemas.microsoft.com/office/drawing/2015/9/8/chartex" xmlns:cx2="http://schemas.microsoft.com/office/drawing/2015/10/21/chartex" xmlns:cx3="http://schemas.microsoft.com/office/drawing/2016/5/9/chartex" xmlns:cx4="http://schemas.microsoft.com/office/drawing/2016/5/10/chartex" xmlns:cx5="http://schemas.microsoft.com/office/drawing/2016/5/11/chartex" xmlns:cx6="http://schemas.microsoft.com/office/drawing/2016/5/12/chartex" xmlns:cx7="http://schemas.microsoft.com/office/drawing/2016/5/13/chartex" xmlns:cx8="http://schemas.microsoft.com/office/drawing/2016/5/14/chartex" xmlns:mc="http://schemas.openxmlformats.org/markup-compatibility/2006" xmlns:aink="http://schemas.microsoft.com/office/drawing/2016/ink" xmlns:am3d="http://schemas.microsoft.com/office/drawing/2017/model3d" xmlns:o="urn:schemas-microsoft-com:office:office" xmlns:oel="http://schemas.microsoft.com/office/2019/extlst" xmlns:r="http://schemas.openxmlformats.org/officeDocument/2006/relationships" xmlns:m="http://schemas.openxmlformats.org/officeDocument/2006/math" xmlns:v="urn:schemas-microsoft-com:vml" xmlns:wp14="http://schemas.microsoft.com/office/word/2010/wordprocessingDrawing" xmlns:wp="http://schemas.openxmlformats.org/drawingml/2006/wordprocessingDrawing" xmlns:w10="urn:schemas-microsoft-com:office:word" xmlns:w="http://schemas.openxmlformats.org/wordprocessingml/2006/main" xmlns:w14="http://schemas.microsoft.com/office/word/2010/wordml" xmlns:w15="http://schemas.microsoft.com/office/word/2012/wordml" xmlns:w16cex="http://schemas.microsoft.com/office/word/2018/wordml/cex" xmlns:w16cid="http://schemas.microsoft.com/office/word/2016/wordml/cid" xmlns:w16="http://schemas.microsoft.com/office/word/2018/wordml" xmlns:w16sdtdh="http://schemas.microsoft.com/office/word/2020/wordml/sdtdatahash" xmlns:w16se="http://schemas.microsoft.com/office/word/2015/wordml/symex" xmlns:wpg="http://schemas.microsoft.com/office/word/2010/wordprocessingGroup" xmlns:wpi="http://schemas.microsoft.com/office/word/2010/wordprocessingInk" xmlns:wne="http://schemas.microsoft.com/office/word/2006/wordml" xmlns:wps="http://schemas.microsoft.com/office/word/2010/wordprocessingShape" mc:Ignorable="w14 w15 w16se w16cid w16 w16cex w16sdtdh wp14">
+<w:footnotes xmlns:wpc="http://schemas.microsoft.com/office/word/2010/wordprocessingCanvas" xmlns:cx="http://schemas.microsoft.com/office/drawing/2014/chartex" xmlns:cx1="http://schemas.microsoft.com/office/drawing/2015/9/8/chartex" xmlns:cx2="http://schemas.microsoft.com/office/drawing/2015/10/21/chartex" xmlns:cx3="http://schemas.microsoft.com/office/drawing/2016/5/9/chartex" xmlns:cx4="http://schemas.microsoft.com/office/drawing/2016/5/10/chartex" xmlns:cx5="http://schemas.microsoft.com/office/drawing/2016/5/11/chartex" xmlns:cx6="http://schemas.microsoft.com/office/drawing/2016/5/12/chartex" xmlns:cx7="http://schemas.microsoft.com/office/drawing/2016/5/13/chartex" xmlns:cx8="http://schemas.microsoft.com/office/drawing/2016/5/14/chartex" xmlns:mc="http://schemas.openxmlformats.org/markup-compatibility/2006" xmlns:aink="http://schemas.microsoft.com/office/drawing/2016/ink" xmlns:am3d="http://schemas.microsoft.com/office/drawing/2017/model3d" xmlns:o="urn:schemas-microsoft-com:office:office" xmlns:oel="http://schemas.microsoft.com/office/2019/extlst" xmlns:r="http://schemas.openxmlformats.org/officeDocument/2006/relationships" xmlns:m="http://schemas.openxmlformats.org/officeDocument/2006/math" xmlns:v="urn:schemas-microsoft-com:vml" xmlns:wp14="http://schemas.microsoft.com/office/word/2010/wordprocessingDrawing" xmlns:wp="http://schemas.openxmlformats.org/drawingml/2006/wordprocessingDrawing" xmlns:w10="urn:schemas-microsoft-com:office:word" xmlns:w="http://schemas.openxmlformats.org/wordprocessingml/2006/main" xmlns:w14="http://schemas.microsoft.com/office/word/2010/wordml" xmlns:w15="http://schemas.microsoft.com/office/word/2012/wordml" xmlns:w16cex="http://schemas.microsoft.com/office/word/2018/wordml/cex" xmlns:w16cid="http://schemas.microsoft.com/office/word/2016/wordml/cid" xmlns:w16="http://schemas.microsoft.com/office/word/2018/wordml" xmlns:w16du="http://schemas.microsoft.com/office/word/2023/wordml/word16du" xmlns:w16sdtdh="http://schemas.microsoft.com/office/word/2020/wordml/sdtdatahash" xmlns:w16se="http://schemas.microsoft.com/office/word/2015/wordml/symex" xmlns:wpg="http://schemas.microsoft.com/office/word/2010/wordprocessingGroup" xmlns:wpi="http://schemas.microsoft.com/office/word/2010/wordprocessingInk" xmlns:wne="http://schemas.microsoft.com/office/word/2006/wordml" xmlns:wps="http://schemas.microsoft.com/office/word/2010/wordprocessingShape" mc:Ignorable="w14 w15 w16se w16cid w16 w16cex w16sdtdh wp14">
   <w:footnote w:type="separator" w:id="-1">
     <w:p>
       <w:pPr>
@@ -14573,7 +15260,7 @@
 </file>
 
 <file path=word/header1.xml><?xml version="1.0" encoding="utf-8"?>
-<w:hdr xmlns:wpc="http://schemas.microsoft.com/office/word/2010/wordprocessingCanvas" xmlns:cx="http://schemas.microsoft.com/office/drawing/2014/chartex" xmlns:cx1="http://schemas.microsoft.com/office/drawing/2015/9/8/chartex" xmlns:cx2="http://schemas.microsoft.com/office/drawing/2015/10/21/chartex" xmlns:cx3="http://schemas.microsoft.com/office/drawing/2016/5/9/chartex" xmlns:cx4="http://schemas.microsoft.com/office/drawing/2016/5/10/chartex" xmlns:cx5="http://schemas.microsoft.com/office/drawing/2016/5/11/chartex" xmlns:cx6="http://schemas.microsoft.com/office/drawing/2016/5/12/chartex" xmlns:cx7="http://schemas.microsoft.com/office/drawing/2016/5/13/chartex" xmlns:cx8="http://schemas.microsoft.com/office/drawing/2016/5/14/chartex" xmlns:mc="http://schemas.openxmlformats.org/markup-compatibility/2006" xmlns:aink="http://schemas.microsoft.com/office/drawing/2016/ink" xmlns:am3d="http://schemas.microsoft.com/office/drawing/2017/model3d" xmlns:o="urn:schemas-microsoft-com:office:office" xmlns:oel="http://schemas.microsoft.com/office/2019/extlst" xmlns:r="http://schemas.openxmlformats.org/officeDocument/2006/relationships" xmlns:m="http://schemas.openxmlformats.org/officeDocument/2006/math" xmlns:v="urn:schemas-microsoft-com:vml" xmlns:wp14="http://schemas.microsoft.com/office/word/2010/wordprocessingDrawing" xmlns:wp="http://schemas.openxmlformats.org/drawingml/2006/wordprocessingDrawing" xmlns:w10="urn:schemas-microsoft-com:office:word" xmlns:w="http://schemas.openxmlformats.org/wordprocessingml/2006/main" xmlns:w14="http://schemas.microsoft.com/office/word/2010/wordml" xmlns:w15="http://schemas.microsoft.com/office/word/2012/wordml" xmlns:w16cex="http://schemas.microsoft.com/office/word/2018/wordml/cex" xmlns:w16cid="http://schemas.microsoft.com/office/word/2016/wordml/cid" xmlns:w16="http://schemas.microsoft.com/office/word/2018/wordml" xmlns:w16sdtdh="http://schemas.microsoft.com/office/word/2020/wordml/sdtdatahash" xmlns:w16se="http://schemas.microsoft.com/office/word/2015/wordml/symex" xmlns:wpg="http://schemas.microsoft.com/office/word/2010/wordprocessingGroup" xmlns:wpi="http://schemas.microsoft.com/office/word/2010/wordprocessingInk" xmlns:wne="http://schemas.microsoft.com/office/word/2006/wordml" xmlns:wps="http://schemas.microsoft.com/office/word/2010/wordprocessingShape" mc:Ignorable="w14 w15 w16se w16cid w16 w16cex w16sdtdh wp14">
+<w:hdr xmlns:wpc="http://schemas.microsoft.com/office/word/2010/wordprocessingCanvas" xmlns:cx="http://schemas.microsoft.com/office/drawing/2014/chartex" xmlns:cx1="http://schemas.microsoft.com/office/drawing/2015/9/8/chartex" xmlns:cx2="http://schemas.microsoft.com/office/drawing/2015/10/21/chartex" xmlns:cx3="http://schemas.microsoft.com/office/drawing/2016/5/9/chartex" xmlns:cx4="http://schemas.microsoft.com/office/drawing/2016/5/10/chartex" xmlns:cx5="http://schemas.microsoft.com/office/drawing/2016/5/11/chartex" xmlns:cx6="http://schemas.microsoft.com/office/drawing/2016/5/12/chartex" xmlns:cx7="http://schemas.microsoft.com/office/drawing/2016/5/13/chartex" xmlns:cx8="http://schemas.microsoft.com/office/drawing/2016/5/14/chartex" xmlns:mc="http://schemas.openxmlformats.org/markup-compatibility/2006" xmlns:aink="http://schemas.microsoft.com/office/drawing/2016/ink" xmlns:am3d="http://schemas.microsoft.com/office/drawing/2017/model3d" xmlns:o="urn:schemas-microsoft-com:office:office" xmlns:oel="http://schemas.microsoft.com/office/2019/extlst" xmlns:r="http://schemas.openxmlformats.org/officeDocument/2006/relationships" xmlns:m="http://schemas.openxmlformats.org/officeDocument/2006/math" xmlns:v="urn:schemas-microsoft-com:vml" xmlns:wp14="http://schemas.microsoft.com/office/word/2010/wordprocessingDrawing" xmlns:wp="http://schemas.openxmlformats.org/drawingml/2006/wordprocessingDrawing" xmlns:w10="urn:schemas-microsoft-com:office:word" xmlns:w="http://schemas.openxmlformats.org/wordprocessingml/2006/main" xmlns:w14="http://schemas.microsoft.com/office/word/2010/wordml" xmlns:w15="http://schemas.microsoft.com/office/word/2012/wordml" xmlns:w16cex="http://schemas.microsoft.com/office/word/2018/wordml/cex" xmlns:w16cid="http://schemas.microsoft.com/office/word/2016/wordml/cid" xmlns:w16="http://schemas.microsoft.com/office/word/2018/wordml" xmlns:w16du="http://schemas.microsoft.com/office/word/2023/wordml/word16du" xmlns:w16sdtdh="http://schemas.microsoft.com/office/word/2020/wordml/sdtdatahash" xmlns:w16se="http://schemas.microsoft.com/office/word/2015/wordml/symex" xmlns:wpg="http://schemas.microsoft.com/office/word/2010/wordprocessingGroup" xmlns:wpi="http://schemas.microsoft.com/office/word/2010/wordprocessingInk" xmlns:wne="http://schemas.microsoft.com/office/word/2006/wordml" xmlns:wps="http://schemas.microsoft.com/office/word/2010/wordprocessingShape" mc:Ignorable="w14 w15 w16se w16cid w16 w16cex w16sdtdh wp14">
   <w:p>
     <w:pPr>
       <w:pStyle w:val="Header"/>
@@ -14702,6 +15389,7 @@
     <w:lsdException w:name="HTML Sample" w:semiHidden="1" w:unhideWhenUsed="1"/>
     <w:lsdException w:name="HTML Typewriter" w:semiHidden="1" w:unhideWhenUsed="1"/>
     <w:lsdException w:name="HTML Variable" w:semiHidden="1" w:unhideWhenUsed="1"/>
+    <w:lsdException w:name="Normal Table" w:semiHidden="1" w:unhideWhenUsed="1"/>
     <w:lsdException w:name="annotation subject" w:semiHidden="1" w:unhideWhenUsed="1"/>
     <w:lsdException w:name="No List" w:semiHidden="1" w:unhideWhenUsed="1"/>
     <w:lsdException w:name="Outline List 1" w:semiHidden="1" w:unhideWhenUsed="1"/>
@@ -14744,8 +15432,11 @@
     <w:lsdException w:name="Table Contemporary" w:semiHidden="1" w:unhideWhenUsed="1"/>
     <w:lsdException w:name="Table Elegant" w:semiHidden="1" w:unhideWhenUsed="1"/>
     <w:lsdException w:name="Table Professional" w:semiHidden="1" w:unhideWhenUsed="1"/>
+    <w:lsdException w:name="Table Subtle 1" w:semiHidden="1" w:unhideWhenUsed="1"/>
     <w:lsdException w:name="Table Subtle 2" w:semiHidden="1" w:unhideWhenUsed="1"/>
     <w:lsdException w:name="Table Web 1" w:semiHidden="1" w:unhideWhenUsed="1"/>
+    <w:lsdException w:name="Table Web 2" w:semiHidden="1" w:unhideWhenUsed="1"/>
+    <w:lsdException w:name="Table Web 3" w:semiHidden="1" w:unhideWhenUsed="1"/>
     <w:lsdException w:name="Balloon Text" w:semiHidden="1" w:unhideWhenUsed="1"/>
     <w:lsdException w:name="Table Grid" w:uiPriority="59"/>
     <w:lsdException w:name="Table Theme" w:semiHidden="1" w:unhideWhenUsed="1"/>

</xml_diff>

<commit_message>
TS 3 TS 3.1 to 3.5 Pada Paatam final pdfs
</commit_message>
<xml_diff>
--- a/TS-Padam/TS-3.1/TS 3.1 Tamil Pada Paatam Corrections.docx
+++ b/TS-Padam/TS-3.1/TS 3.1 Tamil Pada Paatam Corrections.docx
@@ -1,6 +1,6 @@
 
 <file path=word/document.xml><?xml version="1.0" encoding="utf-8"?>
-<w:document xmlns:wpc="http://schemas.microsoft.com/office/word/2010/wordprocessingCanvas" xmlns:cx="http://schemas.microsoft.com/office/drawing/2014/chartex" xmlns:cx1="http://schemas.microsoft.com/office/drawing/2015/9/8/chartex" xmlns:cx2="http://schemas.microsoft.com/office/drawing/2015/10/21/chartex" xmlns:cx3="http://schemas.microsoft.com/office/drawing/2016/5/9/chartex" xmlns:cx4="http://schemas.microsoft.com/office/drawing/2016/5/10/chartex" xmlns:cx5="http://schemas.microsoft.com/office/drawing/2016/5/11/chartex" xmlns:cx6="http://schemas.microsoft.com/office/drawing/2016/5/12/chartex" xmlns:cx7="http://schemas.microsoft.com/office/drawing/2016/5/13/chartex" xmlns:cx8="http://schemas.microsoft.com/office/drawing/2016/5/14/chartex" xmlns:mc="http://schemas.openxmlformats.org/markup-compatibility/2006" xmlns:aink="http://schemas.microsoft.com/office/drawing/2016/ink" xmlns:am3d="http://schemas.microsoft.com/office/drawing/2017/model3d" xmlns:o="urn:schemas-microsoft-com:office:office" xmlns:oel="http://schemas.microsoft.com/office/2019/extlst" xmlns:r="http://schemas.openxmlformats.org/officeDocument/2006/relationships" xmlns:m="http://schemas.openxmlformats.org/officeDocument/2006/math" xmlns:v="urn:schemas-microsoft-com:vml" xmlns:wp14="http://schemas.microsoft.com/office/word/2010/wordprocessingDrawing" xmlns:wp="http://schemas.openxmlformats.org/drawingml/2006/wordprocessingDrawing" xmlns:w10="urn:schemas-microsoft-com:office:word" xmlns:w="http://schemas.openxmlformats.org/wordprocessingml/2006/main" xmlns:w14="http://schemas.microsoft.com/office/word/2010/wordml" xmlns:w15="http://schemas.microsoft.com/office/word/2012/wordml" xmlns:w16cex="http://schemas.microsoft.com/office/word/2018/wordml/cex" xmlns:w16cid="http://schemas.microsoft.com/office/word/2016/wordml/cid" xmlns:w16="http://schemas.microsoft.com/office/word/2018/wordml" xmlns:w16sdtdh="http://schemas.microsoft.com/office/word/2020/wordml/sdtdatahash" xmlns:w16se="http://schemas.microsoft.com/office/word/2015/wordml/symex" xmlns:wpg="http://schemas.microsoft.com/office/word/2010/wordprocessingGroup" xmlns:wpi="http://schemas.microsoft.com/office/word/2010/wordprocessingInk" xmlns:wne="http://schemas.microsoft.com/office/word/2006/wordml" xmlns:wps="http://schemas.microsoft.com/office/word/2010/wordprocessingShape" mc:Ignorable="w14 w15 w16se w16cid w16 w16cex w16sdtdh wp14">
+<w:document xmlns:wpc="http://schemas.microsoft.com/office/word/2010/wordprocessingCanvas" xmlns:cx="http://schemas.microsoft.com/office/drawing/2014/chartex" xmlns:cx1="http://schemas.microsoft.com/office/drawing/2015/9/8/chartex" xmlns:cx2="http://schemas.microsoft.com/office/drawing/2015/10/21/chartex" xmlns:cx3="http://schemas.microsoft.com/office/drawing/2016/5/9/chartex" xmlns:cx4="http://schemas.microsoft.com/office/drawing/2016/5/10/chartex" xmlns:cx5="http://schemas.microsoft.com/office/drawing/2016/5/11/chartex" xmlns:cx6="http://schemas.microsoft.com/office/drawing/2016/5/12/chartex" xmlns:cx7="http://schemas.microsoft.com/office/drawing/2016/5/13/chartex" xmlns:cx8="http://schemas.microsoft.com/office/drawing/2016/5/14/chartex" xmlns:mc="http://schemas.openxmlformats.org/markup-compatibility/2006" xmlns:aink="http://schemas.microsoft.com/office/drawing/2016/ink" xmlns:am3d="http://schemas.microsoft.com/office/drawing/2017/model3d" xmlns:o="urn:schemas-microsoft-com:office:office" xmlns:oel="http://schemas.microsoft.com/office/2019/extlst" xmlns:r="http://schemas.openxmlformats.org/officeDocument/2006/relationships" xmlns:m="http://schemas.openxmlformats.org/officeDocument/2006/math" xmlns:v="urn:schemas-microsoft-com:vml" xmlns:wp14="http://schemas.microsoft.com/office/word/2010/wordprocessingDrawing" xmlns:wp="http://schemas.openxmlformats.org/drawingml/2006/wordprocessingDrawing" xmlns:w10="urn:schemas-microsoft-com:office:word" xmlns:w="http://schemas.openxmlformats.org/wordprocessingml/2006/main" xmlns:w14="http://schemas.microsoft.com/office/word/2010/wordml" xmlns:w15="http://schemas.microsoft.com/office/word/2012/wordml" xmlns:w16cex="http://schemas.microsoft.com/office/word/2018/wordml/cex" xmlns:w16cid="http://schemas.microsoft.com/office/word/2016/wordml/cid" xmlns:w16="http://schemas.microsoft.com/office/word/2018/wordml" xmlns:w16du="http://schemas.microsoft.com/office/word/2023/wordml/word16du" xmlns:w16sdtdh="http://schemas.microsoft.com/office/word/2020/wordml/sdtdatahash" xmlns:w16se="http://schemas.microsoft.com/office/word/2015/wordml/symex" xmlns:wpg="http://schemas.microsoft.com/office/word/2010/wordprocessingGroup" xmlns:wpi="http://schemas.microsoft.com/office/word/2010/wordprocessingInk" xmlns:wne="http://schemas.microsoft.com/office/word/2006/wordml" xmlns:wps="http://schemas.microsoft.com/office/word/2010/wordprocessingShape" mc:Ignorable="w14 w15 w16se w16cid w16 w16cex w16sdtdh w16du wp14">
   <w:body>
     <w:p>
       <w:pPr>
@@ -22,9 +22,8 @@
           <w:szCs w:val="32"/>
           <w:u w:val="single"/>
         </w:rPr>
-        <w:t xml:space="preserve">TS Pada Paatam – TS 3.1 Tamil corrections – Observed </w:t>
+        <w:t xml:space="preserve">TS Pada Paatam – TS 3.1 Tamil corrections – Observed till  </w:t>
       </w:r>
-      <w:proofErr w:type="gramStart"/>
       <w:r>
         <w:rPr>
           <w:b/>
@@ -33,20 +32,8 @@
           <w:szCs w:val="32"/>
           <w:u w:val="single"/>
         </w:rPr>
-        <w:t xml:space="preserve">till  </w:t>
+        <w:t>30th June 2024</w:t>
       </w:r>
-      <w:r>
-        <w:rPr>
-          <w:b/>
-          <w:bCs/>
-          <w:sz w:val="32"/>
-          <w:szCs w:val="32"/>
-          <w:highlight w:val="red"/>
-          <w:u w:val="single"/>
-        </w:rPr>
-        <w:t>????</w:t>
-      </w:r>
-      <w:proofErr w:type="gramEnd"/>
     </w:p>
     <w:p>
       <w:pPr>
@@ -105,12 +92,16 @@
               <w:spacing w:before="0" w:line="240" w:lineRule="auto"/>
               <w:jc w:val="center"/>
               <w:rPr>
+                <w:b/>
+                <w:bCs/>
                 <w:sz w:val="32"/>
                 <w:szCs w:val="32"/>
               </w:rPr>
             </w:pPr>
             <w:r>
               <w:rPr>
+                <w:b/>
+                <w:bCs/>
                 <w:sz w:val="32"/>
                 <w:szCs w:val="32"/>
               </w:rPr>
@@ -122,12 +113,16 @@
               <w:spacing w:before="0" w:line="240" w:lineRule="auto"/>
               <w:jc w:val="center"/>
               <w:rPr>
+                <w:b/>
+                <w:bCs/>
                 <w:sz w:val="32"/>
                 <w:szCs w:val="32"/>
               </w:rPr>
             </w:pPr>
             <w:r>
               <w:rPr>
+                <w:b/>
+                <w:bCs/>
                 <w:sz w:val="32"/>
                 <w:szCs w:val="32"/>
               </w:rPr>
@@ -151,12 +146,16 @@
               <w:spacing w:before="0" w:line="240" w:lineRule="auto"/>
               <w:jc w:val="center"/>
               <w:rPr>
+                <w:b/>
+                <w:bCs/>
                 <w:sz w:val="32"/>
                 <w:szCs w:val="32"/>
               </w:rPr>
             </w:pPr>
             <w:r>
               <w:rPr>
+                <w:b/>
+                <w:bCs/>
                 <w:sz w:val="32"/>
                 <w:szCs w:val="32"/>
               </w:rPr>
@@ -181,12 +180,16 @@
               <w:ind w:right="-18"/>
               <w:jc w:val="center"/>
               <w:rPr>
+                <w:b/>
+                <w:bCs/>
                 <w:sz w:val="32"/>
                 <w:szCs w:val="32"/>
               </w:rPr>
             </w:pPr>
             <w:r>
               <w:rPr>
+                <w:b/>
+                <w:bCs/>
                 <w:sz w:val="32"/>
                 <w:szCs w:val="32"/>
               </w:rPr>
@@ -1019,14 +1022,26 @@
                 <w:cs/>
                 <w:lang w:bidi="ta-IN"/>
               </w:rPr>
-              <w:t>ஶாயேது</w:t>
-            </w:r>
-            <w:r>
-              <w:rPr>
-                <w:rFonts w:ascii="BRH Tamil Tab Extra" w:hAnsi="BRH Tamil Tab Extra" w:cs="Latha"/>
-                <w:b/>
-                <w:sz w:val="36"/>
-                <w:szCs w:val="28"/>
+              <w:t>ஶா</w:t>
+            </w:r>
+            <w:r>
+              <w:rPr>
+                <w:rFonts w:ascii="Latha" w:hAnsi="Latha" w:cs="Latha"/>
+                <w:sz w:val="28"/>
+                <w:szCs w:val="28"/>
+                <w:highlight w:val="yellow"/>
+                <w:cs/>
+                <w:lang w:bidi="ta-IN"/>
+              </w:rPr>
+              <w:t>யேது</w:t>
+            </w:r>
+            <w:r>
+              <w:rPr>
+                <w:rFonts w:ascii="BRH Tamil Tab Extra" w:hAnsi="BRH Tamil Tab Extra" w:cs="Latha"/>
+                <w:b/>
+                <w:sz w:val="36"/>
+                <w:szCs w:val="28"/>
+                <w:highlight w:val="yellow"/>
               </w:rPr>
               <w:t>†</w:t>
             </w:r>
@@ -1035,10 +1050,21 @@
                 <w:rFonts w:ascii="Latha" w:hAnsi="Latha" w:cs="Latha"/>
                 <w:sz w:val="28"/>
                 <w:szCs w:val="28"/>
-                <w:cs/>
-                <w:lang w:bidi="ta-IN"/>
-              </w:rPr>
-              <w:t xml:space="preserve">ப </w:t>
+                <w:highlight w:val="yellow"/>
+                <w:cs/>
+                <w:lang w:bidi="ta-IN"/>
+              </w:rPr>
+              <w:t>ப</w:t>
+            </w:r>
+            <w:r>
+              <w:rPr>
+                <w:rFonts w:ascii="Latha" w:hAnsi="Latha" w:cs="Latha"/>
+                <w:sz w:val="28"/>
+                <w:szCs w:val="28"/>
+                <w:cs/>
+                <w:lang w:bidi="ta-IN"/>
+              </w:rPr>
+              <w:t xml:space="preserve"> </w:t>
             </w:r>
             <w:r>
               <w:rPr>
@@ -2369,18 +2395,6 @@
       </w:pPr>
     </w:p>
     <w:bookmarkEnd w:id="0"/>
-    <w:p>
-      <w:pPr>
-        <w:jc w:val="center"/>
-        <w:rPr>
-          <w:b/>
-          <w:bCs/>
-          <w:sz w:val="32"/>
-          <w:szCs w:val="32"/>
-          <w:u w:val="single"/>
-        </w:rPr>
-      </w:pPr>
-    </w:p>
     <w:p>
       <w:pPr>
         <w:jc w:val="center"/>
@@ -2445,18 +2459,7 @@
           <w:szCs w:val="32"/>
           <w:u w:val="single"/>
         </w:rPr>
-        <w:t xml:space="preserve"> corrections – Observed </w:t>
-      </w:r>
-      <w:proofErr w:type="gramStart"/>
-      <w:r>
-        <w:rPr>
-          <w:b/>
-          <w:bCs/>
-          <w:sz w:val="32"/>
-          <w:szCs w:val="32"/>
-          <w:u w:val="single"/>
-        </w:rPr>
-        <w:t xml:space="preserve">till </w:t>
+        <w:t xml:space="preserve"> corrections – Observed till </w:t>
       </w:r>
       <w:r>
         <w:rPr>
@@ -2466,18 +2469,7 @@
           <w:szCs w:val="32"/>
           <w:u w:val="single"/>
         </w:rPr>
-        <w:t xml:space="preserve"> 30</w:t>
-      </w:r>
-      <w:proofErr w:type="gramEnd"/>
-      <w:r>
-        <w:rPr>
-          <w:b/>
-          <w:bCs/>
-          <w:sz w:val="32"/>
-          <w:szCs w:val="32"/>
-          <w:u w:val="single"/>
-        </w:rPr>
-        <w:t>th September 2022</w:t>
+        <w:t xml:space="preserve"> 30th September 2022</w:t>
       </w:r>
     </w:p>
     <w:p>
@@ -16166,12 +16158,16 @@
               <w:spacing w:before="0" w:line="240" w:lineRule="auto"/>
               <w:jc w:val="center"/>
               <w:rPr>
+                <w:b/>
+                <w:bCs/>
                 <w:sz w:val="32"/>
                 <w:szCs w:val="32"/>
               </w:rPr>
             </w:pPr>
             <w:r>
               <w:rPr>
+                <w:b/>
+                <w:bCs/>
                 <w:sz w:val="32"/>
                 <w:szCs w:val="32"/>
               </w:rPr>
@@ -16183,12 +16179,16 @@
               <w:spacing w:before="0" w:line="240" w:lineRule="auto"/>
               <w:jc w:val="center"/>
               <w:rPr>
+                <w:b/>
+                <w:bCs/>
                 <w:sz w:val="32"/>
                 <w:szCs w:val="32"/>
               </w:rPr>
             </w:pPr>
             <w:r>
               <w:rPr>
+                <w:b/>
+                <w:bCs/>
                 <w:sz w:val="32"/>
                 <w:szCs w:val="32"/>
               </w:rPr>
@@ -16205,12 +16205,16 @@
               <w:spacing w:before="0" w:line="240" w:lineRule="auto"/>
               <w:jc w:val="center"/>
               <w:rPr>
+                <w:b/>
+                <w:bCs/>
                 <w:sz w:val="32"/>
                 <w:szCs w:val="32"/>
               </w:rPr>
             </w:pPr>
             <w:r>
               <w:rPr>
+                <w:b/>
+                <w:bCs/>
                 <w:sz w:val="32"/>
                 <w:szCs w:val="32"/>
               </w:rPr>
@@ -16228,12 +16232,16 @@
               <w:ind w:right="-18"/>
               <w:jc w:val="center"/>
               <w:rPr>
+                <w:b/>
+                <w:bCs/>
                 <w:sz w:val="32"/>
                 <w:szCs w:val="32"/>
               </w:rPr>
             </w:pPr>
             <w:r>
               <w:rPr>
+                <w:b/>
+                <w:bCs/>
                 <w:sz w:val="32"/>
                 <w:szCs w:val="32"/>
               </w:rPr>
@@ -16251,16 +16259,40 @@
             <w:pPr>
               <w:spacing w:before="0" w:line="240" w:lineRule="auto"/>
               <w:rPr>
+                <w:b/>
+                <w:bCs/>
                 <w:sz w:val="28"/>
                 <w:szCs w:val="28"/>
               </w:rPr>
             </w:pPr>
             <w:r>
               <w:rPr>
+                <w:b/>
+                <w:bCs/>
                 <w:sz w:val="28"/>
                 <w:szCs w:val="28"/>
               </w:rPr>
               <w:t xml:space="preserve">TS 3.1.7.1 </w:t>
+            </w:r>
+          </w:p>
+          <w:p>
+            <w:pPr>
+              <w:spacing w:before="0" w:line="240" w:lineRule="auto"/>
+              <w:rPr>
+                <w:b/>
+                <w:bCs/>
+                <w:sz w:val="28"/>
+                <w:szCs w:val="28"/>
+              </w:rPr>
+            </w:pPr>
+            <w:r>
+              <w:rPr>
+                <w:b/>
+                <w:bCs/>
+                <w:sz w:val="28"/>
+                <w:szCs w:val="28"/>
+              </w:rPr>
+              <w:t>Last line at end</w:t>
             </w:r>
           </w:p>
         </w:tc>
@@ -16554,9 +16586,10 @@
     </w:tbl>
     <w:p/>
     <w:sectPr>
-      <w:headerReference w:type="default" r:id="rId7"/>
-      <w:footerReference w:type="even" r:id="rId8"/>
-      <w:footerReference w:type="default" r:id="rId9"/>
+      <w:headerReference w:type="even" r:id="rId7"/>
+      <w:headerReference w:type="default" r:id="rId8"/>
+      <w:footerReference w:type="even" r:id="rId9"/>
+      <w:footerReference w:type="default" r:id="rId10"/>
       <w:pgSz w:w="15840" w:h="12240" w:orient="landscape"/>
       <w:pgMar w:top="1440" w:right="1440" w:bottom="1440" w:left="1440" w:header="720" w:footer="720" w:gutter="0"/>
       <w:cols w:space="720"/>
@@ -16567,7 +16600,7 @@
 </file>
 
 <file path=word/endnotes.xml><?xml version="1.0" encoding="utf-8"?>
-<w:endnotes xmlns:wpc="http://schemas.microsoft.com/office/word/2010/wordprocessingCanvas" xmlns:cx="http://schemas.microsoft.com/office/drawing/2014/chartex" xmlns:cx1="http://schemas.microsoft.com/office/drawing/2015/9/8/chartex" xmlns:cx2="http://schemas.microsoft.com/office/drawing/2015/10/21/chartex" xmlns:cx3="http://schemas.microsoft.com/office/drawing/2016/5/9/chartex" xmlns:cx4="http://schemas.microsoft.com/office/drawing/2016/5/10/chartex" xmlns:cx5="http://schemas.microsoft.com/office/drawing/2016/5/11/chartex" xmlns:cx6="http://schemas.microsoft.com/office/drawing/2016/5/12/chartex" xmlns:cx7="http://schemas.microsoft.com/office/drawing/2016/5/13/chartex" xmlns:cx8="http://schemas.microsoft.com/office/drawing/2016/5/14/chartex" xmlns:mc="http://schemas.openxmlformats.org/markup-compatibility/2006" xmlns:aink="http://schemas.microsoft.com/office/drawing/2016/ink" xmlns:am3d="http://schemas.microsoft.com/office/drawing/2017/model3d" xmlns:o="urn:schemas-microsoft-com:office:office" xmlns:oel="http://schemas.microsoft.com/office/2019/extlst" xmlns:r="http://schemas.openxmlformats.org/officeDocument/2006/relationships" xmlns:m="http://schemas.openxmlformats.org/officeDocument/2006/math" xmlns:v="urn:schemas-microsoft-com:vml" xmlns:wp14="http://schemas.microsoft.com/office/word/2010/wordprocessingDrawing" xmlns:wp="http://schemas.openxmlformats.org/drawingml/2006/wordprocessingDrawing" xmlns:w10="urn:schemas-microsoft-com:office:word" xmlns:w="http://schemas.openxmlformats.org/wordprocessingml/2006/main" xmlns:w14="http://schemas.microsoft.com/office/word/2010/wordml" xmlns:w15="http://schemas.microsoft.com/office/word/2012/wordml" xmlns:w16cex="http://schemas.microsoft.com/office/word/2018/wordml/cex" xmlns:w16cid="http://schemas.microsoft.com/office/word/2016/wordml/cid" xmlns:w16="http://schemas.microsoft.com/office/word/2018/wordml" xmlns:w16sdtdh="http://schemas.microsoft.com/office/word/2020/wordml/sdtdatahash" xmlns:w16se="http://schemas.microsoft.com/office/word/2015/wordml/symex" xmlns:wpg="http://schemas.microsoft.com/office/word/2010/wordprocessingGroup" xmlns:wpi="http://schemas.microsoft.com/office/word/2010/wordprocessingInk" xmlns:wne="http://schemas.microsoft.com/office/word/2006/wordml" xmlns:wps="http://schemas.microsoft.com/office/word/2010/wordprocessingShape" mc:Ignorable="w14 w15 w16se w16cid w16 w16cex w16sdtdh wp14">
+<w:endnotes xmlns:wpc="http://schemas.microsoft.com/office/word/2010/wordprocessingCanvas" xmlns:cx="http://schemas.microsoft.com/office/drawing/2014/chartex" xmlns:cx1="http://schemas.microsoft.com/office/drawing/2015/9/8/chartex" xmlns:cx2="http://schemas.microsoft.com/office/drawing/2015/10/21/chartex" xmlns:cx3="http://schemas.microsoft.com/office/drawing/2016/5/9/chartex" xmlns:cx4="http://schemas.microsoft.com/office/drawing/2016/5/10/chartex" xmlns:cx5="http://schemas.microsoft.com/office/drawing/2016/5/11/chartex" xmlns:cx6="http://schemas.microsoft.com/office/drawing/2016/5/12/chartex" xmlns:cx7="http://schemas.microsoft.com/office/drawing/2016/5/13/chartex" xmlns:cx8="http://schemas.microsoft.com/office/drawing/2016/5/14/chartex" xmlns:mc="http://schemas.openxmlformats.org/markup-compatibility/2006" xmlns:aink="http://schemas.microsoft.com/office/drawing/2016/ink" xmlns:am3d="http://schemas.microsoft.com/office/drawing/2017/model3d" xmlns:o="urn:schemas-microsoft-com:office:office" xmlns:oel="http://schemas.microsoft.com/office/2019/extlst" xmlns:r="http://schemas.openxmlformats.org/officeDocument/2006/relationships" xmlns:m="http://schemas.openxmlformats.org/officeDocument/2006/math" xmlns:v="urn:schemas-microsoft-com:vml" xmlns:wp14="http://schemas.microsoft.com/office/word/2010/wordprocessingDrawing" xmlns:wp="http://schemas.openxmlformats.org/drawingml/2006/wordprocessingDrawing" xmlns:w10="urn:schemas-microsoft-com:office:word" xmlns:w="http://schemas.openxmlformats.org/wordprocessingml/2006/main" xmlns:w14="http://schemas.microsoft.com/office/word/2010/wordml" xmlns:w15="http://schemas.microsoft.com/office/word/2012/wordml" xmlns:w16cex="http://schemas.microsoft.com/office/word/2018/wordml/cex" xmlns:w16cid="http://schemas.microsoft.com/office/word/2016/wordml/cid" xmlns:w16="http://schemas.microsoft.com/office/word/2018/wordml" xmlns:w16du="http://schemas.microsoft.com/office/word/2023/wordml/word16du" xmlns:w16sdtdh="http://schemas.microsoft.com/office/word/2020/wordml/sdtdatahash" xmlns:w16se="http://schemas.microsoft.com/office/word/2015/wordml/symex" xmlns:wpg="http://schemas.microsoft.com/office/word/2010/wordprocessingGroup" xmlns:wpi="http://schemas.microsoft.com/office/word/2010/wordprocessingInk" xmlns:wne="http://schemas.microsoft.com/office/word/2006/wordml" xmlns:wps="http://schemas.microsoft.com/office/word/2010/wordprocessingShape" mc:Ignorable="w14 w15 w16se w16cid w16 w16cex w16sdtdh w16du wp14">
   <w:endnote w:type="separator" w:id="-1">
     <w:p>
       <w:pPr>
@@ -16592,7 +16625,7 @@
 </file>
 
 <file path=word/footer1.xml><?xml version="1.0" encoding="utf-8"?>
-<w:ftr xmlns:wpc="http://schemas.microsoft.com/office/word/2010/wordprocessingCanvas" xmlns:cx="http://schemas.microsoft.com/office/drawing/2014/chartex" xmlns:cx1="http://schemas.microsoft.com/office/drawing/2015/9/8/chartex" xmlns:cx2="http://schemas.microsoft.com/office/drawing/2015/10/21/chartex" xmlns:cx3="http://schemas.microsoft.com/office/drawing/2016/5/9/chartex" xmlns:cx4="http://schemas.microsoft.com/office/drawing/2016/5/10/chartex" xmlns:cx5="http://schemas.microsoft.com/office/drawing/2016/5/11/chartex" xmlns:cx6="http://schemas.microsoft.com/office/drawing/2016/5/12/chartex" xmlns:cx7="http://schemas.microsoft.com/office/drawing/2016/5/13/chartex" xmlns:cx8="http://schemas.microsoft.com/office/drawing/2016/5/14/chartex" xmlns:mc="http://schemas.openxmlformats.org/markup-compatibility/2006" xmlns:aink="http://schemas.microsoft.com/office/drawing/2016/ink" xmlns:am3d="http://schemas.microsoft.com/office/drawing/2017/model3d" xmlns:o="urn:schemas-microsoft-com:office:office" xmlns:oel="http://schemas.microsoft.com/office/2019/extlst" xmlns:r="http://schemas.openxmlformats.org/officeDocument/2006/relationships" xmlns:m="http://schemas.openxmlformats.org/officeDocument/2006/math" xmlns:v="urn:schemas-microsoft-com:vml" xmlns:wp14="http://schemas.microsoft.com/office/word/2010/wordprocessingDrawing" xmlns:wp="http://schemas.openxmlformats.org/drawingml/2006/wordprocessingDrawing" xmlns:w10="urn:schemas-microsoft-com:office:word" xmlns:w="http://schemas.openxmlformats.org/wordprocessingml/2006/main" xmlns:w14="http://schemas.microsoft.com/office/word/2010/wordml" xmlns:w15="http://schemas.microsoft.com/office/word/2012/wordml" xmlns:w16cex="http://schemas.microsoft.com/office/word/2018/wordml/cex" xmlns:w16cid="http://schemas.microsoft.com/office/word/2016/wordml/cid" xmlns:w16="http://schemas.microsoft.com/office/word/2018/wordml" xmlns:w16sdtdh="http://schemas.microsoft.com/office/word/2020/wordml/sdtdatahash" xmlns:w16se="http://schemas.microsoft.com/office/word/2015/wordml/symex" xmlns:wpg="http://schemas.microsoft.com/office/word/2010/wordprocessingGroup" xmlns:wpi="http://schemas.microsoft.com/office/word/2010/wordprocessingInk" xmlns:wne="http://schemas.microsoft.com/office/word/2006/wordml" xmlns:wps="http://schemas.microsoft.com/office/word/2010/wordprocessingShape" mc:Ignorable="w14 w15 w16se w16cid w16 w16cex w16sdtdh wp14">
+<w:ftr xmlns:wpc="http://schemas.microsoft.com/office/word/2010/wordprocessingCanvas" xmlns:cx="http://schemas.microsoft.com/office/drawing/2014/chartex" xmlns:cx1="http://schemas.microsoft.com/office/drawing/2015/9/8/chartex" xmlns:cx2="http://schemas.microsoft.com/office/drawing/2015/10/21/chartex" xmlns:cx3="http://schemas.microsoft.com/office/drawing/2016/5/9/chartex" xmlns:cx4="http://schemas.microsoft.com/office/drawing/2016/5/10/chartex" xmlns:cx5="http://schemas.microsoft.com/office/drawing/2016/5/11/chartex" xmlns:cx6="http://schemas.microsoft.com/office/drawing/2016/5/12/chartex" xmlns:cx7="http://schemas.microsoft.com/office/drawing/2016/5/13/chartex" xmlns:cx8="http://schemas.microsoft.com/office/drawing/2016/5/14/chartex" xmlns:mc="http://schemas.openxmlformats.org/markup-compatibility/2006" xmlns:aink="http://schemas.microsoft.com/office/drawing/2016/ink" xmlns:am3d="http://schemas.microsoft.com/office/drawing/2017/model3d" xmlns:o="urn:schemas-microsoft-com:office:office" xmlns:oel="http://schemas.microsoft.com/office/2019/extlst" xmlns:r="http://schemas.openxmlformats.org/officeDocument/2006/relationships" xmlns:m="http://schemas.openxmlformats.org/officeDocument/2006/math" xmlns:v="urn:schemas-microsoft-com:vml" xmlns:wp14="http://schemas.microsoft.com/office/word/2010/wordprocessingDrawing" xmlns:wp="http://schemas.openxmlformats.org/drawingml/2006/wordprocessingDrawing" xmlns:w10="urn:schemas-microsoft-com:office:word" xmlns:w="http://schemas.openxmlformats.org/wordprocessingml/2006/main" xmlns:w14="http://schemas.microsoft.com/office/word/2010/wordml" xmlns:w15="http://schemas.microsoft.com/office/word/2012/wordml" xmlns:w16cex="http://schemas.microsoft.com/office/word/2018/wordml/cex" xmlns:w16cid="http://schemas.microsoft.com/office/word/2016/wordml/cid" xmlns:w16="http://schemas.microsoft.com/office/word/2018/wordml" xmlns:w16du="http://schemas.microsoft.com/office/word/2023/wordml/word16du" xmlns:w16sdtdh="http://schemas.microsoft.com/office/word/2020/wordml/sdtdatahash" xmlns:w16se="http://schemas.microsoft.com/office/word/2015/wordml/symex" xmlns:wpg="http://schemas.microsoft.com/office/word/2010/wordprocessingGroup" xmlns:wpi="http://schemas.microsoft.com/office/word/2010/wordprocessingInk" xmlns:wne="http://schemas.microsoft.com/office/word/2006/wordml" xmlns:wps="http://schemas.microsoft.com/office/word/2010/wordprocessingShape" mc:Ignorable="w14 w15 w16se w16cid w16 w16cex w16sdtdh w16du wp14">
   <w:p>
     <w:pPr>
       <w:pStyle w:val="Footer"/>
@@ -16704,7 +16737,7 @@
 </file>
 
 <file path=word/footer2.xml><?xml version="1.0" encoding="utf-8"?>
-<w:ftr xmlns:wpc="http://schemas.microsoft.com/office/word/2010/wordprocessingCanvas" xmlns:cx="http://schemas.microsoft.com/office/drawing/2014/chartex" xmlns:cx1="http://schemas.microsoft.com/office/drawing/2015/9/8/chartex" xmlns:cx2="http://schemas.microsoft.com/office/drawing/2015/10/21/chartex" xmlns:cx3="http://schemas.microsoft.com/office/drawing/2016/5/9/chartex" xmlns:cx4="http://schemas.microsoft.com/office/drawing/2016/5/10/chartex" xmlns:cx5="http://schemas.microsoft.com/office/drawing/2016/5/11/chartex" xmlns:cx6="http://schemas.microsoft.com/office/drawing/2016/5/12/chartex" xmlns:cx7="http://schemas.microsoft.com/office/drawing/2016/5/13/chartex" xmlns:cx8="http://schemas.microsoft.com/office/drawing/2016/5/14/chartex" xmlns:mc="http://schemas.openxmlformats.org/markup-compatibility/2006" xmlns:aink="http://schemas.microsoft.com/office/drawing/2016/ink" xmlns:am3d="http://schemas.microsoft.com/office/drawing/2017/model3d" xmlns:o="urn:schemas-microsoft-com:office:office" xmlns:oel="http://schemas.microsoft.com/office/2019/extlst" xmlns:r="http://schemas.openxmlformats.org/officeDocument/2006/relationships" xmlns:m="http://schemas.openxmlformats.org/officeDocument/2006/math" xmlns:v="urn:schemas-microsoft-com:vml" xmlns:wp14="http://schemas.microsoft.com/office/word/2010/wordprocessingDrawing" xmlns:wp="http://schemas.openxmlformats.org/drawingml/2006/wordprocessingDrawing" xmlns:w10="urn:schemas-microsoft-com:office:word" xmlns:w="http://schemas.openxmlformats.org/wordprocessingml/2006/main" xmlns:w14="http://schemas.microsoft.com/office/word/2010/wordml" xmlns:w15="http://schemas.microsoft.com/office/word/2012/wordml" xmlns:w16cex="http://schemas.microsoft.com/office/word/2018/wordml/cex" xmlns:w16cid="http://schemas.microsoft.com/office/word/2016/wordml/cid" xmlns:w16="http://schemas.microsoft.com/office/word/2018/wordml" xmlns:w16sdtdh="http://schemas.microsoft.com/office/word/2020/wordml/sdtdatahash" xmlns:w16se="http://schemas.microsoft.com/office/word/2015/wordml/symex" xmlns:wpg="http://schemas.microsoft.com/office/word/2010/wordprocessingGroup" xmlns:wpi="http://schemas.microsoft.com/office/word/2010/wordprocessingInk" xmlns:wne="http://schemas.microsoft.com/office/word/2006/wordml" xmlns:wps="http://schemas.microsoft.com/office/word/2010/wordprocessingShape" mc:Ignorable="w14 w15 w16se w16cid w16 w16cex w16sdtdh wp14">
+<w:ftr xmlns:wpc="http://schemas.microsoft.com/office/word/2010/wordprocessingCanvas" xmlns:cx="http://schemas.microsoft.com/office/drawing/2014/chartex" xmlns:cx1="http://schemas.microsoft.com/office/drawing/2015/9/8/chartex" xmlns:cx2="http://schemas.microsoft.com/office/drawing/2015/10/21/chartex" xmlns:cx3="http://schemas.microsoft.com/office/drawing/2016/5/9/chartex" xmlns:cx4="http://schemas.microsoft.com/office/drawing/2016/5/10/chartex" xmlns:cx5="http://schemas.microsoft.com/office/drawing/2016/5/11/chartex" xmlns:cx6="http://schemas.microsoft.com/office/drawing/2016/5/12/chartex" xmlns:cx7="http://schemas.microsoft.com/office/drawing/2016/5/13/chartex" xmlns:cx8="http://schemas.microsoft.com/office/drawing/2016/5/14/chartex" xmlns:mc="http://schemas.openxmlformats.org/markup-compatibility/2006" xmlns:aink="http://schemas.microsoft.com/office/drawing/2016/ink" xmlns:am3d="http://schemas.microsoft.com/office/drawing/2017/model3d" xmlns:o="urn:schemas-microsoft-com:office:office" xmlns:oel="http://schemas.microsoft.com/office/2019/extlst" xmlns:r="http://schemas.openxmlformats.org/officeDocument/2006/relationships" xmlns:m="http://schemas.openxmlformats.org/officeDocument/2006/math" xmlns:v="urn:schemas-microsoft-com:vml" xmlns:wp14="http://schemas.microsoft.com/office/word/2010/wordprocessingDrawing" xmlns:wp="http://schemas.openxmlformats.org/drawingml/2006/wordprocessingDrawing" xmlns:w10="urn:schemas-microsoft-com:office:word" xmlns:w="http://schemas.openxmlformats.org/wordprocessingml/2006/main" xmlns:w14="http://schemas.microsoft.com/office/word/2010/wordml" xmlns:w15="http://schemas.microsoft.com/office/word/2012/wordml" xmlns:w16cex="http://schemas.microsoft.com/office/word/2018/wordml/cex" xmlns:w16cid="http://schemas.microsoft.com/office/word/2016/wordml/cid" xmlns:w16="http://schemas.microsoft.com/office/word/2018/wordml" xmlns:w16du="http://schemas.microsoft.com/office/word/2023/wordml/word16du" xmlns:w16sdtdh="http://schemas.microsoft.com/office/word/2020/wordml/sdtdatahash" xmlns:w16se="http://schemas.microsoft.com/office/word/2015/wordml/symex" xmlns:wpg="http://schemas.microsoft.com/office/word/2010/wordprocessingGroup" xmlns:wpi="http://schemas.microsoft.com/office/word/2010/wordprocessingInk" xmlns:wne="http://schemas.microsoft.com/office/word/2006/wordml" xmlns:wps="http://schemas.microsoft.com/office/word/2010/wordprocessingShape" mc:Ignorable="w14 w15 w16se w16cid w16 w16cex w16sdtdh w16du wp14">
   <w:p>
     <w:pPr>
       <w:pBdr>
@@ -16900,7 +16933,7 @@
 </file>
 
 <file path=word/footnotes.xml><?xml version="1.0" encoding="utf-8"?>
-<w:footnotes xmlns:wpc="http://schemas.microsoft.com/office/word/2010/wordprocessingCanvas" xmlns:cx="http://schemas.microsoft.com/office/drawing/2014/chartex" xmlns:cx1="http://schemas.microsoft.com/office/drawing/2015/9/8/chartex" xmlns:cx2="http://schemas.microsoft.com/office/drawing/2015/10/21/chartex" xmlns:cx3="http://schemas.microsoft.com/office/drawing/2016/5/9/chartex" xmlns:cx4="http://schemas.microsoft.com/office/drawing/2016/5/10/chartex" xmlns:cx5="http://schemas.microsoft.com/office/drawing/2016/5/11/chartex" xmlns:cx6="http://schemas.microsoft.com/office/drawing/2016/5/12/chartex" xmlns:cx7="http://schemas.microsoft.com/office/drawing/2016/5/13/chartex" xmlns:cx8="http://schemas.microsoft.com/office/drawing/2016/5/14/chartex" xmlns:mc="http://schemas.openxmlformats.org/markup-compatibility/2006" xmlns:aink="http://schemas.microsoft.com/office/drawing/2016/ink" xmlns:am3d="http://schemas.microsoft.com/office/drawing/2017/model3d" xmlns:o="urn:schemas-microsoft-com:office:office" xmlns:oel="http://schemas.microsoft.com/office/2019/extlst" xmlns:r="http://schemas.openxmlformats.org/officeDocument/2006/relationships" xmlns:m="http://schemas.openxmlformats.org/officeDocument/2006/math" xmlns:v="urn:schemas-microsoft-com:vml" xmlns:wp14="http://schemas.microsoft.com/office/word/2010/wordprocessingDrawing" xmlns:wp="http://schemas.openxmlformats.org/drawingml/2006/wordprocessingDrawing" xmlns:w10="urn:schemas-microsoft-com:office:word" xmlns:w="http://schemas.openxmlformats.org/wordprocessingml/2006/main" xmlns:w14="http://schemas.microsoft.com/office/word/2010/wordml" xmlns:w15="http://schemas.microsoft.com/office/word/2012/wordml" xmlns:w16cex="http://schemas.microsoft.com/office/word/2018/wordml/cex" xmlns:w16cid="http://schemas.microsoft.com/office/word/2016/wordml/cid" xmlns:w16="http://schemas.microsoft.com/office/word/2018/wordml" xmlns:w16sdtdh="http://schemas.microsoft.com/office/word/2020/wordml/sdtdatahash" xmlns:w16se="http://schemas.microsoft.com/office/word/2015/wordml/symex" xmlns:wpg="http://schemas.microsoft.com/office/word/2010/wordprocessingGroup" xmlns:wpi="http://schemas.microsoft.com/office/word/2010/wordprocessingInk" xmlns:wne="http://schemas.microsoft.com/office/word/2006/wordml" xmlns:wps="http://schemas.microsoft.com/office/word/2010/wordprocessingShape" mc:Ignorable="w14 w15 w16se w16cid w16 w16cex w16sdtdh wp14">
+<w:footnotes xmlns:wpc="http://schemas.microsoft.com/office/word/2010/wordprocessingCanvas" xmlns:cx="http://schemas.microsoft.com/office/drawing/2014/chartex" xmlns:cx1="http://schemas.microsoft.com/office/drawing/2015/9/8/chartex" xmlns:cx2="http://schemas.microsoft.com/office/drawing/2015/10/21/chartex" xmlns:cx3="http://schemas.microsoft.com/office/drawing/2016/5/9/chartex" xmlns:cx4="http://schemas.microsoft.com/office/drawing/2016/5/10/chartex" xmlns:cx5="http://schemas.microsoft.com/office/drawing/2016/5/11/chartex" xmlns:cx6="http://schemas.microsoft.com/office/drawing/2016/5/12/chartex" xmlns:cx7="http://schemas.microsoft.com/office/drawing/2016/5/13/chartex" xmlns:cx8="http://schemas.microsoft.com/office/drawing/2016/5/14/chartex" xmlns:mc="http://schemas.openxmlformats.org/markup-compatibility/2006" xmlns:aink="http://schemas.microsoft.com/office/drawing/2016/ink" xmlns:am3d="http://schemas.microsoft.com/office/drawing/2017/model3d" xmlns:o="urn:schemas-microsoft-com:office:office" xmlns:oel="http://schemas.microsoft.com/office/2019/extlst" xmlns:r="http://schemas.openxmlformats.org/officeDocument/2006/relationships" xmlns:m="http://schemas.openxmlformats.org/officeDocument/2006/math" xmlns:v="urn:schemas-microsoft-com:vml" xmlns:wp14="http://schemas.microsoft.com/office/word/2010/wordprocessingDrawing" xmlns:wp="http://schemas.openxmlformats.org/drawingml/2006/wordprocessingDrawing" xmlns:w10="urn:schemas-microsoft-com:office:word" xmlns:w="http://schemas.openxmlformats.org/wordprocessingml/2006/main" xmlns:w14="http://schemas.microsoft.com/office/word/2010/wordml" xmlns:w15="http://schemas.microsoft.com/office/word/2012/wordml" xmlns:w16cex="http://schemas.microsoft.com/office/word/2018/wordml/cex" xmlns:w16cid="http://schemas.microsoft.com/office/word/2016/wordml/cid" xmlns:w16="http://schemas.microsoft.com/office/word/2018/wordml" xmlns:w16du="http://schemas.microsoft.com/office/word/2023/wordml/word16du" xmlns:w16sdtdh="http://schemas.microsoft.com/office/word/2020/wordml/sdtdatahash" xmlns:w16se="http://schemas.microsoft.com/office/word/2015/wordml/symex" xmlns:wpg="http://schemas.microsoft.com/office/word/2010/wordprocessingGroup" xmlns:wpi="http://schemas.microsoft.com/office/word/2010/wordprocessingInk" xmlns:wne="http://schemas.microsoft.com/office/word/2006/wordml" xmlns:wps="http://schemas.microsoft.com/office/word/2010/wordprocessingShape" mc:Ignorable="w14 w15 w16se w16cid w16 w16cex w16sdtdh w16du wp14">
   <w:footnote w:type="separator" w:id="-1">
     <w:p>
       <w:pPr>
@@ -16925,7 +16958,20 @@
 </file>
 
 <file path=word/header1.xml><?xml version="1.0" encoding="utf-8"?>
-<w:hdr xmlns:wpc="http://schemas.microsoft.com/office/word/2010/wordprocessingCanvas" xmlns:cx="http://schemas.microsoft.com/office/drawing/2014/chartex" xmlns:cx1="http://schemas.microsoft.com/office/drawing/2015/9/8/chartex" xmlns:cx2="http://schemas.microsoft.com/office/drawing/2015/10/21/chartex" xmlns:cx3="http://schemas.microsoft.com/office/drawing/2016/5/9/chartex" xmlns:cx4="http://schemas.microsoft.com/office/drawing/2016/5/10/chartex" xmlns:cx5="http://schemas.microsoft.com/office/drawing/2016/5/11/chartex" xmlns:cx6="http://schemas.microsoft.com/office/drawing/2016/5/12/chartex" xmlns:cx7="http://schemas.microsoft.com/office/drawing/2016/5/13/chartex" xmlns:cx8="http://schemas.microsoft.com/office/drawing/2016/5/14/chartex" xmlns:mc="http://schemas.openxmlformats.org/markup-compatibility/2006" xmlns:aink="http://schemas.microsoft.com/office/drawing/2016/ink" xmlns:am3d="http://schemas.microsoft.com/office/drawing/2017/model3d" xmlns:o="urn:schemas-microsoft-com:office:office" xmlns:oel="http://schemas.microsoft.com/office/2019/extlst" xmlns:r="http://schemas.openxmlformats.org/officeDocument/2006/relationships" xmlns:m="http://schemas.openxmlformats.org/officeDocument/2006/math" xmlns:v="urn:schemas-microsoft-com:vml" xmlns:wp14="http://schemas.microsoft.com/office/word/2010/wordprocessingDrawing" xmlns:wp="http://schemas.openxmlformats.org/drawingml/2006/wordprocessingDrawing" xmlns:w10="urn:schemas-microsoft-com:office:word" xmlns:w="http://schemas.openxmlformats.org/wordprocessingml/2006/main" xmlns:w14="http://schemas.microsoft.com/office/word/2010/wordml" xmlns:w15="http://schemas.microsoft.com/office/word/2012/wordml" xmlns:w16cex="http://schemas.microsoft.com/office/word/2018/wordml/cex" xmlns:w16cid="http://schemas.microsoft.com/office/word/2016/wordml/cid" xmlns:w16="http://schemas.microsoft.com/office/word/2018/wordml" xmlns:w16sdtdh="http://schemas.microsoft.com/office/word/2020/wordml/sdtdatahash" xmlns:w16se="http://schemas.microsoft.com/office/word/2015/wordml/symex" xmlns:wpg="http://schemas.microsoft.com/office/word/2010/wordprocessingGroup" xmlns:wpi="http://schemas.microsoft.com/office/word/2010/wordprocessingInk" xmlns:wne="http://schemas.microsoft.com/office/word/2006/wordml" xmlns:wps="http://schemas.microsoft.com/office/word/2010/wordprocessingShape" mc:Ignorable="w14 w15 w16se w16cid w16 w16cex w16sdtdh wp14">
+<w:hdr xmlns:wpc="http://schemas.microsoft.com/office/word/2010/wordprocessingCanvas" xmlns:cx="http://schemas.microsoft.com/office/drawing/2014/chartex" xmlns:cx1="http://schemas.microsoft.com/office/drawing/2015/9/8/chartex" xmlns:cx2="http://schemas.microsoft.com/office/drawing/2015/10/21/chartex" xmlns:cx3="http://schemas.microsoft.com/office/drawing/2016/5/9/chartex" xmlns:cx4="http://schemas.microsoft.com/office/drawing/2016/5/10/chartex" xmlns:cx5="http://schemas.microsoft.com/office/drawing/2016/5/11/chartex" xmlns:cx6="http://schemas.microsoft.com/office/drawing/2016/5/12/chartex" xmlns:cx7="http://schemas.microsoft.com/office/drawing/2016/5/13/chartex" xmlns:cx8="http://schemas.microsoft.com/office/drawing/2016/5/14/chartex" xmlns:mc="http://schemas.openxmlformats.org/markup-compatibility/2006" xmlns:aink="http://schemas.microsoft.com/office/drawing/2016/ink" xmlns:am3d="http://schemas.microsoft.com/office/drawing/2017/model3d" xmlns:o="urn:schemas-microsoft-com:office:office" xmlns:oel="http://schemas.microsoft.com/office/2019/extlst" xmlns:r="http://schemas.openxmlformats.org/officeDocument/2006/relationships" xmlns:m="http://schemas.openxmlformats.org/officeDocument/2006/math" xmlns:v="urn:schemas-microsoft-com:vml" xmlns:wp14="http://schemas.microsoft.com/office/word/2010/wordprocessingDrawing" xmlns:wp="http://schemas.openxmlformats.org/drawingml/2006/wordprocessingDrawing" xmlns:w10="urn:schemas-microsoft-com:office:word" xmlns:w="http://schemas.openxmlformats.org/wordprocessingml/2006/main" xmlns:w14="http://schemas.microsoft.com/office/word/2010/wordml" xmlns:w15="http://schemas.microsoft.com/office/word/2012/wordml" xmlns:w16cex="http://schemas.microsoft.com/office/word/2018/wordml/cex" xmlns:w16cid="http://schemas.microsoft.com/office/word/2016/wordml/cid" xmlns:w16="http://schemas.microsoft.com/office/word/2018/wordml" xmlns:w16du="http://schemas.microsoft.com/office/word/2023/wordml/word16du" xmlns:w16sdtdh="http://schemas.microsoft.com/office/word/2020/wordml/sdtdatahash" xmlns:w16se="http://schemas.microsoft.com/office/word/2015/wordml/symex" xmlns:wpg="http://schemas.microsoft.com/office/word/2010/wordprocessingGroup" xmlns:wpi="http://schemas.microsoft.com/office/word/2010/wordprocessingInk" xmlns:wne="http://schemas.microsoft.com/office/word/2006/wordml" xmlns:wps="http://schemas.microsoft.com/office/word/2010/wordprocessingShape" mc:Ignorable="w14 w15 w16se w16cid w16 w16cex w16sdtdh w16du wp14">
+  <w:p>
+    <w:pPr>
+      <w:pStyle w:val="Header"/>
+      <w:pBdr>
+        <w:bottom w:val="single" w:sz="4" w:space="1" w:color="auto"/>
+      </w:pBdr>
+    </w:pPr>
+  </w:p>
+</w:hdr>
+</file>
+
+<file path=word/header2.xml><?xml version="1.0" encoding="utf-8"?>
+<w:hdr xmlns:wpc="http://schemas.microsoft.com/office/word/2010/wordprocessingCanvas" xmlns:cx="http://schemas.microsoft.com/office/drawing/2014/chartex" xmlns:cx1="http://schemas.microsoft.com/office/drawing/2015/9/8/chartex" xmlns:cx2="http://schemas.microsoft.com/office/drawing/2015/10/21/chartex" xmlns:cx3="http://schemas.microsoft.com/office/drawing/2016/5/9/chartex" xmlns:cx4="http://schemas.microsoft.com/office/drawing/2016/5/10/chartex" xmlns:cx5="http://schemas.microsoft.com/office/drawing/2016/5/11/chartex" xmlns:cx6="http://schemas.microsoft.com/office/drawing/2016/5/12/chartex" xmlns:cx7="http://schemas.microsoft.com/office/drawing/2016/5/13/chartex" xmlns:cx8="http://schemas.microsoft.com/office/drawing/2016/5/14/chartex" xmlns:mc="http://schemas.openxmlformats.org/markup-compatibility/2006" xmlns:aink="http://schemas.microsoft.com/office/drawing/2016/ink" xmlns:am3d="http://schemas.microsoft.com/office/drawing/2017/model3d" xmlns:o="urn:schemas-microsoft-com:office:office" xmlns:oel="http://schemas.microsoft.com/office/2019/extlst" xmlns:r="http://schemas.openxmlformats.org/officeDocument/2006/relationships" xmlns:m="http://schemas.openxmlformats.org/officeDocument/2006/math" xmlns:v="urn:schemas-microsoft-com:vml" xmlns:wp14="http://schemas.microsoft.com/office/word/2010/wordprocessingDrawing" xmlns:wp="http://schemas.openxmlformats.org/drawingml/2006/wordprocessingDrawing" xmlns:w10="urn:schemas-microsoft-com:office:word" xmlns:w="http://schemas.openxmlformats.org/wordprocessingml/2006/main" xmlns:w14="http://schemas.microsoft.com/office/word/2010/wordml" xmlns:w15="http://schemas.microsoft.com/office/word/2012/wordml" xmlns:w16cex="http://schemas.microsoft.com/office/word/2018/wordml/cex" xmlns:w16cid="http://schemas.microsoft.com/office/word/2016/wordml/cid" xmlns:w16="http://schemas.microsoft.com/office/word/2018/wordml" xmlns:w16du="http://schemas.microsoft.com/office/word/2023/wordml/word16du" xmlns:w16sdtdh="http://schemas.microsoft.com/office/word/2020/wordml/sdtdatahash" xmlns:w16se="http://schemas.microsoft.com/office/word/2015/wordml/symex" xmlns:wpg="http://schemas.microsoft.com/office/word/2010/wordprocessingGroup" xmlns:wpi="http://schemas.microsoft.com/office/word/2010/wordprocessingInk" xmlns:wne="http://schemas.microsoft.com/office/word/2006/wordml" xmlns:wps="http://schemas.microsoft.com/office/word/2010/wordprocessingShape" mc:Ignorable="w14 w15 w16se w16cid w16 w16cex w16sdtdh w16du wp14">
   <w:p>
     <w:pPr>
       <w:pStyle w:val="Header"/>
@@ -16938,7 +16984,7 @@
 </file>
 
 <file path=word/styles.xml><?xml version="1.0" encoding="utf-8"?>
-<w:styles xmlns:mc="http://schemas.openxmlformats.org/markup-compatibility/2006" xmlns:r="http://schemas.openxmlformats.org/officeDocument/2006/relationships" xmlns:w="http://schemas.openxmlformats.org/wordprocessingml/2006/main" xmlns:w14="http://schemas.microsoft.com/office/word/2010/wordml" xmlns:w15="http://schemas.microsoft.com/office/word/2012/wordml" xmlns:w16cex="http://schemas.microsoft.com/office/word/2018/wordml/cex" xmlns:w16cid="http://schemas.microsoft.com/office/word/2016/wordml/cid" xmlns:w16="http://schemas.microsoft.com/office/word/2018/wordml" xmlns:w16sdtdh="http://schemas.microsoft.com/office/word/2020/wordml/sdtdatahash" xmlns:w16se="http://schemas.microsoft.com/office/word/2015/wordml/symex" mc:Ignorable="w14 w15 w16se w16cid w16 w16cex w16sdtdh">
+<w:styles xmlns:mc="http://schemas.openxmlformats.org/markup-compatibility/2006" xmlns:r="http://schemas.openxmlformats.org/officeDocument/2006/relationships" xmlns:w="http://schemas.openxmlformats.org/wordprocessingml/2006/main" xmlns:w14="http://schemas.microsoft.com/office/word/2010/wordml" xmlns:w15="http://schemas.microsoft.com/office/word/2012/wordml" xmlns:w16cex="http://schemas.microsoft.com/office/word/2018/wordml/cex" xmlns:w16cid="http://schemas.microsoft.com/office/word/2016/wordml/cid" xmlns:w16="http://schemas.microsoft.com/office/word/2018/wordml" xmlns:w16du="http://schemas.microsoft.com/office/word/2023/wordml/word16du" xmlns:w16sdtdh="http://schemas.microsoft.com/office/word/2020/wordml/sdtdatahash" xmlns:w16se="http://schemas.microsoft.com/office/word/2015/wordml/symex" mc:Ignorable="w14 w15 w16se w16cid w16 w16cex w16sdtdh w16du">
   <w:docDefaults>
     <w:rPrDefault>
       <w:rPr>

</xml_diff>